<commit_message>
update document with proper code formating
</commit_message>
<xml_diff>
--- a/meta/final_report.docx
+++ b/meta/final_report.docx
@@ -9,20 +9,1385 @@
           <w:lang w:val="en-US"/>
         </w:rPr>
       </w:pPr>
+    </w:p>
+    <w:p>
+      <w:pPr>
+        <w:pStyle w:val="Title"/>
+        <w:rPr>
+          <w:lang w:val="en-US"/>
+        </w:rPr>
+      </w:pPr>
+    </w:p>
+    <w:p>
+      <w:pPr>
+        <w:pStyle w:val="Title"/>
+        <w:rPr>
+          <w:lang w:val="en-US"/>
+        </w:rPr>
+      </w:pPr>
+    </w:p>
+    <w:p>
+      <w:pPr>
+        <w:pStyle w:val="Title"/>
+        <w:rPr>
+          <w:lang w:val="en-US"/>
+        </w:rPr>
+      </w:pPr>
+    </w:p>
+    <w:p>
+      <w:pPr>
+        <w:pStyle w:val="Title"/>
+        <w:rPr>
+          <w:lang w:val="en-US"/>
+        </w:rPr>
+      </w:pPr>
+    </w:p>
+    <w:p>
+      <w:pPr>
+        <w:rPr>
+          <w:lang w:val="en-US"/>
+        </w:rPr>
+      </w:pPr>
+    </w:p>
+    <w:p>
+      <w:pPr>
+        <w:rPr>
+          <w:lang w:val="en-US"/>
+        </w:rPr>
+      </w:pPr>
+    </w:p>
+    <w:p>
+      <w:pPr>
+        <w:rPr>
+          <w:lang w:val="en-US"/>
+        </w:rPr>
+      </w:pPr>
+    </w:p>
+    <w:p>
+      <w:pPr>
+        <w:pStyle w:val="Title"/>
+        <w:rPr>
+          <w:sz w:val="96"/>
+          <w:szCs w:val="96"/>
+          <w:lang w:val="en-US"/>
+        </w:rPr>
+      </w:pPr>
+      <w:r>
+        <w:rPr>
+          <w:sz w:val="96"/>
+          <w:szCs w:val="96"/>
+          <w:lang w:val="en-US"/>
+        </w:rPr>
+        <w:t>Colour-Chisel</w:t>
+      </w:r>
+    </w:p>
+    <w:p>
+      <w:pPr>
+        <w:rPr>
+          <w:lang w:val="en-US"/>
+        </w:rPr>
+      </w:pPr>
+    </w:p>
+    <w:p>
+      <w:pPr>
+        <w:pStyle w:val="Subtitle"/>
+        <w:rPr>
+          <w:lang w:val="en-US"/>
+        </w:rPr>
+      </w:pPr>
+      <w:r>
+        <w:rPr>
+          <w:lang w:val="en-US"/>
+        </w:rPr>
+        <w:t>CPSC 448 Final Repor</w:t>
+      </w:r>
+      <w:r>
+        <w:rPr>
+          <w:lang w:val="en-US"/>
+        </w:rPr>
+        <w:t>t</w:t>
+      </w:r>
+    </w:p>
+    <w:p>
+      <w:pPr>
+        <w:pStyle w:val="Subtitle"/>
+        <w:rPr>
+          <w:lang w:val="en-US"/>
+        </w:rPr>
+      </w:pPr>
+      <w:r>
+        <w:rPr>
+          <w:lang w:val="en-US"/>
+        </w:rPr>
+        <w:t>Student: Christopher Powroznik (44281146)</w:t>
+      </w:r>
+    </w:p>
+    <w:p>
+      <w:pPr>
+        <w:pStyle w:val="Subtitle"/>
+        <w:rPr>
+          <w:lang w:val="en-US"/>
+        </w:rPr>
+      </w:pPr>
+      <w:r>
+        <w:rPr>
+          <w:lang w:val="en-US"/>
+        </w:rPr>
+        <w:t xml:space="preserve">Faculty Supervisor: Elisa </w:t>
+      </w:r>
       <w:proofErr w:type="spellStart"/>
       <w:r>
         <w:rPr>
           <w:lang w:val="en-US"/>
         </w:rPr>
-        <w:t>Colour</w:t>
+        <w:t>Baniassad</w:t>
       </w:r>
       <w:proofErr w:type="spellEnd"/>
-      <w:r>
-        <w:rPr>
-          <w:lang w:val="en-US"/>
-        </w:rPr>
-        <w:t>-Chisel</w:t>
-      </w:r>
+    </w:p>
+    <w:p>
+      <w:pPr>
+        <w:rPr>
+          <w:lang w:val="en-US"/>
+        </w:rPr>
+      </w:pPr>
+      <w:r>
+        <w:rPr>
+          <w:lang w:val="en-US"/>
+        </w:rPr>
+        <w:br w:type="page"/>
+      </w:r>
+    </w:p>
+    <w:sdt>
+      <w:sdtPr>
+        <w:id w:val="-480077272"/>
+        <w:docPartObj>
+          <w:docPartGallery w:val="Table of Contents"/>
+          <w:docPartUnique/>
+        </w:docPartObj>
+      </w:sdtPr>
+      <w:sdtEndPr>
+        <w:rPr>
+          <w:rFonts w:asciiTheme="minorHAnsi" w:eastAsiaTheme="minorHAnsi" w:hAnsiTheme="minorHAnsi" w:cstheme="minorBidi"/>
+          <w:noProof/>
+          <w:color w:val="auto"/>
+          <w:sz w:val="24"/>
+          <w:szCs w:val="24"/>
+          <w:lang w:val="en-CA"/>
+        </w:rPr>
+      </w:sdtEndPr>
+      <w:sdtContent>
+        <w:p>
+          <w:pPr>
+            <w:pStyle w:val="TOCHeading"/>
+          </w:pPr>
+          <w:r>
+            <w:t>Table of Contents</w:t>
+          </w:r>
+        </w:p>
+        <w:p>
+          <w:pPr>
+            <w:pStyle w:val="TOC1"/>
+            <w:tabs>
+              <w:tab w:val="right" w:leader="dot" w:pos="9350"/>
+            </w:tabs>
+            <w:rPr>
+              <w:rFonts w:eastAsiaTheme="minorEastAsia"/>
+              <w:b w:val="0"/>
+              <w:bCs w:val="0"/>
+              <w:i w:val="0"/>
+              <w:iCs w:val="0"/>
+              <w:noProof/>
+            </w:rPr>
+          </w:pPr>
+          <w:r>
+            <w:rPr>
+              <w:b w:val="0"/>
+              <w:bCs w:val="0"/>
+            </w:rPr>
+            <w:fldChar w:fldCharType="begin"/>
+          </w:r>
+          <w:r>
+            <w:instrText xml:space="preserve"> TOC \o "1-3" \h \z \u </w:instrText>
+          </w:r>
+          <w:r>
+            <w:rPr>
+              <w:b w:val="0"/>
+              <w:bCs w:val="0"/>
+            </w:rPr>
+            <w:fldChar w:fldCharType="separate"/>
+          </w:r>
+          <w:hyperlink w:anchor="_Toc19881654" w:history="1">
+            <w:r>
+              <w:rPr>
+                <w:rStyle w:val="Hyperlink"/>
+                <w:noProof/>
+                <w:lang w:val="en-US"/>
+              </w:rPr>
+              <w:t>Overview</w:t>
+            </w:r>
+            <w:r>
+              <w:rPr>
+                <w:noProof/>
+                <w:webHidden/>
+              </w:rPr>
+              <w:tab/>
+            </w:r>
+            <w:r>
+              <w:rPr>
+                <w:noProof/>
+                <w:webHidden/>
+              </w:rPr>
+              <w:fldChar w:fldCharType="begin"/>
+            </w:r>
+            <w:r>
+              <w:rPr>
+                <w:noProof/>
+                <w:webHidden/>
+              </w:rPr>
+              <w:instrText xml:space="preserve"> PAGEREF _Toc19881654 \h </w:instrText>
+            </w:r>
+            <w:r>
+              <w:rPr>
+                <w:noProof/>
+                <w:webHidden/>
+              </w:rPr>
+            </w:r>
+            <w:r>
+              <w:rPr>
+                <w:noProof/>
+                <w:webHidden/>
+              </w:rPr>
+              <w:fldChar w:fldCharType="separate"/>
+            </w:r>
+            <w:r>
+              <w:rPr>
+                <w:noProof/>
+                <w:webHidden/>
+              </w:rPr>
+              <w:t>2</w:t>
+            </w:r>
+            <w:r>
+              <w:rPr>
+                <w:noProof/>
+                <w:webHidden/>
+              </w:rPr>
+              <w:fldChar w:fldCharType="end"/>
+            </w:r>
+          </w:hyperlink>
+        </w:p>
+        <w:p>
+          <w:pPr>
+            <w:pStyle w:val="TOC1"/>
+            <w:tabs>
+              <w:tab w:val="right" w:leader="dot" w:pos="9350"/>
+            </w:tabs>
+            <w:rPr>
+              <w:rFonts w:eastAsiaTheme="minorEastAsia"/>
+              <w:b w:val="0"/>
+              <w:bCs w:val="0"/>
+              <w:i w:val="0"/>
+              <w:iCs w:val="0"/>
+              <w:noProof/>
+            </w:rPr>
+          </w:pPr>
+          <w:hyperlink w:anchor="_Toc19881655" w:history="1">
+            <w:r>
+              <w:rPr>
+                <w:rStyle w:val="Hyperlink"/>
+                <w:noProof/>
+                <w:lang w:val="en-US"/>
+              </w:rPr>
+              <w:t>Learning Objectives</w:t>
+            </w:r>
+            <w:r>
+              <w:rPr>
+                <w:noProof/>
+                <w:webHidden/>
+              </w:rPr>
+              <w:tab/>
+            </w:r>
+            <w:r>
+              <w:rPr>
+                <w:noProof/>
+                <w:webHidden/>
+              </w:rPr>
+              <w:fldChar w:fldCharType="begin"/>
+            </w:r>
+            <w:r>
+              <w:rPr>
+                <w:noProof/>
+                <w:webHidden/>
+              </w:rPr>
+              <w:instrText xml:space="preserve"> PAGEREF _Toc19881655 \h </w:instrText>
+            </w:r>
+            <w:r>
+              <w:rPr>
+                <w:noProof/>
+                <w:webHidden/>
+              </w:rPr>
+            </w:r>
+            <w:r>
+              <w:rPr>
+                <w:noProof/>
+                <w:webHidden/>
+              </w:rPr>
+              <w:fldChar w:fldCharType="separate"/>
+            </w:r>
+            <w:r>
+              <w:rPr>
+                <w:noProof/>
+                <w:webHidden/>
+              </w:rPr>
+              <w:t>2</w:t>
+            </w:r>
+            <w:r>
+              <w:rPr>
+                <w:noProof/>
+                <w:webHidden/>
+              </w:rPr>
+              <w:fldChar w:fldCharType="end"/>
+            </w:r>
+          </w:hyperlink>
+        </w:p>
+        <w:p>
+          <w:pPr>
+            <w:pStyle w:val="TOC1"/>
+            <w:tabs>
+              <w:tab w:val="right" w:leader="dot" w:pos="9350"/>
+            </w:tabs>
+            <w:rPr>
+              <w:rFonts w:eastAsiaTheme="minorEastAsia"/>
+              <w:b w:val="0"/>
+              <w:bCs w:val="0"/>
+              <w:i w:val="0"/>
+              <w:iCs w:val="0"/>
+              <w:noProof/>
+            </w:rPr>
+          </w:pPr>
+          <w:hyperlink w:anchor="_Toc19881656" w:history="1">
+            <w:r>
+              <w:rPr>
+                <w:rStyle w:val="Hyperlink"/>
+                <w:noProof/>
+                <w:lang w:val="en-US"/>
+              </w:rPr>
+              <w:t>Survey of Prior Work</w:t>
+            </w:r>
+            <w:r>
+              <w:rPr>
+                <w:noProof/>
+                <w:webHidden/>
+              </w:rPr>
+              <w:tab/>
+            </w:r>
+            <w:r>
+              <w:rPr>
+                <w:noProof/>
+                <w:webHidden/>
+              </w:rPr>
+              <w:fldChar w:fldCharType="begin"/>
+            </w:r>
+            <w:r>
+              <w:rPr>
+                <w:noProof/>
+                <w:webHidden/>
+              </w:rPr>
+              <w:instrText xml:space="preserve"> PAGEREF _Toc19881656 \h </w:instrText>
+            </w:r>
+            <w:r>
+              <w:rPr>
+                <w:noProof/>
+                <w:webHidden/>
+              </w:rPr>
+            </w:r>
+            <w:r>
+              <w:rPr>
+                <w:noProof/>
+                <w:webHidden/>
+              </w:rPr>
+              <w:fldChar w:fldCharType="separate"/>
+            </w:r>
+            <w:r>
+              <w:rPr>
+                <w:noProof/>
+                <w:webHidden/>
+              </w:rPr>
+              <w:t>2</w:t>
+            </w:r>
+            <w:r>
+              <w:rPr>
+                <w:noProof/>
+                <w:webHidden/>
+              </w:rPr>
+              <w:fldChar w:fldCharType="end"/>
+            </w:r>
+          </w:hyperlink>
+        </w:p>
+        <w:p>
+          <w:pPr>
+            <w:pStyle w:val="TOC2"/>
+            <w:tabs>
+              <w:tab w:val="right" w:leader="dot" w:pos="9350"/>
+            </w:tabs>
+            <w:rPr>
+              <w:rFonts w:eastAsiaTheme="minorEastAsia"/>
+              <w:b w:val="0"/>
+              <w:bCs w:val="0"/>
+              <w:noProof/>
+              <w:sz w:val="24"/>
+              <w:szCs w:val="24"/>
+            </w:rPr>
+          </w:pPr>
+          <w:hyperlink w:anchor="_Toc19881657" w:history="1">
+            <w:r>
+              <w:rPr>
+                <w:rStyle w:val="Hyperlink"/>
+                <w:noProof/>
+              </w:rPr>
+              <w:t>The Existing Colour Patterns</w:t>
+            </w:r>
+            <w:r>
+              <w:rPr>
+                <w:noProof/>
+                <w:webHidden/>
+              </w:rPr>
+              <w:tab/>
+            </w:r>
+            <w:r>
+              <w:rPr>
+                <w:noProof/>
+                <w:webHidden/>
+              </w:rPr>
+              <w:fldChar w:fldCharType="begin"/>
+            </w:r>
+            <w:r>
+              <w:rPr>
+                <w:noProof/>
+                <w:webHidden/>
+              </w:rPr>
+              <w:instrText xml:space="preserve"> PAGEREF _Toc19881657 \h </w:instrText>
+            </w:r>
+            <w:r>
+              <w:rPr>
+                <w:noProof/>
+                <w:webHidden/>
+              </w:rPr>
+            </w:r>
+            <w:r>
+              <w:rPr>
+                <w:noProof/>
+                <w:webHidden/>
+              </w:rPr>
+              <w:fldChar w:fldCharType="separate"/>
+            </w:r>
+            <w:r>
+              <w:rPr>
+                <w:noProof/>
+                <w:webHidden/>
+              </w:rPr>
+              <w:t>2</w:t>
+            </w:r>
+            <w:r>
+              <w:rPr>
+                <w:noProof/>
+                <w:webHidden/>
+              </w:rPr>
+              <w:fldChar w:fldCharType="end"/>
+            </w:r>
+          </w:hyperlink>
+        </w:p>
+        <w:p>
+          <w:pPr>
+            <w:pStyle w:val="TOC1"/>
+            <w:tabs>
+              <w:tab w:val="right" w:leader="dot" w:pos="9350"/>
+            </w:tabs>
+            <w:rPr>
+              <w:rFonts w:eastAsiaTheme="minorEastAsia"/>
+              <w:b w:val="0"/>
+              <w:bCs w:val="0"/>
+              <w:i w:val="0"/>
+              <w:iCs w:val="0"/>
+              <w:noProof/>
+            </w:rPr>
+          </w:pPr>
+          <w:hyperlink w:anchor="_Toc19881658" w:history="1">
+            <w:r>
+              <w:rPr>
+                <w:rStyle w:val="Hyperlink"/>
+                <w:noProof/>
+                <w:lang w:val="en-US"/>
+              </w:rPr>
+              <w:t>Shape Based Selection</w:t>
+            </w:r>
+            <w:r>
+              <w:rPr>
+                <w:noProof/>
+                <w:webHidden/>
+              </w:rPr>
+              <w:tab/>
+            </w:r>
+            <w:r>
+              <w:rPr>
+                <w:noProof/>
+                <w:webHidden/>
+              </w:rPr>
+              <w:fldChar w:fldCharType="begin"/>
+            </w:r>
+            <w:r>
+              <w:rPr>
+                <w:noProof/>
+                <w:webHidden/>
+              </w:rPr>
+              <w:instrText xml:space="preserve"> PAGEREF _Toc19881658 \h </w:instrText>
+            </w:r>
+            <w:r>
+              <w:rPr>
+                <w:noProof/>
+                <w:webHidden/>
+              </w:rPr>
+            </w:r>
+            <w:r>
+              <w:rPr>
+                <w:noProof/>
+                <w:webHidden/>
+              </w:rPr>
+              <w:fldChar w:fldCharType="separate"/>
+            </w:r>
+            <w:r>
+              <w:rPr>
+                <w:noProof/>
+                <w:webHidden/>
+              </w:rPr>
+              <w:t>2</w:t>
+            </w:r>
+            <w:r>
+              <w:rPr>
+                <w:noProof/>
+                <w:webHidden/>
+              </w:rPr>
+              <w:fldChar w:fldCharType="end"/>
+            </w:r>
+          </w:hyperlink>
+        </w:p>
+        <w:p>
+          <w:pPr>
+            <w:pStyle w:val="TOC1"/>
+            <w:tabs>
+              <w:tab w:val="right" w:leader="dot" w:pos="9350"/>
+            </w:tabs>
+            <w:rPr>
+              <w:rFonts w:eastAsiaTheme="minorEastAsia"/>
+              <w:b w:val="0"/>
+              <w:bCs w:val="0"/>
+              <w:i w:val="0"/>
+              <w:iCs w:val="0"/>
+              <w:noProof/>
+            </w:rPr>
+          </w:pPr>
+          <w:hyperlink w:anchor="_Toc19881659" w:history="1">
+            <w:r>
+              <w:rPr>
+                <w:rStyle w:val="Hyperlink"/>
+                <w:noProof/>
+                <w:lang w:val="en-US"/>
+              </w:rPr>
+              <w:t>What is Colour Chisel?</w:t>
+            </w:r>
+            <w:r>
+              <w:rPr>
+                <w:noProof/>
+                <w:webHidden/>
+              </w:rPr>
+              <w:tab/>
+            </w:r>
+            <w:r>
+              <w:rPr>
+                <w:noProof/>
+                <w:webHidden/>
+              </w:rPr>
+              <w:fldChar w:fldCharType="begin"/>
+            </w:r>
+            <w:r>
+              <w:rPr>
+                <w:noProof/>
+                <w:webHidden/>
+              </w:rPr>
+              <w:instrText xml:space="preserve"> PAGEREF _Toc19881659 \h </w:instrText>
+            </w:r>
+            <w:r>
+              <w:rPr>
+                <w:noProof/>
+                <w:webHidden/>
+              </w:rPr>
+            </w:r>
+            <w:r>
+              <w:rPr>
+                <w:noProof/>
+                <w:webHidden/>
+              </w:rPr>
+              <w:fldChar w:fldCharType="separate"/>
+            </w:r>
+            <w:r>
+              <w:rPr>
+                <w:noProof/>
+                <w:webHidden/>
+              </w:rPr>
+              <w:t>2</w:t>
+            </w:r>
+            <w:r>
+              <w:rPr>
+                <w:noProof/>
+                <w:webHidden/>
+              </w:rPr>
+              <w:fldChar w:fldCharType="end"/>
+            </w:r>
+          </w:hyperlink>
+        </w:p>
+        <w:p>
+          <w:pPr>
+            <w:pStyle w:val="TOC1"/>
+            <w:tabs>
+              <w:tab w:val="right" w:leader="dot" w:pos="9350"/>
+            </w:tabs>
+            <w:rPr>
+              <w:rFonts w:eastAsiaTheme="minorEastAsia"/>
+              <w:b w:val="0"/>
+              <w:bCs w:val="0"/>
+              <w:i w:val="0"/>
+              <w:iCs w:val="0"/>
+              <w:noProof/>
+            </w:rPr>
+          </w:pPr>
+          <w:hyperlink w:anchor="_Toc19881660" w:history="1">
+            <w:r>
+              <w:rPr>
+                <w:rStyle w:val="Hyperlink"/>
+                <w:noProof/>
+                <w:lang w:val="en-US"/>
+              </w:rPr>
+              <w:t>Milestones</w:t>
+            </w:r>
+            <w:r>
+              <w:rPr>
+                <w:noProof/>
+                <w:webHidden/>
+              </w:rPr>
+              <w:tab/>
+            </w:r>
+            <w:r>
+              <w:rPr>
+                <w:noProof/>
+                <w:webHidden/>
+              </w:rPr>
+              <w:fldChar w:fldCharType="begin"/>
+            </w:r>
+            <w:r>
+              <w:rPr>
+                <w:noProof/>
+                <w:webHidden/>
+              </w:rPr>
+              <w:instrText xml:space="preserve"> PAGEREF _Toc19881660 \h </w:instrText>
+            </w:r>
+            <w:r>
+              <w:rPr>
+                <w:noProof/>
+                <w:webHidden/>
+              </w:rPr>
+            </w:r>
+            <w:r>
+              <w:rPr>
+                <w:noProof/>
+                <w:webHidden/>
+              </w:rPr>
+              <w:fldChar w:fldCharType="separate"/>
+            </w:r>
+            <w:r>
+              <w:rPr>
+                <w:noProof/>
+                <w:webHidden/>
+              </w:rPr>
+              <w:t>2</w:t>
+            </w:r>
+            <w:r>
+              <w:rPr>
+                <w:noProof/>
+                <w:webHidden/>
+              </w:rPr>
+              <w:fldChar w:fldCharType="end"/>
+            </w:r>
+          </w:hyperlink>
+        </w:p>
+        <w:p>
+          <w:pPr>
+            <w:pStyle w:val="TOC2"/>
+            <w:tabs>
+              <w:tab w:val="right" w:leader="dot" w:pos="9350"/>
+            </w:tabs>
+            <w:rPr>
+              <w:rFonts w:eastAsiaTheme="minorEastAsia"/>
+              <w:b w:val="0"/>
+              <w:bCs w:val="0"/>
+              <w:noProof/>
+              <w:sz w:val="24"/>
+              <w:szCs w:val="24"/>
+            </w:rPr>
+          </w:pPr>
+          <w:hyperlink w:anchor="_Toc19881661" w:history="1">
+            <w:r>
+              <w:rPr>
+                <w:rStyle w:val="Hyperlink"/>
+                <w:noProof/>
+                <w:lang w:val="en-US"/>
+              </w:rPr>
+              <w:t>Create an EBNF</w:t>
+            </w:r>
+            <w:r>
+              <w:rPr>
+                <w:noProof/>
+                <w:webHidden/>
+              </w:rPr>
+              <w:tab/>
+            </w:r>
+            <w:r>
+              <w:rPr>
+                <w:noProof/>
+                <w:webHidden/>
+              </w:rPr>
+              <w:fldChar w:fldCharType="begin"/>
+            </w:r>
+            <w:r>
+              <w:rPr>
+                <w:noProof/>
+                <w:webHidden/>
+              </w:rPr>
+              <w:instrText xml:space="preserve"> PAGEREF _Toc19881661 \h </w:instrText>
+            </w:r>
+            <w:r>
+              <w:rPr>
+                <w:noProof/>
+                <w:webHidden/>
+              </w:rPr>
+            </w:r>
+            <w:r>
+              <w:rPr>
+                <w:noProof/>
+                <w:webHidden/>
+              </w:rPr>
+              <w:fldChar w:fldCharType="separate"/>
+            </w:r>
+            <w:r>
+              <w:rPr>
+                <w:noProof/>
+                <w:webHidden/>
+              </w:rPr>
+              <w:t>2</w:t>
+            </w:r>
+            <w:r>
+              <w:rPr>
+                <w:noProof/>
+                <w:webHidden/>
+              </w:rPr>
+              <w:fldChar w:fldCharType="end"/>
+            </w:r>
+          </w:hyperlink>
+        </w:p>
+        <w:p>
+          <w:pPr>
+            <w:pStyle w:val="TOC3"/>
+            <w:tabs>
+              <w:tab w:val="right" w:leader="dot" w:pos="9350"/>
+            </w:tabs>
+            <w:rPr>
+              <w:rFonts w:eastAsiaTheme="minorEastAsia"/>
+              <w:noProof/>
+              <w:sz w:val="24"/>
+              <w:szCs w:val="24"/>
+            </w:rPr>
+          </w:pPr>
+          <w:hyperlink w:anchor="_Toc19881662" w:history="1">
+            <w:r>
+              <w:rPr>
+                <w:rStyle w:val="Hyperlink"/>
+                <w:noProof/>
+                <w:lang w:val="en-US"/>
+              </w:rPr>
+              <w:t>Summary</w:t>
+            </w:r>
+            <w:r>
+              <w:rPr>
+                <w:noProof/>
+                <w:webHidden/>
+              </w:rPr>
+              <w:tab/>
+            </w:r>
+            <w:r>
+              <w:rPr>
+                <w:noProof/>
+                <w:webHidden/>
+              </w:rPr>
+              <w:fldChar w:fldCharType="begin"/>
+            </w:r>
+            <w:r>
+              <w:rPr>
+                <w:noProof/>
+                <w:webHidden/>
+              </w:rPr>
+              <w:instrText xml:space="preserve"> PAGEREF _Toc19881662 \h </w:instrText>
+            </w:r>
+            <w:r>
+              <w:rPr>
+                <w:noProof/>
+                <w:webHidden/>
+              </w:rPr>
+            </w:r>
+            <w:r>
+              <w:rPr>
+                <w:noProof/>
+                <w:webHidden/>
+              </w:rPr>
+              <w:fldChar w:fldCharType="separate"/>
+            </w:r>
+            <w:r>
+              <w:rPr>
+                <w:noProof/>
+                <w:webHidden/>
+              </w:rPr>
+              <w:t>3</w:t>
+            </w:r>
+            <w:r>
+              <w:rPr>
+                <w:noProof/>
+                <w:webHidden/>
+              </w:rPr>
+              <w:fldChar w:fldCharType="end"/>
+            </w:r>
+          </w:hyperlink>
+        </w:p>
+        <w:p>
+          <w:pPr>
+            <w:pStyle w:val="TOC3"/>
+            <w:tabs>
+              <w:tab w:val="right" w:leader="dot" w:pos="9350"/>
+            </w:tabs>
+            <w:rPr>
+              <w:rFonts w:eastAsiaTheme="minorEastAsia"/>
+              <w:noProof/>
+              <w:sz w:val="24"/>
+              <w:szCs w:val="24"/>
+            </w:rPr>
+          </w:pPr>
+          <w:hyperlink w:anchor="_Toc19881663" w:history="1">
+            <w:r>
+              <w:rPr>
+                <w:rStyle w:val="Hyperlink"/>
+                <w:noProof/>
+                <w:lang w:val="en-US"/>
+              </w:rPr>
+              <w:t>Reflection</w:t>
+            </w:r>
+            <w:r>
+              <w:rPr>
+                <w:noProof/>
+                <w:webHidden/>
+              </w:rPr>
+              <w:tab/>
+            </w:r>
+            <w:r>
+              <w:rPr>
+                <w:noProof/>
+                <w:webHidden/>
+              </w:rPr>
+              <w:fldChar w:fldCharType="begin"/>
+            </w:r>
+            <w:r>
+              <w:rPr>
+                <w:noProof/>
+                <w:webHidden/>
+              </w:rPr>
+              <w:instrText xml:space="preserve"> PAGEREF _Toc19881663 \h </w:instrText>
+            </w:r>
+            <w:r>
+              <w:rPr>
+                <w:noProof/>
+                <w:webHidden/>
+              </w:rPr>
+            </w:r>
+            <w:r>
+              <w:rPr>
+                <w:noProof/>
+                <w:webHidden/>
+              </w:rPr>
+              <w:fldChar w:fldCharType="separate"/>
+            </w:r>
+            <w:r>
+              <w:rPr>
+                <w:noProof/>
+                <w:webHidden/>
+              </w:rPr>
+              <w:t>3</w:t>
+            </w:r>
+            <w:r>
+              <w:rPr>
+                <w:noProof/>
+                <w:webHidden/>
+              </w:rPr>
+              <w:fldChar w:fldCharType="end"/>
+            </w:r>
+          </w:hyperlink>
+        </w:p>
+        <w:p>
+          <w:pPr>
+            <w:pStyle w:val="TOC1"/>
+            <w:tabs>
+              <w:tab w:val="right" w:leader="dot" w:pos="9350"/>
+            </w:tabs>
+            <w:rPr>
+              <w:rFonts w:eastAsiaTheme="minorEastAsia"/>
+              <w:b w:val="0"/>
+              <w:bCs w:val="0"/>
+              <w:i w:val="0"/>
+              <w:iCs w:val="0"/>
+              <w:noProof/>
+            </w:rPr>
+          </w:pPr>
+          <w:hyperlink w:anchor="_Toc19881664" w:history="1">
+            <w:r>
+              <w:rPr>
+                <w:rStyle w:val="Hyperlink"/>
+                <w:noProof/>
+              </w:rPr>
+              <w:t>Bibliography</w:t>
+            </w:r>
+            <w:r>
+              <w:rPr>
+                <w:noProof/>
+                <w:webHidden/>
+              </w:rPr>
+              <w:tab/>
+            </w:r>
+            <w:r>
+              <w:rPr>
+                <w:noProof/>
+                <w:webHidden/>
+              </w:rPr>
+              <w:fldChar w:fldCharType="begin"/>
+            </w:r>
+            <w:r>
+              <w:rPr>
+                <w:noProof/>
+                <w:webHidden/>
+              </w:rPr>
+              <w:instrText xml:space="preserve"> PAGEREF _Toc19881664 \h </w:instrText>
+            </w:r>
+            <w:r>
+              <w:rPr>
+                <w:noProof/>
+                <w:webHidden/>
+              </w:rPr>
+            </w:r>
+            <w:r>
+              <w:rPr>
+                <w:noProof/>
+                <w:webHidden/>
+              </w:rPr>
+              <w:fldChar w:fldCharType="separate"/>
+            </w:r>
+            <w:r>
+              <w:rPr>
+                <w:noProof/>
+                <w:webHidden/>
+              </w:rPr>
+              <w:t>3</w:t>
+            </w:r>
+            <w:r>
+              <w:rPr>
+                <w:noProof/>
+                <w:webHidden/>
+              </w:rPr>
+              <w:fldChar w:fldCharType="end"/>
+            </w:r>
+          </w:hyperlink>
+        </w:p>
+        <w:p>
+          <w:r>
+            <w:rPr>
+              <w:b/>
+              <w:bCs/>
+              <w:noProof/>
+            </w:rPr>
+            <w:fldChar w:fldCharType="end"/>
+          </w:r>
+        </w:p>
+      </w:sdtContent>
+    </w:sdt>
+    <w:p>
+      <w:pPr>
+        <w:rPr>
+          <w:lang w:val="en-US"/>
+        </w:rPr>
+      </w:pPr>
+    </w:p>
+    <w:p>
+      <w:pPr>
+        <w:rPr>
+          <w:lang w:val="en-US"/>
+        </w:rPr>
+      </w:pPr>
+      <w:r>
+        <w:rPr>
+          <w:lang w:val="en-US"/>
+        </w:rPr>
+        <w:br w:type="page"/>
+      </w:r>
+    </w:p>
+    <w:p>
+      <w:pPr>
+        <w:pStyle w:val="Heading1"/>
+        <w:rPr>
+          <w:lang w:val="en-US"/>
+        </w:rPr>
+      </w:pPr>
+      <w:bookmarkStart w:id="0" w:name="_Toc19881654"/>
+      <w:r>
+        <w:rPr>
+          <w:lang w:val="en-US"/>
+        </w:rPr>
+        <w:lastRenderedPageBreak/>
+        <w:t>Overview</w:t>
+      </w:r>
+      <w:bookmarkEnd w:id="0"/>
+    </w:p>
+    <w:p>
+      <w:pPr>
+        <w:rPr>
+          <w:lang w:val="en-US"/>
+        </w:rPr>
+      </w:pPr>
+      <w:r>
+        <w:rPr>
+          <w:lang w:val="en-US"/>
+        </w:rPr>
+        <w:t xml:space="preserve">The following is a document outlying the learning objectives, </w:t>
+      </w:r>
+      <w:r>
+        <w:rPr>
+          <w:lang w:val="en-US"/>
+        </w:rPr>
+        <w:t>development and overall progression Christopher Powroznik CPSC 448 project ‘Colour Chisel’.</w:t>
+      </w:r>
+    </w:p>
+    <w:p>
+      <w:pPr>
+        <w:rPr>
+          <w:lang w:val="en-US"/>
+        </w:rPr>
+      </w:pPr>
+    </w:p>
+    <w:p>
+      <w:pPr>
+        <w:pStyle w:val="Heading1"/>
+        <w:rPr>
+          <w:lang w:val="en-US"/>
+        </w:rPr>
+      </w:pPr>
+      <w:bookmarkStart w:id="1" w:name="_Toc19881655"/>
+      <w:r>
+        <w:rPr>
+          <w:lang w:val="en-US"/>
+        </w:rPr>
+        <w:t>Learning Objectives</w:t>
+      </w:r>
+      <w:bookmarkEnd w:id="1"/>
+    </w:p>
+    <w:p>
+      <w:pPr>
+        <w:rPr>
+          <w:lang w:val="en-US"/>
+        </w:rPr>
+      </w:pPr>
+      <w:r>
+        <w:rPr>
+          <w:lang w:val="en-US"/>
+        </w:rPr>
+        <w:t xml:space="preserve">As agreed between the Elisa </w:t>
+      </w:r>
+      <w:proofErr w:type="spellStart"/>
+      <w:r>
+        <w:rPr>
+          <w:lang w:val="en-US"/>
+        </w:rPr>
+        <w:t>Baniassad</w:t>
+      </w:r>
+      <w:proofErr w:type="spellEnd"/>
+      <w:r>
+        <w:rPr>
+          <w:lang w:val="en-US"/>
+        </w:rPr>
+        <w:t xml:space="preserve"> and Christopher Powroznik. The following learning objectives are the goals for the project. By the end of the project Christopher will have covered all of the following…</w:t>
+      </w:r>
+    </w:p>
+    <w:p>
+      <w:pPr>
+        <w:pStyle w:val="ListParagraph"/>
+        <w:numPr>
+          <w:ilvl w:val="0"/>
+          <w:numId w:val="1"/>
+        </w:numPr>
+        <w:rPr>
+          <w:lang w:val="en-US"/>
+        </w:rPr>
+      </w:pPr>
+      <w:r>
+        <w:rPr>
+          <w:lang w:val="en-US"/>
+        </w:rPr>
+        <w:t>Learn how to develop a continuous integration setup involving automated testing, publishing and deployment of a web demo as a hook from committing code.</w:t>
+      </w:r>
+    </w:p>
+    <w:p>
+      <w:pPr>
+        <w:pStyle w:val="ListParagraph"/>
+        <w:numPr>
+          <w:ilvl w:val="0"/>
+          <w:numId w:val="1"/>
+        </w:numPr>
+        <w:rPr>
+          <w:lang w:val="en-US"/>
+        </w:rPr>
+      </w:pPr>
+      <w:r>
+        <w:rPr>
+          <w:lang w:val="en-US"/>
+        </w:rPr>
+        <w:t>Learn to integrate a compilation tool into development pipelines such as web pack and bower</w:t>
+      </w:r>
+    </w:p>
+    <w:p>
+      <w:pPr>
+        <w:pStyle w:val="ListParagraph"/>
+        <w:numPr>
+          <w:ilvl w:val="0"/>
+          <w:numId w:val="1"/>
+        </w:numPr>
+        <w:rPr>
+          <w:lang w:val="en-US"/>
+        </w:rPr>
+      </w:pPr>
+      <w:r>
+        <w:rPr>
+          <w:lang w:val="en-US"/>
+        </w:rPr>
+        <w:t>Learn geometric transformations in a circular space programmatically to do operations on the colour wheel</w:t>
+      </w:r>
+    </w:p>
+    <w:p>
+      <w:pPr>
+        <w:pStyle w:val="ListParagraph"/>
+        <w:numPr>
+          <w:ilvl w:val="0"/>
+          <w:numId w:val="1"/>
+        </w:numPr>
+        <w:rPr>
+          <w:lang w:val="en-US"/>
+        </w:rPr>
+      </w:pPr>
+      <w:r>
+        <w:rPr>
+          <w:lang w:val="en-US"/>
+        </w:rPr>
+        <w:t>Learn to setup and develop a project without a boilerplate</w:t>
+      </w:r>
+    </w:p>
+    <w:p>
+      <w:pPr>
+        <w:pStyle w:val="ListParagraph"/>
+        <w:numPr>
+          <w:ilvl w:val="0"/>
+          <w:numId w:val="1"/>
+        </w:numPr>
+        <w:rPr>
+          <w:lang w:val="en-US"/>
+        </w:rPr>
+      </w:pPr>
+      <w:r>
+        <w:rPr>
+          <w:lang w:val="en-US"/>
+        </w:rPr>
+        <w:t>Learn to create procedural usage libraries that recursively repeats functionality</w:t>
+      </w:r>
+    </w:p>
+    <w:p>
+      <w:pPr>
+        <w:pStyle w:val="ListParagraph"/>
+        <w:numPr>
+          <w:ilvl w:val="0"/>
+          <w:numId w:val="1"/>
+        </w:numPr>
+        <w:rPr>
+          <w:lang w:val="en-US"/>
+        </w:rPr>
+      </w:pPr>
+      <w:r>
+        <w:rPr>
+          <w:lang w:val="en-US"/>
+        </w:rPr>
+        <w:t>Explore different colouring techniques programmatically as opposed to traditional primary, secondary and tertiary design</w:t>
+      </w:r>
+    </w:p>
+    <w:p>
+      <w:pPr>
+        <w:pStyle w:val="ListParagraph"/>
+        <w:numPr>
+          <w:ilvl w:val="0"/>
+          <w:numId w:val="1"/>
+        </w:numPr>
+        <w:rPr>
+          <w:lang w:val="en-US"/>
+        </w:rPr>
+      </w:pPr>
+      <w:r>
+        <w:rPr>
+          <w:lang w:val="en-US"/>
+        </w:rPr>
+        <w:t>Deepen my learning to iteratively make code design choices and refactor code based on feedback and direction of the project.</w:t>
+      </w:r>
+    </w:p>
+    <w:p>
+      <w:pPr>
+        <w:pStyle w:val="ListParagraph"/>
+        <w:numPr>
+          <w:ilvl w:val="0"/>
+          <w:numId w:val="1"/>
+        </w:numPr>
+        <w:rPr>
+          <w:lang w:val="en-US"/>
+        </w:rPr>
+      </w:pPr>
+      <w:r>
+        <w:rPr>
+          <w:lang w:val="en-US"/>
+        </w:rPr>
+        <w:t>Deepen my learning of developing test suites to perform unit testing, end-to-end testing and black box testing of my code</w:t>
+      </w:r>
+    </w:p>
+    <w:p>
+      <w:pPr>
+        <w:rPr>
+          <w:lang w:val="en-US"/>
+        </w:rPr>
+      </w:pPr>
+    </w:p>
+    <w:p>
+      <w:pPr>
+        <w:pStyle w:val="Heading1"/>
+        <w:rPr>
+          <w:lang w:val="en-US"/>
+        </w:rPr>
+      </w:pPr>
+      <w:bookmarkStart w:id="2" w:name="_Toc19881656"/>
+      <w:r>
+        <w:rPr>
+          <w:lang w:val="en-US"/>
+        </w:rPr>
+        <w:t>Survey of Prior Work</w:t>
+      </w:r>
+      <w:bookmarkEnd w:id="2"/>
+    </w:p>
+    <w:p>
+      <w:pPr>
+        <w:pStyle w:val="Heading2"/>
+      </w:pPr>
+      <w:bookmarkStart w:id="3" w:name="_Toc19881657"/>
+      <w:r>
+        <w:t>The Existing Colour Patterns</w:t>
+      </w:r>
+      <w:bookmarkEnd w:id="3"/>
+    </w:p>
+    <w:p>
+      <w:r>
+        <w:t xml:space="preserve">It is quick to find that there are </w:t>
+      </w:r>
+      <w:r>
+        <w:t xml:space="preserve">5 </w:t>
+      </w:r>
+    </w:p>
+    <w:p>
+      <w:pPr>
+        <w:pStyle w:val="Heading1"/>
+        <w:rPr>
+          <w:lang w:val="en-US"/>
+        </w:rPr>
+      </w:pPr>
+      <w:bookmarkStart w:id="4" w:name="_Toc19881658"/>
+      <w:r>
+        <w:rPr>
+          <w:lang w:val="en-US"/>
+        </w:rPr>
+        <w:t>S</w:t>
+      </w:r>
+      <w:r>
+        <w:rPr>
+          <w:lang w:val="en-US"/>
+        </w:rPr>
+        <w:t>hape Based Selection</w:t>
+      </w:r>
+      <w:bookmarkEnd w:id="4"/>
+    </w:p>
+    <w:p>
+      <w:pPr>
+        <w:pStyle w:val="Heading1"/>
+        <w:rPr>
+          <w:lang w:val="en-US"/>
+        </w:rPr>
+      </w:pPr>
+      <w:bookmarkStart w:id="5" w:name="_Toc19881659"/>
+      <w:r>
+        <w:rPr>
+          <w:lang w:val="en-US"/>
+        </w:rPr>
+        <w:t>What is Colour Chisel?</w:t>
+      </w:r>
+      <w:bookmarkEnd w:id="5"/>
+    </w:p>
+    <w:p>
+      <w:pPr>
+        <w:rPr>
+          <w:lang w:val="en-US"/>
+        </w:rPr>
+      </w:pPr>
+    </w:p>
+    <w:p>
+      <w:pPr>
+        <w:pStyle w:val="Heading1"/>
+        <w:rPr>
+          <w:lang w:val="en-US"/>
+        </w:rPr>
+      </w:pPr>
+      <w:bookmarkStart w:id="6" w:name="_Toc19881660"/>
+      <w:r>
+        <w:rPr>
+          <w:lang w:val="en-US"/>
+        </w:rPr>
+        <w:t>Milestones</w:t>
+      </w:r>
+      <w:bookmarkEnd w:id="6"/>
+    </w:p>
+    <w:p>
+      <w:pPr>
+        <w:pStyle w:val="Heading2"/>
+        <w:rPr>
+          <w:lang w:val="en-US"/>
+        </w:rPr>
+      </w:pPr>
+      <w:bookmarkStart w:id="7" w:name="_Toc19881661"/>
+      <w:r>
+        <w:rPr>
+          <w:lang w:val="en-US"/>
+        </w:rPr>
+        <w:t>Create an EBNF</w:t>
+      </w:r>
+      <w:bookmarkEnd w:id="7"/>
     </w:p>
     <w:p>
       <w:pPr>
@@ -35,27 +1400,1062 @@
         <w:rPr>
           <w:lang w:val="en-US"/>
         </w:rPr>
-        <w:t>CPSC 448 Final Report</w:t>
-      </w:r>
-    </w:p>
-    <w:p>
-      <w:pPr>
-        <w:pStyle w:val="Subtitle"/>
-        <w:rPr>
-          <w:lang w:val="en-US"/>
-        </w:rPr>
-      </w:pPr>
-      <w:bookmarkStart w:id="0" w:name="_GoBack"/>
-      <w:bookmarkEnd w:id="0"/>
+        <w:t xml:space="preserve">(September 19, 2019 </w:t>
+      </w:r>
+      <w:r>
+        <w:rPr>
+          <w:lang w:val="en-US"/>
+        </w:rPr>
+        <w:sym w:font="Wingdings" w:char="F0E0"/>
+      </w:r>
+      <w:r>
+        <w:rPr>
+          <w:lang w:val="en-US"/>
+        </w:rPr>
+        <w:t xml:space="preserve"> )</w:t>
+      </w:r>
+    </w:p>
+    <w:p>
+      <w:pPr>
+        <w:rPr>
+          <w:lang w:val="en-US"/>
+        </w:rPr>
+      </w:pPr>
+      <w:r>
+        <w:rPr>
+          <w:lang w:val="en-US"/>
+        </w:rPr>
+        <w:t>Define and construct an EBNF for the colour chisel language. This will be the blueprint to work off of for the implementation process</w:t>
+      </w:r>
+      <w:r>
+        <w:rPr>
+          <w:lang w:val="en-US"/>
+        </w:rPr>
+        <w:t>. This EBNF is a living file and can be edited as the project continues and scope changes.</w:t>
+      </w:r>
+    </w:p>
+    <w:p>
+      <w:pPr>
+        <w:rPr>
+          <w:lang w:val="en-US"/>
+        </w:rPr>
+      </w:pPr>
+    </w:p>
+    <w:p>
+      <w:pPr>
+        <w:pStyle w:val="Heading3"/>
+        <w:rPr>
+          <w:lang w:val="en-US"/>
+        </w:rPr>
+      </w:pPr>
+      <w:bookmarkStart w:id="8" w:name="_Toc19881662"/>
+      <w:r>
+        <w:rPr>
+          <w:lang w:val="en-US"/>
+        </w:rPr>
+        <w:lastRenderedPageBreak/>
+        <w:t>Summa</w:t>
+      </w:r>
+      <w:r>
+        <w:rPr>
+          <w:lang w:val="en-US"/>
+        </w:rPr>
+        <w:t>ry</w:t>
+      </w:r>
+      <w:bookmarkEnd w:id="8"/>
+    </w:p>
+    <w:p>
+      <w:r>
+        <w:rPr>
+          <w:lang w:val="en-US"/>
+        </w:rPr>
+        <w:t xml:space="preserve">I started </w:t>
+      </w:r>
+      <w:r>
+        <w:rPr>
+          <w:lang w:val="en-US"/>
+        </w:rPr>
+        <w:t>out by trying to find the most standard way to produce an EBNF</w:t>
+      </w:r>
+      <w:r>
+        <w:rPr>
+          <w:lang w:val="en-US"/>
+        </w:rPr>
+        <w:t xml:space="preserve">. I came across the </w:t>
+      </w:r>
+      <w:r>
+        <w:rPr>
+          <w:lang w:val="en-US"/>
+        </w:rPr>
+        <w:t xml:space="preserve">article ‘the language of languages’ </w:t>
+      </w:r>
+      <w:sdt>
+        <w:sdtPr>
+          <w:rPr>
+            <w:lang w:val="en-US"/>
+          </w:rPr>
+          <w:id w:val="-338464518"/>
+          <w:citation/>
+        </w:sdtPr>
+        <w:sdtContent>
+          <w:r>
+            <w:rPr>
+              <w:lang w:val="en-US"/>
+            </w:rPr>
+            <w:fldChar w:fldCharType="begin"/>
+          </w:r>
+          <w:r>
+            <w:rPr>
+              <w:lang w:val="en-US"/>
+            </w:rPr>
+            <w:instrText xml:space="preserve"> CITATION Mig \l 1033 </w:instrText>
+          </w:r>
+          <w:r>
+            <w:rPr>
+              <w:lang w:val="en-US"/>
+            </w:rPr>
+            <w:fldChar w:fldCharType="separate"/>
+          </w:r>
+          <w:r>
+            <w:rPr>
+              <w:noProof/>
+              <w:lang w:val="en-US"/>
+            </w:rPr>
+            <w:t>(Might, n.d.)</w:t>
+          </w:r>
+          <w:r>
+            <w:rPr>
+              <w:lang w:val="en-US"/>
+            </w:rPr>
+            <w:fldChar w:fldCharType="end"/>
+          </w:r>
+        </w:sdtContent>
+      </w:sdt>
+      <w:r>
+        <w:t xml:space="preserve">. It covered </w:t>
+      </w:r>
+      <w:r>
+        <w:t xml:space="preserve">writing </w:t>
+      </w:r>
+      <w:r>
+        <w:t>an</w:t>
+      </w:r>
+      <w:r>
+        <w:t xml:space="preserve"> EBNF</w:t>
+      </w:r>
+      <w:r>
+        <w:t xml:space="preserve"> </w:t>
+      </w:r>
+      <w:r>
+        <w:t>in a v</w:t>
+      </w:r>
+      <w:r>
+        <w:t>ery robust methodology.</w:t>
+      </w:r>
+      <w:r>
+        <w:t xml:space="preserve"> I familiarized myself with the syntax of an EBNF by following examples from Wikipedia </w:t>
+      </w:r>
+      <w:sdt>
+        <w:sdtPr>
+          <w:id w:val="31544138"/>
+          <w:citation/>
+        </w:sdtPr>
+        <w:sdtContent>
+          <w:r>
+            <w:fldChar w:fldCharType="begin"/>
+          </w:r>
+          <w:r>
+            <w:rPr>
+              <w:lang w:val="en-US"/>
+            </w:rPr>
+            <w:instrText xml:space="preserve"> CITATION Ext \l 1033 </w:instrText>
+          </w:r>
+          <w:r>
+            <w:fldChar w:fldCharType="separate"/>
+          </w:r>
+          <w:r>
+            <w:rPr>
+              <w:noProof/>
+              <w:lang w:val="en-US"/>
+            </w:rPr>
+            <w:t>(Extended Backus–Naur form , n.d.)</w:t>
+          </w:r>
+          <w:r>
+            <w:fldChar w:fldCharType="end"/>
+          </w:r>
+        </w:sdtContent>
+      </w:sdt>
+      <w:r>
+        <w:t xml:space="preserve">. </w:t>
+      </w:r>
+      <w:r>
+        <w:t xml:space="preserve">I </w:t>
+      </w:r>
+      <w:r>
+        <w:t xml:space="preserve">began writing my EBNF and checking my work using ‘Railroad Diagram Generator’ </w:t>
+      </w:r>
+      <w:sdt>
+        <w:sdtPr>
+          <w:id w:val="1054269001"/>
+          <w:citation/>
+        </w:sdtPr>
+        <w:sdtContent>
+          <w:r>
+            <w:fldChar w:fldCharType="begin"/>
+          </w:r>
+          <w:r>
+            <w:rPr>
+              <w:lang w:val="en-US"/>
+            </w:rPr>
+            <w:instrText xml:space="preserve"> CITATION Gun19 \l 1033 </w:instrText>
+          </w:r>
+          <w:r>
+            <w:fldChar w:fldCharType="separate"/>
+          </w:r>
+          <w:r>
+            <w:rPr>
+              <w:noProof/>
+              <w:lang w:val="en-US"/>
+            </w:rPr>
+            <w:t>(Rademacher, 2019)</w:t>
+          </w:r>
+          <w:r>
+            <w:fldChar w:fldCharType="end"/>
+          </w:r>
+        </w:sdtContent>
+      </w:sdt>
+      <w:r>
+        <w:t>.</w:t>
+      </w:r>
+      <w:r>
+        <w:t xml:space="preserve"> I first created a base EBNF, that was very barebones, especially with pathing. I wasn’t sure on how to handle variables and getting certain colours yet.</w:t>
+      </w:r>
+    </w:p>
+    <w:p>
+      <w:bookmarkStart w:id="9" w:name="_GoBack"/>
+      <w:bookmarkEnd w:id="9"/>
+    </w:p>
+    <w:p/>
+    <w:bookmarkStart w:id="10" w:name="_MON_1630494672"/>
+    <w:bookmarkEnd w:id="10"/>
+    <w:p>
+      <w:r>
+        <w:rPr>
+          <w:noProof/>
+        </w:rPr>
+        <w:object w:dxaOrig="9360" w:dyaOrig="5020" w14:anchorId="42AB58A5">
+          <v:shapetype id="_x0000_t75" coordsize="21600,21600" o:spt="75" o:preferrelative="t" path="m@4@5l@4@11@9@11@9@5xe" filled="f" stroked="f">
+            <v:stroke joinstyle="miter"/>
+            <v:formulas>
+              <v:f eqn="if lineDrawn pixelLineWidth 0"/>
+              <v:f eqn="sum @0 1 0"/>
+              <v:f eqn="sum 0 0 @1"/>
+              <v:f eqn="prod @2 1 2"/>
+              <v:f eqn="prod @3 21600 pixelWidth"/>
+              <v:f eqn="prod @3 21600 pixelHeight"/>
+              <v:f eqn="sum @0 0 1"/>
+              <v:f eqn="prod @6 1 2"/>
+              <v:f eqn="prod @7 21600 pixelWidth"/>
+              <v:f eqn="sum @8 21600 0"/>
+              <v:f eqn="prod @7 21600 pixelHeight"/>
+              <v:f eqn="sum @10 21600 0"/>
+            </v:formulas>
+            <v:path o:extrusionok="f" gradientshapeok="t" o:connecttype="rect"/>
+            <o:lock v:ext="edit" aspectratio="t"/>
+          </v:shapetype>
+          <v:shape id="_x0000_i1025" type="#_x0000_t75" alt="" style="width:468pt;height:251pt;mso-width-percent:0;mso-height-percent:0;mso-width-percent:0;mso-height-percent:0" o:ole="">
+            <v:imagedata r:id="rId8" o:title=""/>
+          </v:shape>
+          <o:OLEObject Type="Embed" ProgID="Word.Document.12" ShapeID="_x0000_i1025" DrawAspect="Content" ObjectID="_1630494925" r:id="rId9">
+            <o:FieldCodes>\s</o:FieldCodes>
+          </o:OLEObject>
+        </w:object>
+      </w:r>
+    </w:p>
+    <w:p>
+      <w:r>
+        <w:t xml:space="preserve"> </w:t>
+      </w:r>
+    </w:p>
+    <w:p>
+      <w:pPr>
+        <w:pStyle w:val="Heading3"/>
+        <w:rPr>
+          <w:lang w:val="en-US"/>
+        </w:rPr>
+      </w:pPr>
+      <w:bookmarkStart w:id="11" w:name="_Toc19881663"/>
+      <w:r>
+        <w:rPr>
+          <w:lang w:val="en-US"/>
+        </w:rPr>
+        <w:t>Reflection</w:t>
+      </w:r>
+      <w:bookmarkEnd w:id="11"/>
+    </w:p>
+    <w:p>
+      <w:pPr>
+        <w:rPr>
+          <w:lang w:val="en-US"/>
+        </w:rPr>
+      </w:pPr>
+    </w:p>
+    <w:p>
+      <w:pPr>
+        <w:rPr>
+          <w:lang w:val="en-US"/>
+        </w:rPr>
+      </w:pPr>
+    </w:p>
+    <w:bookmarkStart w:id="12" w:name="_Toc19881664" w:displacedByCustomXml="next"/>
+    <w:sdt>
+      <w:sdtPr>
+        <w:id w:val="93294009"/>
+        <w:docPartObj>
+          <w:docPartGallery w:val="Bibliographies"/>
+          <w:docPartUnique/>
+        </w:docPartObj>
+      </w:sdtPr>
+      <w:sdtEndPr>
+        <w:rPr>
+          <w:rFonts w:asciiTheme="minorHAnsi" w:eastAsiaTheme="minorHAnsi" w:hAnsiTheme="minorHAnsi" w:cstheme="minorBidi"/>
+          <w:color w:val="auto"/>
+          <w:sz w:val="24"/>
+          <w:szCs w:val="24"/>
+        </w:rPr>
+      </w:sdtEndPr>
+      <w:sdtContent>
+        <w:p>
+          <w:pPr>
+            <w:pStyle w:val="Heading1"/>
+          </w:pPr>
+          <w:r>
+            <w:t>Bibliography</w:t>
+          </w:r>
+          <w:bookmarkEnd w:id="12"/>
+        </w:p>
+        <w:sdt>
+          <w:sdtPr>
+            <w:id w:val="111145805"/>
+            <w:bibliography/>
+          </w:sdtPr>
+          <w:sdtContent>
+            <w:p>
+              <w:pPr>
+                <w:pStyle w:val="Bibliography"/>
+                <w:ind w:left="720" w:hanging="720"/>
+                <w:rPr>
+                  <w:noProof/>
+                </w:rPr>
+              </w:pPr>
+              <w:r>
+                <w:fldChar w:fldCharType="begin"/>
+              </w:r>
+              <w:r>
+                <w:instrText xml:space="preserve"> BIBLIOGRAPHY </w:instrText>
+              </w:r>
+              <w:r>
+                <w:fldChar w:fldCharType="separate"/>
+              </w:r>
+              <w:r>
+                <w:rPr>
+                  <w:i/>
+                  <w:iCs/>
+                  <w:noProof/>
+                </w:rPr>
+                <w:t xml:space="preserve">Extended Backus–Naur form </w:t>
+              </w:r>
+              <w:r>
+                <w:rPr>
+                  <w:noProof/>
+                </w:rPr>
+                <w:t>. (n.d.). Retrieved from Wikipedia: https://en.wikipedia.org/wiki/Extended_Backus%E2%80%93Naur_form</w:t>
+              </w:r>
+            </w:p>
+            <w:p>
+              <w:pPr>
+                <w:pStyle w:val="Bibliography"/>
+                <w:ind w:left="720" w:hanging="720"/>
+                <w:rPr>
+                  <w:noProof/>
+                </w:rPr>
+              </w:pPr>
+              <w:r>
+                <w:rPr>
+                  <w:noProof/>
+                </w:rPr>
+                <w:t xml:space="preserve">Might, M. (n.d.). </w:t>
+              </w:r>
+              <w:r>
+                <w:rPr>
+                  <w:i/>
+                  <w:iCs/>
+                  <w:noProof/>
+                </w:rPr>
+                <w:t>the language of languages</w:t>
+              </w:r>
+              <w:r>
+                <w:rPr>
+                  <w:noProof/>
+                </w:rPr>
+                <w:t>. Retrieved from mattmight.net: http://matt.might.net</w:t>
+              </w:r>
+            </w:p>
+            <w:p>
+              <w:pPr>
+                <w:pStyle w:val="Bibliography"/>
+                <w:ind w:left="720" w:hanging="720"/>
+                <w:rPr>
+                  <w:noProof/>
+                </w:rPr>
+              </w:pPr>
+              <w:r>
+                <w:rPr>
+                  <w:noProof/>
+                </w:rPr>
+                <w:t xml:space="preserve">Rademacher, G. (2019, Augst 19). </w:t>
+              </w:r>
+              <w:r>
+                <w:rPr>
+                  <w:i/>
+                  <w:iCs/>
+                  <w:noProof/>
+                </w:rPr>
+                <w:t>Railroad Diagram Generator</w:t>
+              </w:r>
+              <w:r>
+                <w:rPr>
+                  <w:noProof/>
+                </w:rPr>
+                <w:t>. Retrieved from bottlecaps: https://bottlecaps.de/rr/ui</w:t>
+              </w:r>
+            </w:p>
+            <w:p>
+              <w:r>
+                <w:rPr>
+                  <w:b/>
+                  <w:bCs/>
+                  <w:noProof/>
+                </w:rPr>
+                <w:fldChar w:fldCharType="end"/>
+              </w:r>
+            </w:p>
+          </w:sdtContent>
+        </w:sdt>
+      </w:sdtContent>
+    </w:sdt>
+    <w:p>
+      <w:pPr>
+        <w:rPr>
+          <w:lang w:val="en-US"/>
+        </w:rPr>
+      </w:pPr>
     </w:p>
     <w:sectPr>
+      <w:headerReference w:type="default" r:id="rId10"/>
       <w:pgSz w:w="12240" w:h="15840"/>
       <w:pgMar w:top="1440" w:right="1440" w:bottom="1440" w:left="1440" w:header="708" w:footer="708" w:gutter="0"/>
+      <w:pgBorders w:offsetFrom="page">
+        <w:left w:val="single" w:sz="48" w:space="24" w:color="4472C4" w:themeColor="accent1"/>
+      </w:pgBorders>
+      <w:pgNumType w:start="0"/>
       <w:cols w:space="708"/>
+      <w:titlePg/>
       <w:docGrid w:linePitch="360"/>
     </w:sectPr>
   </w:body>
 </w:document>
+</file>
+
+<file path=word/endnotes.xml><?xml version="1.0" encoding="utf-8"?>
+<w:endnotes xmlns:wpc="http://schemas.microsoft.com/office/word/2010/wordprocessingCanvas" xmlns:cx="http://schemas.microsoft.com/office/drawing/2014/chartex" xmlns:cx1="http://schemas.microsoft.com/office/drawing/2015/9/8/chartex" xmlns:cx2="http://schemas.microsoft.com/office/drawing/2015/10/21/chartex" xmlns:cx3="http://schemas.microsoft.com/office/drawing/2016/5/9/chartex" xmlns:cx4="http://schemas.microsoft.com/office/drawing/2016/5/10/chartex" xmlns:cx5="http://schemas.microsoft.com/office/drawing/2016/5/11/chartex" xmlns:cx6="http://schemas.microsoft.com/office/drawing/2016/5/12/chartex" xmlns:cx7="http://schemas.microsoft.com/office/drawing/2016/5/13/chartex" xmlns:cx8="http://schemas.microsoft.com/office/drawing/2016/5/14/chartex" xmlns:mc="http://schemas.openxmlformats.org/markup-compatibility/2006" xmlns:aink="http://schemas.microsoft.com/office/drawing/2016/ink" xmlns:am3d="http://schemas.microsoft.com/office/drawing/2017/model3d" xmlns:o="urn:schemas-microsoft-com:office:office" xmlns:r="http://schemas.openxmlformats.org/officeDocument/2006/relationships" xmlns:m="http://schemas.openxmlformats.org/officeDocument/2006/math" xmlns:v="urn:schemas-microsoft-com:vml" xmlns:wp14="http://schemas.microsoft.com/office/word/2010/wordprocessingDrawing" xmlns:wp="http://schemas.openxmlformats.org/drawingml/2006/wordprocessingDrawing" xmlns:w10="urn:schemas-microsoft-com:office:word" xmlns:w="http://schemas.openxmlformats.org/wordprocessingml/2006/main" xmlns:w14="http://schemas.microsoft.com/office/word/2010/wordml" xmlns:w15="http://schemas.microsoft.com/office/word/2012/wordml" xmlns:w16cid="http://schemas.microsoft.com/office/word/2016/wordml/cid" xmlns:w16se="http://schemas.microsoft.com/office/word/2015/wordml/symex" xmlns:wpg="http://schemas.microsoft.com/office/word/2010/wordprocessingGroup" xmlns:wpi="http://schemas.microsoft.com/office/word/2010/wordprocessingInk" xmlns:wne="http://schemas.microsoft.com/office/word/2006/wordml" xmlns:wps="http://schemas.microsoft.com/office/word/2010/wordprocessingShape" mc:Ignorable="w14 w15 w16se w16cid wp14">
+  <w:endnote w:type="separator" w:id="-1">
+    <w:p>
+      <w:r>
+        <w:separator/>
+      </w:r>
+    </w:p>
+  </w:endnote>
+  <w:endnote w:type="continuationSeparator" w:id="0">
+    <w:p>
+      <w:r>
+        <w:continuationSeparator/>
+      </w:r>
+    </w:p>
+  </w:endnote>
+</w:endnotes>
+</file>
+
+<file path=word/footnotes.xml><?xml version="1.0" encoding="utf-8"?>
+<w:footnotes xmlns:wpc="http://schemas.microsoft.com/office/word/2010/wordprocessingCanvas" xmlns:cx="http://schemas.microsoft.com/office/drawing/2014/chartex" xmlns:cx1="http://schemas.microsoft.com/office/drawing/2015/9/8/chartex" xmlns:cx2="http://schemas.microsoft.com/office/drawing/2015/10/21/chartex" xmlns:cx3="http://schemas.microsoft.com/office/drawing/2016/5/9/chartex" xmlns:cx4="http://schemas.microsoft.com/office/drawing/2016/5/10/chartex" xmlns:cx5="http://schemas.microsoft.com/office/drawing/2016/5/11/chartex" xmlns:cx6="http://schemas.microsoft.com/office/drawing/2016/5/12/chartex" xmlns:cx7="http://schemas.microsoft.com/office/drawing/2016/5/13/chartex" xmlns:cx8="http://schemas.microsoft.com/office/drawing/2016/5/14/chartex" xmlns:mc="http://schemas.openxmlformats.org/markup-compatibility/2006" xmlns:aink="http://schemas.microsoft.com/office/drawing/2016/ink" xmlns:am3d="http://schemas.microsoft.com/office/drawing/2017/model3d" xmlns:o="urn:schemas-microsoft-com:office:office" xmlns:r="http://schemas.openxmlformats.org/officeDocument/2006/relationships" xmlns:m="http://schemas.openxmlformats.org/officeDocument/2006/math" xmlns:v="urn:schemas-microsoft-com:vml" xmlns:wp14="http://schemas.microsoft.com/office/word/2010/wordprocessingDrawing" xmlns:wp="http://schemas.openxmlformats.org/drawingml/2006/wordprocessingDrawing" xmlns:w10="urn:schemas-microsoft-com:office:word" xmlns:w="http://schemas.openxmlformats.org/wordprocessingml/2006/main" xmlns:w14="http://schemas.microsoft.com/office/word/2010/wordml" xmlns:w15="http://schemas.microsoft.com/office/word/2012/wordml" xmlns:w16cid="http://schemas.microsoft.com/office/word/2016/wordml/cid" xmlns:w16se="http://schemas.microsoft.com/office/word/2015/wordml/symex" xmlns:wpg="http://schemas.microsoft.com/office/word/2010/wordprocessingGroup" xmlns:wpi="http://schemas.microsoft.com/office/word/2010/wordprocessingInk" xmlns:wne="http://schemas.microsoft.com/office/word/2006/wordml" xmlns:wps="http://schemas.microsoft.com/office/word/2010/wordprocessingShape" mc:Ignorable="w14 w15 w16se w16cid wp14">
+  <w:footnote w:type="separator" w:id="-1">
+    <w:p>
+      <w:r>
+        <w:separator/>
+      </w:r>
+    </w:p>
+  </w:footnote>
+  <w:footnote w:type="continuationSeparator" w:id="0">
+    <w:p>
+      <w:r>
+        <w:continuationSeparator/>
+      </w:r>
+    </w:p>
+  </w:footnote>
+</w:footnotes>
+</file>
+
+<file path=word/header1.xml><?xml version="1.0" encoding="utf-8"?>
+<w:hdr xmlns:wpc="http://schemas.microsoft.com/office/word/2010/wordprocessingCanvas" xmlns:cx="http://schemas.microsoft.com/office/drawing/2014/chartex" xmlns:cx1="http://schemas.microsoft.com/office/drawing/2015/9/8/chartex" xmlns:cx2="http://schemas.microsoft.com/office/drawing/2015/10/21/chartex" xmlns:cx3="http://schemas.microsoft.com/office/drawing/2016/5/9/chartex" xmlns:cx4="http://schemas.microsoft.com/office/drawing/2016/5/10/chartex" xmlns:cx5="http://schemas.microsoft.com/office/drawing/2016/5/11/chartex" xmlns:cx6="http://schemas.microsoft.com/office/drawing/2016/5/12/chartex" xmlns:cx7="http://schemas.microsoft.com/office/drawing/2016/5/13/chartex" xmlns:cx8="http://schemas.microsoft.com/office/drawing/2016/5/14/chartex" xmlns:mc="http://schemas.openxmlformats.org/markup-compatibility/2006" xmlns:aink="http://schemas.microsoft.com/office/drawing/2016/ink" xmlns:am3d="http://schemas.microsoft.com/office/drawing/2017/model3d" xmlns:o="urn:schemas-microsoft-com:office:office" xmlns:r="http://schemas.openxmlformats.org/officeDocument/2006/relationships" xmlns:m="http://schemas.openxmlformats.org/officeDocument/2006/math" xmlns:v="urn:schemas-microsoft-com:vml" xmlns:wp14="http://schemas.microsoft.com/office/word/2010/wordprocessingDrawing" xmlns:wp="http://schemas.openxmlformats.org/drawingml/2006/wordprocessingDrawing" xmlns:w10="urn:schemas-microsoft-com:office:word" xmlns:w="http://schemas.openxmlformats.org/wordprocessingml/2006/main" xmlns:w14="http://schemas.microsoft.com/office/word/2010/wordml" xmlns:w15="http://schemas.microsoft.com/office/word/2012/wordml" xmlns:w16cid="http://schemas.microsoft.com/office/word/2016/wordml/cid" xmlns:w16se="http://schemas.microsoft.com/office/word/2015/wordml/symex" xmlns:wpg="http://schemas.microsoft.com/office/word/2010/wordprocessingGroup" xmlns:wpi="http://schemas.microsoft.com/office/word/2010/wordprocessingInk" xmlns:wne="http://schemas.microsoft.com/office/word/2006/wordml" xmlns:wps="http://schemas.microsoft.com/office/word/2010/wordprocessingShape" mc:Ignorable="w14 w15 w16se w16cid wp14">
+  <w:p>
+    <w:pPr>
+      <w:pStyle w:val="Header"/>
+    </w:pPr>
+    <w:r>
+      <w:rPr>
+        <w:caps/>
+        <w:noProof/>
+        <w:color w:val="808080" w:themeColor="background1" w:themeShade="80"/>
+        <w:sz w:val="20"/>
+        <w:szCs w:val="20"/>
+        <w:lang w:eastAsia="zh-CN"/>
+      </w:rPr>
+      <mc:AlternateContent>
+        <mc:Choice Requires="wpg">
+          <w:drawing>
+            <wp:anchor distT="0" distB="0" distL="114300" distR="114300" simplePos="0" relativeHeight="251659264" behindDoc="0" locked="0" layoutInCell="1" allowOverlap="1" wp14:anchorId="72DB0748" wp14:editId="57B35A74">
+              <wp:simplePos x="0" y="0"/>
+              <wp:positionH relativeFrom="page">
+                <wp:align>right</wp:align>
+              </wp:positionH>
+              <mc:AlternateContent>
+                <mc:Choice Requires="wp14">
+                  <wp:positionV relativeFrom="page">
+                    <wp14:pctPosVOffset>2300</wp14:pctPosVOffset>
+                  </wp:positionV>
+                </mc:Choice>
+                <mc:Fallback>
+                  <wp:positionV relativeFrom="page">
+                    <wp:posOffset>231140</wp:posOffset>
+                  </wp:positionV>
+                </mc:Fallback>
+              </mc:AlternateContent>
+              <wp:extent cx="1700784" cy="1024128"/>
+              <wp:effectExtent l="0" t="0" r="0" b="24130"/>
+              <wp:wrapNone/>
+              <wp:docPr id="167" name="Group 167"/>
+              <wp:cNvGraphicFramePr/>
+              <a:graphic xmlns:a="http://schemas.openxmlformats.org/drawingml/2006/main">
+                <a:graphicData uri="http://schemas.microsoft.com/office/word/2010/wordprocessingGroup">
+                  <wpg:wgp>
+                    <wpg:cNvGrpSpPr/>
+                    <wpg:grpSpPr>
+                      <a:xfrm>
+                        <a:off x="0" y="0"/>
+                        <a:ext cx="1700784" cy="1024128"/>
+                        <a:chOff x="0" y="0"/>
+                        <a:chExt cx="1700784" cy="1024128"/>
+                      </a:xfrm>
+                    </wpg:grpSpPr>
+                    <wpg:grpSp>
+                      <wpg:cNvPr id="168" name="Group 168"/>
+                      <wpg:cNvGrpSpPr/>
+                      <wpg:grpSpPr>
+                        <a:xfrm>
+                          <a:off x="0" y="0"/>
+                          <a:ext cx="1700784" cy="1024128"/>
+                          <a:chOff x="0" y="0"/>
+                          <a:chExt cx="1700784" cy="1024128"/>
+                        </a:xfrm>
+                      </wpg:grpSpPr>
+                      <wps:wsp>
+                        <wps:cNvPr id="169" name="Rectangle 169"/>
+                        <wps:cNvSpPr/>
+                        <wps:spPr>
+                          <a:xfrm>
+                            <a:off x="0" y="0"/>
+                            <a:ext cx="1700784" cy="1024128"/>
+                          </a:xfrm>
+                          <a:prstGeom prst="rect">
+                            <a:avLst/>
+                          </a:prstGeom>
+                          <a:solidFill>
+                            <a:schemeClr val="bg1">
+                              <a:alpha val="0"/>
+                            </a:schemeClr>
+                          </a:solidFill>
+                          <a:ln>
+                            <a:noFill/>
+                          </a:ln>
+                        </wps:spPr>
+                        <wps:style>
+                          <a:lnRef idx="2">
+                            <a:schemeClr val="accent1">
+                              <a:shade val="50000"/>
+                            </a:schemeClr>
+                          </a:lnRef>
+                          <a:fillRef idx="1">
+                            <a:schemeClr val="accent1"/>
+                          </a:fillRef>
+                          <a:effectRef idx="0">
+                            <a:schemeClr val="accent1"/>
+                          </a:effectRef>
+                          <a:fontRef idx="minor">
+                            <a:schemeClr val="lt1"/>
+                          </a:fontRef>
+                        </wps:style>
+                        <wps:bodyPr rot="0" spcFirstLastPara="0" vertOverflow="overflow" horzOverflow="overflow" vert="horz" wrap="square" lIns="91440" tIns="45720" rIns="91440" bIns="45720" numCol="1" spcCol="0" rtlCol="0" fromWordArt="0" anchor="ctr" anchorCtr="0" forceAA="0" compatLnSpc="1">
+                          <a:prstTxWarp prst="textNoShape">
+                            <a:avLst/>
+                          </a:prstTxWarp>
+                          <a:noAutofit/>
+                        </wps:bodyPr>
+                      </wps:wsp>
+                      <wps:wsp>
+                        <wps:cNvPr id="170" name="Rectangle 12"/>
+                        <wps:cNvSpPr/>
+                        <wps:spPr>
+                          <a:xfrm>
+                            <a:off x="0" y="0"/>
+                            <a:ext cx="1463040" cy="1014984"/>
+                          </a:xfrm>
+                          <a:custGeom>
+                            <a:avLst/>
+                            <a:gdLst>
+                              <a:gd name="connsiteX0" fmla="*/ 0 w 1462822"/>
+                              <a:gd name="connsiteY0" fmla="*/ 0 h 1014481"/>
+                              <a:gd name="connsiteX1" fmla="*/ 1462822 w 1462822"/>
+                              <a:gd name="connsiteY1" fmla="*/ 0 h 1014481"/>
+                              <a:gd name="connsiteX2" fmla="*/ 1462822 w 1462822"/>
+                              <a:gd name="connsiteY2" fmla="*/ 1014481 h 1014481"/>
+                              <a:gd name="connsiteX3" fmla="*/ 0 w 1462822"/>
+                              <a:gd name="connsiteY3" fmla="*/ 1014481 h 1014481"/>
+                              <a:gd name="connsiteX4" fmla="*/ 0 w 1462822"/>
+                              <a:gd name="connsiteY4" fmla="*/ 0 h 1014481"/>
+                              <a:gd name="connsiteX0" fmla="*/ 0 w 1462822"/>
+                              <a:gd name="connsiteY0" fmla="*/ 0 h 1014481"/>
+                              <a:gd name="connsiteX1" fmla="*/ 1462822 w 1462822"/>
+                              <a:gd name="connsiteY1" fmla="*/ 0 h 1014481"/>
+                              <a:gd name="connsiteX2" fmla="*/ 1462822 w 1462822"/>
+                              <a:gd name="connsiteY2" fmla="*/ 1014481 h 1014481"/>
+                              <a:gd name="connsiteX3" fmla="*/ 638269 w 1462822"/>
+                              <a:gd name="connsiteY3" fmla="*/ 407899 h 1014481"/>
+                              <a:gd name="connsiteX4" fmla="*/ 0 w 1462822"/>
+                              <a:gd name="connsiteY4" fmla="*/ 0 h 1014481"/>
+                            </a:gdLst>
+                            <a:ahLst/>
+                            <a:cxnLst>
+                              <a:cxn ang="0">
+                                <a:pos x="connsiteX0" y="connsiteY0"/>
+                              </a:cxn>
+                              <a:cxn ang="0">
+                                <a:pos x="connsiteX1" y="connsiteY1"/>
+                              </a:cxn>
+                              <a:cxn ang="0">
+                                <a:pos x="connsiteX2" y="connsiteY2"/>
+                              </a:cxn>
+                              <a:cxn ang="0">
+                                <a:pos x="connsiteX3" y="connsiteY3"/>
+                              </a:cxn>
+                              <a:cxn ang="0">
+                                <a:pos x="connsiteX4" y="connsiteY4"/>
+                              </a:cxn>
+                            </a:cxnLst>
+                            <a:rect l="l" t="t" r="r" b="b"/>
+                            <a:pathLst>
+                              <a:path w="1462822" h="1014481">
+                                <a:moveTo>
+                                  <a:pt x="0" y="0"/>
+                                </a:moveTo>
+                                <a:lnTo>
+                                  <a:pt x="1462822" y="0"/>
+                                </a:lnTo>
+                                <a:lnTo>
+                                  <a:pt x="1462822" y="1014481"/>
+                                </a:lnTo>
+                                <a:lnTo>
+                                  <a:pt x="638269" y="407899"/>
+                                </a:lnTo>
+                                <a:lnTo>
+                                  <a:pt x="0" y="0"/>
+                                </a:lnTo>
+                                <a:close/>
+                              </a:path>
+                            </a:pathLst>
+                          </a:custGeom>
+                          <a:solidFill>
+                            <a:schemeClr val="accent1"/>
+                          </a:solidFill>
+                          <a:ln>
+                            <a:noFill/>
+                          </a:ln>
+                        </wps:spPr>
+                        <wps:style>
+                          <a:lnRef idx="2">
+                            <a:schemeClr val="accent1">
+                              <a:shade val="50000"/>
+                            </a:schemeClr>
+                          </a:lnRef>
+                          <a:fillRef idx="1">
+                            <a:schemeClr val="accent1"/>
+                          </a:fillRef>
+                          <a:effectRef idx="0">
+                            <a:schemeClr val="accent1"/>
+                          </a:effectRef>
+                          <a:fontRef idx="minor">
+                            <a:schemeClr val="lt1"/>
+                          </a:fontRef>
+                        </wps:style>
+                        <wps:bodyPr rot="0" spcFirstLastPara="0" vertOverflow="overflow" horzOverflow="overflow" vert="horz" wrap="square" lIns="91440" tIns="45720" rIns="91440" bIns="45720" numCol="1" spcCol="0" rtlCol="0" fromWordArt="0" anchor="ctr" anchorCtr="0" forceAA="0" compatLnSpc="1">
+                          <a:prstTxWarp prst="textNoShape">
+                            <a:avLst/>
+                          </a:prstTxWarp>
+                          <a:noAutofit/>
+                        </wps:bodyPr>
+                      </wps:wsp>
+                      <wps:wsp>
+                        <wps:cNvPr id="171" name="Rectangle 171"/>
+                        <wps:cNvSpPr/>
+                        <wps:spPr>
+                          <a:xfrm>
+                            <a:off x="0" y="0"/>
+                            <a:ext cx="1472184" cy="1024128"/>
+                          </a:xfrm>
+                          <a:prstGeom prst="rect">
+                            <a:avLst/>
+                          </a:prstGeom>
+                          <a:blipFill>
+                            <a:blip r:embed="rId1"/>
+                            <a:stretch>
+                              <a:fillRect/>
+                            </a:stretch>
+                          </a:blipFill>
+                          <a:ln>
+                            <a:solidFill>
+                              <a:schemeClr val="bg1"/>
+                            </a:solidFill>
+                          </a:ln>
+                        </wps:spPr>
+                        <wps:style>
+                          <a:lnRef idx="2">
+                            <a:schemeClr val="accent1">
+                              <a:shade val="50000"/>
+                            </a:schemeClr>
+                          </a:lnRef>
+                          <a:fillRef idx="1">
+                            <a:schemeClr val="accent1"/>
+                          </a:fillRef>
+                          <a:effectRef idx="0">
+                            <a:schemeClr val="accent1"/>
+                          </a:effectRef>
+                          <a:fontRef idx="minor">
+                            <a:schemeClr val="lt1"/>
+                          </a:fontRef>
+                        </wps:style>
+                        <wps:bodyPr rot="0" spcFirstLastPara="0" vertOverflow="overflow" horzOverflow="overflow" vert="horz" wrap="square" lIns="91440" tIns="45720" rIns="91440" bIns="45720" numCol="1" spcCol="0" rtlCol="0" fromWordArt="0" anchor="ctr" anchorCtr="0" forceAA="0" compatLnSpc="1">
+                          <a:prstTxWarp prst="textNoShape">
+                            <a:avLst/>
+                          </a:prstTxWarp>
+                          <a:noAutofit/>
+                        </wps:bodyPr>
+                      </wps:wsp>
+                    </wpg:grpSp>
+                    <wps:wsp>
+                      <wps:cNvPr id="172" name="Text Box 172"/>
+                      <wps:cNvSpPr txBox="1"/>
+                      <wps:spPr>
+                        <a:xfrm>
+                          <a:off x="1032625" y="9510"/>
+                          <a:ext cx="438150" cy="375285"/>
+                        </a:xfrm>
+                        <a:prstGeom prst="rect">
+                          <a:avLst/>
+                        </a:prstGeom>
+                        <a:noFill/>
+                        <a:ln w="6350">
+                          <a:noFill/>
+                        </a:ln>
+                        <a:effectLst/>
+                      </wps:spPr>
+                      <wps:style>
+                        <a:lnRef idx="0">
+                          <a:schemeClr val="accent1"/>
+                        </a:lnRef>
+                        <a:fillRef idx="0">
+                          <a:schemeClr val="accent1"/>
+                        </a:fillRef>
+                        <a:effectRef idx="0">
+                          <a:schemeClr val="accent1"/>
+                        </a:effectRef>
+                        <a:fontRef idx="minor">
+                          <a:schemeClr val="dk1"/>
+                        </a:fontRef>
+                      </wps:style>
+                      <wps:txbx>
+                        <w:txbxContent>
+                          <w:p>
+                            <w:pPr>
+                              <w:pStyle w:val="Header"/>
+                              <w:tabs>
+                                <w:tab w:val="clear" w:pos="4680"/>
+                                <w:tab w:val="clear" w:pos="9360"/>
+                              </w:tabs>
+                              <w:rPr>
+                                <w:color w:val="FFFFFF" w:themeColor="background1"/>
+                              </w:rPr>
+                            </w:pPr>
+                            <w:r>
+                              <w:rPr>
+                                <w:color w:val="FFFFFF" w:themeColor="background1"/>
+                              </w:rPr>
+                              <w:fldChar w:fldCharType="begin"/>
+                            </w:r>
+                            <w:r>
+                              <w:rPr>
+                                <w:color w:val="FFFFFF" w:themeColor="background1"/>
+                              </w:rPr>
+                              <w:instrText xml:space="preserve"> PAGE   \* MERGEFORMAT </w:instrText>
+                            </w:r>
+                            <w:r>
+                              <w:rPr>
+                                <w:color w:val="FFFFFF" w:themeColor="background1"/>
+                              </w:rPr>
+                              <w:fldChar w:fldCharType="separate"/>
+                            </w:r>
+                            <w:r>
+                              <w:rPr>
+                                <w:noProof/>
+                                <w:color w:val="FFFFFF" w:themeColor="background1"/>
+                              </w:rPr>
+                              <w:t>2</w:t>
+                            </w:r>
+                            <w:r>
+                              <w:rPr>
+                                <w:noProof/>
+                                <w:color w:val="FFFFFF" w:themeColor="background1"/>
+                              </w:rPr>
+                              <w:fldChar w:fldCharType="end"/>
+                            </w:r>
+                          </w:p>
+                        </w:txbxContent>
+                      </wps:txbx>
+                      <wps:bodyPr rot="0" spcFirstLastPara="0" vertOverflow="overflow" horzOverflow="overflow" vert="horz" wrap="square" lIns="91440" tIns="91440" rIns="91440" bIns="91440" numCol="1" spcCol="0" rtlCol="0" fromWordArt="0" anchor="ctr" anchorCtr="0" forceAA="0" compatLnSpc="1">
+                        <a:prstTxWarp prst="textNoShape">
+                          <a:avLst/>
+                        </a:prstTxWarp>
+                        <a:noAutofit/>
+                      </wps:bodyPr>
+                    </wps:wsp>
+                  </wpg:wgp>
+                </a:graphicData>
+              </a:graphic>
+              <wp14:sizeRelH relativeFrom="margin">
+                <wp14:pctWidth>0</wp14:pctWidth>
+              </wp14:sizeRelH>
+              <wp14:sizeRelV relativeFrom="margin">
+                <wp14:pctHeight>0</wp14:pctHeight>
+              </wp14:sizeRelV>
+            </wp:anchor>
+          </w:drawing>
+        </mc:Choice>
+        <mc:Fallback>
+          <w:pict>
+            <v:group w14:anchorId="72DB0748" id="Group 167" o:spid="_x0000_s1026" style="position:absolute;margin-left:82.7pt;margin-top:0;width:133.9pt;height:80.65pt;z-index:251659264;mso-top-percent:23;mso-position-horizontal:right;mso-position-horizontal-relative:page;mso-position-vertical-relative:page;mso-top-percent:23;mso-width-relative:margin;mso-height-relative:margin" coordsize="17007,10241" o:gfxdata="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">
+              <v:group id="Group 168" o:spid="_x0000_s1027" style="position:absolute;width:17007;height:10241" coordsize="17007,10241" o:gfxdata="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">
+                <v:rect id="Rectangle 169" o:spid="_x0000_s1028" style="position:absolute;width:17007;height:10241;visibility:visible;mso-wrap-style:square;v-text-anchor:middle" o:gfxdata="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" fillcolor="white [3212]" stroked="f" strokeweight="1pt">
+                  <v:fill opacity="0"/>
+                </v:rect>
+                <v:shape id="Rectangle 12" o:spid="_x0000_s1029" style="position:absolute;width:14630;height:10149;visibility:visible;mso-wrap-style:square;v-text-anchor:middle" coordsize="1462822,1014481" o:gfxdata="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" path="m,l1462822,r,1014481l638269,407899,,xe" fillcolor="#4472c4 [3204]" stroked="f" strokeweight="1pt">
+                  <v:stroke joinstyle="miter"/>
+                  <v:path arrowok="t" o:connecttype="custom" o:connectlocs="0,0;1463040,0;1463040,1014984;638364,408101;0,0" o:connectangles="0,0,0,0,0"/>
+                </v:shape>
+                <v:rect id="Rectangle 171" o:spid="_x0000_s1030" style="position:absolute;width:14721;height:10241;visibility:visible;mso-wrap-style:square;v-text-anchor:middle" o:gfxdata="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" strokecolor="white [3212]" strokeweight="1pt">
+                  <v:fill r:id="rId2" o:title="" recolor="t" rotate="t" type="frame"/>
+                </v:rect>
+              </v:group>
+              <v:shapetype id="_x0000_t202" coordsize="21600,21600" o:spt="202" path="m,l,21600r21600,l21600,xe">
+                <v:stroke joinstyle="miter"/>
+                <v:path gradientshapeok="t" o:connecttype="rect"/>
+              </v:shapetype>
+              <v:shape id="Text Box 172" o:spid="_x0000_s1031" type="#_x0000_t202" style="position:absolute;left:10326;top:95;width:4381;height:3752;visibility:visible;mso-wrap-style:square;v-text-anchor:middle" o:gfxdata="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" filled="f" stroked="f" strokeweight=".5pt">
+                <v:textbox inset=",7.2pt,,7.2pt">
+                  <w:txbxContent>
+                    <w:p>
+                      <w:pPr>
+                        <w:pStyle w:val="Header"/>
+                        <w:tabs>
+                          <w:tab w:val="clear" w:pos="4680"/>
+                          <w:tab w:val="clear" w:pos="9360"/>
+                        </w:tabs>
+                        <w:rPr>
+                          <w:color w:val="FFFFFF" w:themeColor="background1"/>
+                        </w:rPr>
+                      </w:pPr>
+                      <w:r>
+                        <w:rPr>
+                          <w:color w:val="FFFFFF" w:themeColor="background1"/>
+                        </w:rPr>
+                        <w:fldChar w:fldCharType="begin"/>
+                      </w:r>
+                      <w:r>
+                        <w:rPr>
+                          <w:color w:val="FFFFFF" w:themeColor="background1"/>
+                        </w:rPr>
+                        <w:instrText xml:space="preserve"> PAGE   \* MERGEFORMAT </w:instrText>
+                      </w:r>
+                      <w:r>
+                        <w:rPr>
+                          <w:color w:val="FFFFFF" w:themeColor="background1"/>
+                        </w:rPr>
+                        <w:fldChar w:fldCharType="separate"/>
+                      </w:r>
+                      <w:r>
+                        <w:rPr>
+                          <w:noProof/>
+                          <w:color w:val="FFFFFF" w:themeColor="background1"/>
+                        </w:rPr>
+                        <w:t>2</w:t>
+                      </w:r>
+                      <w:r>
+                        <w:rPr>
+                          <w:noProof/>
+                          <w:color w:val="FFFFFF" w:themeColor="background1"/>
+                        </w:rPr>
+                        <w:fldChar w:fldCharType="end"/>
+                      </w:r>
+                    </w:p>
+                  </w:txbxContent>
+                </v:textbox>
+              </v:shape>
+              <w10:wrap anchorx="page" anchory="page"/>
+            </v:group>
+          </w:pict>
+        </mc:Fallback>
+      </mc:AlternateContent>
+    </w:r>
+  </w:p>
+</w:hdr>
+</file>
+
+<file path=word/numbering.xml><?xml version="1.0" encoding="utf-8"?>
+<w:numbering xmlns:wpc="http://schemas.microsoft.com/office/word/2010/wordprocessingCanvas" xmlns:cx="http://schemas.microsoft.com/office/drawing/2014/chartex" xmlns:cx1="http://schemas.microsoft.com/office/drawing/2015/9/8/chartex" xmlns:cx2="http://schemas.microsoft.com/office/drawing/2015/10/21/chartex" xmlns:cx3="http://schemas.microsoft.com/office/drawing/2016/5/9/chartex" xmlns:cx4="http://schemas.microsoft.com/office/drawing/2016/5/10/chartex" xmlns:cx5="http://schemas.microsoft.com/office/drawing/2016/5/11/chartex" xmlns:cx6="http://schemas.microsoft.com/office/drawing/2016/5/12/chartex" xmlns:cx7="http://schemas.microsoft.com/office/drawing/2016/5/13/chartex" xmlns:cx8="http://schemas.microsoft.com/office/drawing/2016/5/14/chartex" xmlns:mc="http://schemas.openxmlformats.org/markup-compatibility/2006" xmlns:aink="http://schemas.microsoft.com/office/drawing/2016/ink" xmlns:am3d="http://schemas.microsoft.com/office/drawing/2017/model3d" xmlns:o="urn:schemas-microsoft-com:office:office" xmlns:r="http://schemas.openxmlformats.org/officeDocument/2006/relationships" xmlns:m="http://schemas.openxmlformats.org/officeDocument/2006/math" xmlns:v="urn:schemas-microsoft-com:vml" xmlns:wp14="http://schemas.microsoft.com/office/word/2010/wordprocessingDrawing" xmlns:wp="http://schemas.openxmlformats.org/drawingml/2006/wordprocessingDrawing" xmlns:w10="urn:schemas-microsoft-com:office:word" xmlns:w="http://schemas.openxmlformats.org/wordprocessingml/2006/main" xmlns:w14="http://schemas.microsoft.com/office/word/2010/wordml" xmlns:w15="http://schemas.microsoft.com/office/word/2012/wordml" xmlns:w16cid="http://schemas.microsoft.com/office/word/2016/wordml/cid" xmlns:w16se="http://schemas.microsoft.com/office/word/2015/wordml/symex" xmlns:wpg="http://schemas.microsoft.com/office/word/2010/wordprocessingGroup" xmlns:wpi="http://schemas.microsoft.com/office/word/2010/wordprocessingInk" xmlns:wne="http://schemas.microsoft.com/office/word/2006/wordml" xmlns:wps="http://schemas.microsoft.com/office/word/2010/wordprocessingShape" mc:Ignorable="w14 w15 w16se w16cid wp14">
+  <w:abstractNum w:abstractNumId="0" w15:restartNumberingAfterBreak="0">
+    <w:nsid w:val="010E231C"/>
+    <w:multiLevelType w:val="hybridMultilevel"/>
+    <w:tmpl w:val="2AA2D524"/>
+    <w:lvl w:ilvl="0" w:tplc="04090001">
+      <w:start w:val="1"/>
+      <w:numFmt w:val="bullet"/>
+      <w:lvlText w:val=""/>
+      <w:lvlJc w:val="left"/>
+      <w:pPr>
+        <w:ind w:left="720" w:hanging="360"/>
+      </w:pPr>
+      <w:rPr>
+        <w:rFonts w:ascii="Symbol" w:hAnsi="Symbol" w:hint="default"/>
+      </w:rPr>
+    </w:lvl>
+    <w:lvl w:ilvl="1" w:tplc="04090003" w:tentative="1">
+      <w:start w:val="1"/>
+      <w:numFmt w:val="bullet"/>
+      <w:lvlText w:val="o"/>
+      <w:lvlJc w:val="left"/>
+      <w:pPr>
+        <w:ind w:left="1440" w:hanging="360"/>
+      </w:pPr>
+      <w:rPr>
+        <w:rFonts w:ascii="Courier New" w:hAnsi="Courier New" w:cs="Courier New" w:hint="default"/>
+      </w:rPr>
+    </w:lvl>
+    <w:lvl w:ilvl="2" w:tplc="04090005" w:tentative="1">
+      <w:start w:val="1"/>
+      <w:numFmt w:val="bullet"/>
+      <w:lvlText w:val=""/>
+      <w:lvlJc w:val="left"/>
+      <w:pPr>
+        <w:ind w:left="2160" w:hanging="360"/>
+      </w:pPr>
+      <w:rPr>
+        <w:rFonts w:ascii="Wingdings" w:hAnsi="Wingdings" w:hint="default"/>
+      </w:rPr>
+    </w:lvl>
+    <w:lvl w:ilvl="3" w:tplc="04090001" w:tentative="1">
+      <w:start w:val="1"/>
+      <w:numFmt w:val="bullet"/>
+      <w:lvlText w:val=""/>
+      <w:lvlJc w:val="left"/>
+      <w:pPr>
+        <w:ind w:left="2880" w:hanging="360"/>
+      </w:pPr>
+      <w:rPr>
+        <w:rFonts w:ascii="Symbol" w:hAnsi="Symbol" w:hint="default"/>
+      </w:rPr>
+    </w:lvl>
+    <w:lvl w:ilvl="4" w:tplc="04090003" w:tentative="1">
+      <w:start w:val="1"/>
+      <w:numFmt w:val="bullet"/>
+      <w:lvlText w:val="o"/>
+      <w:lvlJc w:val="left"/>
+      <w:pPr>
+        <w:ind w:left="3600" w:hanging="360"/>
+      </w:pPr>
+      <w:rPr>
+        <w:rFonts w:ascii="Courier New" w:hAnsi="Courier New" w:cs="Courier New" w:hint="default"/>
+      </w:rPr>
+    </w:lvl>
+    <w:lvl w:ilvl="5" w:tplc="04090005" w:tentative="1">
+      <w:start w:val="1"/>
+      <w:numFmt w:val="bullet"/>
+      <w:lvlText w:val=""/>
+      <w:lvlJc w:val="left"/>
+      <w:pPr>
+        <w:ind w:left="4320" w:hanging="360"/>
+      </w:pPr>
+      <w:rPr>
+        <w:rFonts w:ascii="Wingdings" w:hAnsi="Wingdings" w:hint="default"/>
+      </w:rPr>
+    </w:lvl>
+    <w:lvl w:ilvl="6" w:tplc="04090001" w:tentative="1">
+      <w:start w:val="1"/>
+      <w:numFmt w:val="bullet"/>
+      <w:lvlText w:val=""/>
+      <w:lvlJc w:val="left"/>
+      <w:pPr>
+        <w:ind w:left="5040" w:hanging="360"/>
+      </w:pPr>
+      <w:rPr>
+        <w:rFonts w:ascii="Symbol" w:hAnsi="Symbol" w:hint="default"/>
+      </w:rPr>
+    </w:lvl>
+    <w:lvl w:ilvl="7" w:tplc="04090003" w:tentative="1">
+      <w:start w:val="1"/>
+      <w:numFmt w:val="bullet"/>
+      <w:lvlText w:val="o"/>
+      <w:lvlJc w:val="left"/>
+      <w:pPr>
+        <w:ind w:left="5760" w:hanging="360"/>
+      </w:pPr>
+      <w:rPr>
+        <w:rFonts w:ascii="Courier New" w:hAnsi="Courier New" w:cs="Courier New" w:hint="default"/>
+      </w:rPr>
+    </w:lvl>
+    <w:lvl w:ilvl="8" w:tplc="04090005" w:tentative="1">
+      <w:start w:val="1"/>
+      <w:numFmt w:val="bullet"/>
+      <w:lvlText w:val=""/>
+      <w:lvlJc w:val="left"/>
+      <w:pPr>
+        <w:ind w:left="6480" w:hanging="360"/>
+      </w:pPr>
+      <w:rPr>
+        <w:rFonts w:ascii="Wingdings" w:hAnsi="Wingdings" w:hint="default"/>
+      </w:rPr>
+    </w:lvl>
+  </w:abstractNum>
+  <w:num w:numId="1">
+    <w:abstractNumId w:val="0"/>
+  </w:num>
+</w:numbering>
 </file>
 
 <file path=word/styles.xml><?xml version="1.0" encoding="utf-8"?>
@@ -454,6 +2854,69 @@
     <w:name w:val="Normal"/>
     <w:qFormat/>
   </w:style>
+  <w:style w:type="paragraph" w:styleId="Heading1">
+    <w:name w:val="heading 1"/>
+    <w:basedOn w:val="Normal"/>
+    <w:next w:val="Normal"/>
+    <w:link w:val="Heading1Char"/>
+    <w:uiPriority w:val="9"/>
+    <w:qFormat/>
+    <w:rsid w:val="00621423"/>
+    <w:pPr>
+      <w:keepNext/>
+      <w:keepLines/>
+      <w:spacing w:before="240"/>
+      <w:outlineLvl w:val="0"/>
+    </w:pPr>
+    <w:rPr>
+      <w:rFonts w:asciiTheme="majorHAnsi" w:eastAsiaTheme="majorEastAsia" w:hAnsiTheme="majorHAnsi" w:cstheme="majorBidi"/>
+      <w:color w:val="2F5496" w:themeColor="accent1" w:themeShade="BF"/>
+      <w:sz w:val="32"/>
+      <w:szCs w:val="32"/>
+    </w:rPr>
+  </w:style>
+  <w:style w:type="paragraph" w:styleId="Heading2">
+    <w:name w:val="heading 2"/>
+    <w:basedOn w:val="Normal"/>
+    <w:next w:val="Normal"/>
+    <w:link w:val="Heading2Char"/>
+    <w:uiPriority w:val="9"/>
+    <w:unhideWhenUsed/>
+    <w:qFormat/>
+    <w:rsid w:val="00A344BC"/>
+    <w:pPr>
+      <w:keepNext/>
+      <w:keepLines/>
+      <w:spacing w:before="40"/>
+      <w:outlineLvl w:val="1"/>
+    </w:pPr>
+    <w:rPr>
+      <w:rFonts w:asciiTheme="majorHAnsi" w:eastAsiaTheme="majorEastAsia" w:hAnsiTheme="majorHAnsi" w:cstheme="majorBidi"/>
+      <w:color w:val="2F5496" w:themeColor="accent1" w:themeShade="BF"/>
+      <w:sz w:val="26"/>
+      <w:szCs w:val="26"/>
+    </w:rPr>
+  </w:style>
+  <w:style w:type="paragraph" w:styleId="Heading3">
+    <w:name w:val="heading 3"/>
+    <w:basedOn w:val="Normal"/>
+    <w:next w:val="Normal"/>
+    <w:link w:val="Heading3Char"/>
+    <w:uiPriority w:val="9"/>
+    <w:unhideWhenUsed/>
+    <w:qFormat/>
+    <w:rsid w:val="00A344BC"/>
+    <w:pPr>
+      <w:keepNext/>
+      <w:keepLines/>
+      <w:spacing w:before="40"/>
+      <w:outlineLvl w:val="2"/>
+    </w:pPr>
+    <w:rPr>
+      <w:rFonts w:asciiTheme="majorHAnsi" w:eastAsiaTheme="majorEastAsia" w:hAnsiTheme="majorHAnsi" w:cstheme="majorBidi"/>
+      <w:color w:val="1F3763" w:themeColor="accent1" w:themeShade="7F"/>
+    </w:rPr>
+  </w:style>
   <w:style w:type="character" w:default="1" w:styleId="DefaultParagraphFont">
     <w:name w:val="Default Paragraph Font"/>
     <w:uiPriority w:val="1"/>
@@ -549,6 +3012,314 @@
       <w:sz w:val="22"/>
       <w:szCs w:val="22"/>
     </w:rPr>
+  </w:style>
+  <w:style w:type="character" w:customStyle="1" w:styleId="Heading1Char">
+    <w:name w:val="Heading 1 Char"/>
+    <w:basedOn w:val="DefaultParagraphFont"/>
+    <w:link w:val="Heading1"/>
+    <w:uiPriority w:val="9"/>
+    <w:rsid w:val="00621423"/>
+    <w:rPr>
+      <w:rFonts w:asciiTheme="majorHAnsi" w:eastAsiaTheme="majorEastAsia" w:hAnsiTheme="majorHAnsi" w:cstheme="majorBidi"/>
+      <w:color w:val="2F5496" w:themeColor="accent1" w:themeShade="BF"/>
+      <w:sz w:val="32"/>
+      <w:szCs w:val="32"/>
+    </w:rPr>
+  </w:style>
+  <w:style w:type="paragraph" w:styleId="TOCHeading">
+    <w:name w:val="TOC Heading"/>
+    <w:basedOn w:val="Heading1"/>
+    <w:next w:val="Normal"/>
+    <w:uiPriority w:val="39"/>
+    <w:unhideWhenUsed/>
+    <w:qFormat/>
+    <w:rsid w:val="00621423"/>
+    <w:pPr>
+      <w:spacing w:before="480" w:line="276" w:lineRule="auto"/>
+      <w:outlineLvl w:val="9"/>
+    </w:pPr>
+    <w:rPr>
+      <w:b/>
+      <w:bCs/>
+      <w:sz w:val="28"/>
+      <w:szCs w:val="28"/>
+      <w:lang w:val="en-US"/>
+    </w:rPr>
+  </w:style>
+  <w:style w:type="paragraph" w:styleId="TOC1">
+    <w:name w:val="toc 1"/>
+    <w:basedOn w:val="Normal"/>
+    <w:next w:val="Normal"/>
+    <w:autoRedefine/>
+    <w:uiPriority w:val="39"/>
+    <w:unhideWhenUsed/>
+    <w:rsid w:val="00621423"/>
+    <w:pPr>
+      <w:spacing w:before="120"/>
+    </w:pPr>
+    <w:rPr>
+      <w:b/>
+      <w:bCs/>
+      <w:i/>
+      <w:iCs/>
+    </w:rPr>
+  </w:style>
+  <w:style w:type="paragraph" w:styleId="TOC2">
+    <w:name w:val="toc 2"/>
+    <w:basedOn w:val="Normal"/>
+    <w:next w:val="Normal"/>
+    <w:autoRedefine/>
+    <w:uiPriority w:val="39"/>
+    <w:unhideWhenUsed/>
+    <w:rsid w:val="00621423"/>
+    <w:pPr>
+      <w:spacing w:before="120"/>
+      <w:ind w:left="240"/>
+    </w:pPr>
+    <w:rPr>
+      <w:b/>
+      <w:bCs/>
+      <w:sz w:val="22"/>
+      <w:szCs w:val="22"/>
+    </w:rPr>
+  </w:style>
+  <w:style w:type="paragraph" w:styleId="TOC3">
+    <w:name w:val="toc 3"/>
+    <w:basedOn w:val="Normal"/>
+    <w:next w:val="Normal"/>
+    <w:autoRedefine/>
+    <w:uiPriority w:val="39"/>
+    <w:unhideWhenUsed/>
+    <w:rsid w:val="00621423"/>
+    <w:pPr>
+      <w:ind w:left="480"/>
+    </w:pPr>
+    <w:rPr>
+      <w:sz w:val="20"/>
+      <w:szCs w:val="20"/>
+    </w:rPr>
+  </w:style>
+  <w:style w:type="paragraph" w:styleId="TOC4">
+    <w:name w:val="toc 4"/>
+    <w:basedOn w:val="Normal"/>
+    <w:next w:val="Normal"/>
+    <w:autoRedefine/>
+    <w:uiPriority w:val="39"/>
+    <w:semiHidden/>
+    <w:unhideWhenUsed/>
+    <w:rsid w:val="00621423"/>
+    <w:pPr>
+      <w:ind w:left="720"/>
+    </w:pPr>
+    <w:rPr>
+      <w:sz w:val="20"/>
+      <w:szCs w:val="20"/>
+    </w:rPr>
+  </w:style>
+  <w:style w:type="paragraph" w:styleId="TOC5">
+    <w:name w:val="toc 5"/>
+    <w:basedOn w:val="Normal"/>
+    <w:next w:val="Normal"/>
+    <w:autoRedefine/>
+    <w:uiPriority w:val="39"/>
+    <w:semiHidden/>
+    <w:unhideWhenUsed/>
+    <w:rsid w:val="00621423"/>
+    <w:pPr>
+      <w:ind w:left="960"/>
+    </w:pPr>
+    <w:rPr>
+      <w:sz w:val="20"/>
+      <w:szCs w:val="20"/>
+    </w:rPr>
+  </w:style>
+  <w:style w:type="paragraph" w:styleId="TOC6">
+    <w:name w:val="toc 6"/>
+    <w:basedOn w:val="Normal"/>
+    <w:next w:val="Normal"/>
+    <w:autoRedefine/>
+    <w:uiPriority w:val="39"/>
+    <w:semiHidden/>
+    <w:unhideWhenUsed/>
+    <w:rsid w:val="00621423"/>
+    <w:pPr>
+      <w:ind w:left="1200"/>
+    </w:pPr>
+    <w:rPr>
+      <w:sz w:val="20"/>
+      <w:szCs w:val="20"/>
+    </w:rPr>
+  </w:style>
+  <w:style w:type="paragraph" w:styleId="TOC7">
+    <w:name w:val="toc 7"/>
+    <w:basedOn w:val="Normal"/>
+    <w:next w:val="Normal"/>
+    <w:autoRedefine/>
+    <w:uiPriority w:val="39"/>
+    <w:semiHidden/>
+    <w:unhideWhenUsed/>
+    <w:rsid w:val="00621423"/>
+    <w:pPr>
+      <w:ind w:left="1440"/>
+    </w:pPr>
+    <w:rPr>
+      <w:sz w:val="20"/>
+      <w:szCs w:val="20"/>
+    </w:rPr>
+  </w:style>
+  <w:style w:type="paragraph" w:styleId="TOC8">
+    <w:name w:val="toc 8"/>
+    <w:basedOn w:val="Normal"/>
+    <w:next w:val="Normal"/>
+    <w:autoRedefine/>
+    <w:uiPriority w:val="39"/>
+    <w:semiHidden/>
+    <w:unhideWhenUsed/>
+    <w:rsid w:val="00621423"/>
+    <w:pPr>
+      <w:ind w:left="1680"/>
+    </w:pPr>
+    <w:rPr>
+      <w:sz w:val="20"/>
+      <w:szCs w:val="20"/>
+    </w:rPr>
+  </w:style>
+  <w:style w:type="paragraph" w:styleId="TOC9">
+    <w:name w:val="toc 9"/>
+    <w:basedOn w:val="Normal"/>
+    <w:next w:val="Normal"/>
+    <w:autoRedefine/>
+    <w:uiPriority w:val="39"/>
+    <w:semiHidden/>
+    <w:unhideWhenUsed/>
+    <w:rsid w:val="00621423"/>
+    <w:pPr>
+      <w:ind w:left="1920"/>
+    </w:pPr>
+    <w:rPr>
+      <w:sz w:val="20"/>
+      <w:szCs w:val="20"/>
+    </w:rPr>
+  </w:style>
+  <w:style w:type="paragraph" w:styleId="Header">
+    <w:name w:val="header"/>
+    <w:basedOn w:val="Normal"/>
+    <w:link w:val="HeaderChar"/>
+    <w:uiPriority w:val="99"/>
+    <w:unhideWhenUsed/>
+    <w:rsid w:val="00621423"/>
+    <w:pPr>
+      <w:tabs>
+        <w:tab w:val="center" w:pos="4680"/>
+        <w:tab w:val="right" w:pos="9360"/>
+      </w:tabs>
+    </w:pPr>
+  </w:style>
+  <w:style w:type="character" w:customStyle="1" w:styleId="HeaderChar">
+    <w:name w:val="Header Char"/>
+    <w:basedOn w:val="DefaultParagraphFont"/>
+    <w:link w:val="Header"/>
+    <w:uiPriority w:val="99"/>
+    <w:rsid w:val="00621423"/>
+  </w:style>
+  <w:style w:type="paragraph" w:styleId="Footer">
+    <w:name w:val="footer"/>
+    <w:basedOn w:val="Normal"/>
+    <w:link w:val="FooterChar"/>
+    <w:uiPriority w:val="99"/>
+    <w:unhideWhenUsed/>
+    <w:rsid w:val="00621423"/>
+    <w:pPr>
+      <w:tabs>
+        <w:tab w:val="center" w:pos="4680"/>
+        <w:tab w:val="right" w:pos="9360"/>
+      </w:tabs>
+    </w:pPr>
+  </w:style>
+  <w:style w:type="character" w:customStyle="1" w:styleId="FooterChar">
+    <w:name w:val="Footer Char"/>
+    <w:basedOn w:val="DefaultParagraphFont"/>
+    <w:link w:val="Footer"/>
+    <w:uiPriority w:val="99"/>
+    <w:rsid w:val="00621423"/>
+  </w:style>
+  <w:style w:type="character" w:styleId="Hyperlink">
+    <w:name w:val="Hyperlink"/>
+    <w:basedOn w:val="DefaultParagraphFont"/>
+    <w:uiPriority w:val="99"/>
+    <w:unhideWhenUsed/>
+    <w:rsid w:val="00621423"/>
+    <w:rPr>
+      <w:color w:val="0563C1" w:themeColor="hyperlink"/>
+      <w:u w:val="single"/>
+    </w:rPr>
+  </w:style>
+  <w:style w:type="character" w:customStyle="1" w:styleId="Heading2Char">
+    <w:name w:val="Heading 2 Char"/>
+    <w:basedOn w:val="DefaultParagraphFont"/>
+    <w:link w:val="Heading2"/>
+    <w:uiPriority w:val="9"/>
+    <w:rsid w:val="00A344BC"/>
+    <w:rPr>
+      <w:rFonts w:asciiTheme="majorHAnsi" w:eastAsiaTheme="majorEastAsia" w:hAnsiTheme="majorHAnsi" w:cstheme="majorBidi"/>
+      <w:color w:val="2F5496" w:themeColor="accent1" w:themeShade="BF"/>
+      <w:sz w:val="26"/>
+      <w:szCs w:val="26"/>
+    </w:rPr>
+  </w:style>
+  <w:style w:type="character" w:customStyle="1" w:styleId="Heading3Char">
+    <w:name w:val="Heading 3 Char"/>
+    <w:basedOn w:val="DefaultParagraphFont"/>
+    <w:link w:val="Heading3"/>
+    <w:uiPriority w:val="9"/>
+    <w:rsid w:val="00A344BC"/>
+    <w:rPr>
+      <w:rFonts w:asciiTheme="majorHAnsi" w:eastAsiaTheme="majorEastAsia" w:hAnsiTheme="majorHAnsi" w:cstheme="majorBidi"/>
+      <w:color w:val="1F3763" w:themeColor="accent1" w:themeShade="7F"/>
+    </w:rPr>
+  </w:style>
+  <w:style w:type="character" w:styleId="UnresolvedMention">
+    <w:name w:val="Unresolved Mention"/>
+    <w:basedOn w:val="DefaultParagraphFont"/>
+    <w:uiPriority w:val="99"/>
+    <w:semiHidden/>
+    <w:unhideWhenUsed/>
+    <w:rsid w:val="006F4022"/>
+    <w:rPr>
+      <w:color w:val="605E5C"/>
+      <w:shd w:val="clear" w:color="auto" w:fill="E1DFDD"/>
+    </w:rPr>
+  </w:style>
+  <w:style w:type="paragraph" w:styleId="ListParagraph">
+    <w:name w:val="List Paragraph"/>
+    <w:basedOn w:val="Normal"/>
+    <w:uiPriority w:val="34"/>
+    <w:qFormat/>
+    <w:rsid w:val="00D04F3F"/>
+    <w:pPr>
+      <w:ind w:left="720"/>
+      <w:contextualSpacing/>
+    </w:pPr>
+  </w:style>
+  <w:style w:type="character" w:styleId="FollowedHyperlink">
+    <w:name w:val="FollowedHyperlink"/>
+    <w:basedOn w:val="DefaultParagraphFont"/>
+    <w:uiPriority w:val="99"/>
+    <w:semiHidden/>
+    <w:unhideWhenUsed/>
+    <w:rsid w:val="009D0EB4"/>
+    <w:rPr>
+      <w:color w:val="954F72" w:themeColor="followedHyperlink"/>
+      <w:u w:val="single"/>
+    </w:rPr>
+  </w:style>
+  <w:style w:type="paragraph" w:styleId="Bibliography">
+    <w:name w:val="Bibliography"/>
+    <w:basedOn w:val="Normal"/>
+    <w:next w:val="Normal"/>
+    <w:uiPriority w:val="37"/>
+    <w:unhideWhenUsed/>
+    <w:rsid w:val="009D0EB4"/>
   </w:style>
 </w:styles>
 </file>
@@ -846,4 +3617,67 @@
     </a:ext>
   </a:extLst>
 </a:theme>
+</file>
+
+<file path=customXml/item1.xml><?xml version="1.0" encoding="utf-8"?>
+<b:Sources xmlns:b="http://schemas.openxmlformats.org/officeDocument/2006/bibliography" xmlns="http://schemas.openxmlformats.org/officeDocument/2006/bibliography" SelectedStyle="/APASixthEditionOfficeOnline.xsl" StyleName="APA" Version="6">
+  <b:Source>
+    <b:Tag>Mig</b:Tag>
+    <b:SourceType>InternetSite</b:SourceType>
+    <b:Guid>{C6CA7E1E-37BD-7A45-AE4E-B18FE761914B}</b:Guid>
+    <b:Author>
+      <b:Author>
+        <b:NameList>
+          <b:Person>
+            <b:Last>Might</b:Last>
+            <b:First>Matt</b:First>
+          </b:Person>
+        </b:NameList>
+      </b:Author>
+    </b:Author>
+    <b:Title>the language of languages</b:Title>
+    <b:InternetSiteTitle>mattmight.net</b:InternetSiteTitle>
+    <b:URL>http://matt.might.net</b:URL>
+    <b:RefOrder>1</b:RefOrder>
+  </b:Source>
+  <b:Source>
+    <b:Tag>Ext</b:Tag>
+    <b:SourceType>InternetSite</b:SourceType>
+    <b:Guid>{247855B2-6A3F-BB4D-B769-694825308420}</b:Guid>
+    <b:Title>Extended Backus–Naur form </b:Title>
+    <b:InternetSiteTitle>Wikipedia</b:InternetSiteTitle>
+    <b:URL>https://en.wikipedia.org/wiki/Extended_Backus%E2%80%93Naur_form</b:URL>
+    <b:RefOrder>2</b:RefOrder>
+  </b:Source>
+  <b:Source>
+    <b:Tag>Gun19</b:Tag>
+    <b:SourceType>InternetSite</b:SourceType>
+    <b:Guid>{A08AD0FA-1F86-204D-A4C0-26959D2921CC}</b:Guid>
+    <b:Author>
+      <b:Author>
+        <b:NameList>
+          <b:Person>
+            <b:Last>Rademacher</b:Last>
+            <b:First>Gunther</b:First>
+          </b:Person>
+        </b:NameList>
+      </b:Author>
+    </b:Author>
+    <b:Title>Railroad Diagram Generator</b:Title>
+    <b:InternetSiteTitle>bottlecaps</b:InternetSiteTitle>
+    <b:URL>https://bottlecaps.de/rr/ui</b:URL>
+    <b:Year>2019</b:Year>
+    <b:Month>Augst</b:Month>
+    <b:Day>19</b:Day>
+    <b:RefOrder>3</b:RefOrder>
+  </b:Source>
+</b:Sources>
+</file>
+
+<file path=customXml/itemProps1.xml><?xml version="1.0" encoding="utf-8"?>
+<ds:datastoreItem xmlns:ds="http://schemas.openxmlformats.org/officeDocument/2006/customXml" ds:itemID="{6F0BB53B-D368-144C-BE76-C6C1FEF9E838}">
+  <ds:schemaRefs>
+    <ds:schemaRef ds:uri="http://schemas.openxmlformats.org/officeDocument/2006/bibliography"/>
+  </ds:schemaRefs>
+</ds:datastoreItem>
 </file>
</xml_diff>

<commit_message>
update for initial meeting with Elisa
</commit_message>
<xml_diff>
--- a/meta/final_report.docx
+++ b/meta/final_report.docx
@@ -135,14 +135,12 @@
         </w:rPr>
         <w:t xml:space="preserve">Faculty Supervisor: Elisa </w:t>
       </w:r>
-      <w:proofErr w:type="spellStart"/>
       <w:r>
         <w:rPr>
           <w:lang w:val="en-US"/>
         </w:rPr>
         <w:t>Baniassad</w:t>
       </w:r>
-      <w:proofErr w:type="spellEnd"/>
     </w:p>
     <w:p>
       <w:pPr>
@@ -220,7 +218,7 @@
             </w:rPr>
             <w:fldChar w:fldCharType="separate"/>
           </w:r>
-          <w:hyperlink w:anchor="_Toc19881654" w:history="1">
+          <w:hyperlink w:anchor="_Toc20149416" w:history="1">
             <w:r>
               <w:rPr>
                 <w:rStyle w:val="Hyperlink"/>
@@ -248,7 +246,7 @@
                 <w:noProof/>
                 <w:webHidden/>
               </w:rPr>
-              <w:instrText xml:space="preserve"> PAGEREF _Toc19881654 \h </w:instrText>
+              <w:instrText xml:space="preserve"> PAGEREF _Toc20149416 \h </w:instrText>
             </w:r>
             <w:r>
               <w:rPr>
@@ -294,7 +292,7 @@
               <w:noProof/>
             </w:rPr>
           </w:pPr>
-          <w:hyperlink w:anchor="_Toc19881655" w:history="1">
+          <w:hyperlink w:anchor="_Toc20149417" w:history="1">
             <w:r>
               <w:rPr>
                 <w:rStyle w:val="Hyperlink"/>
@@ -322,7 +320,7 @@
                 <w:noProof/>
                 <w:webHidden/>
               </w:rPr>
-              <w:instrText xml:space="preserve"> PAGEREF _Toc19881655 \h </w:instrText>
+              <w:instrText xml:space="preserve"> PAGEREF _Toc20149417 \h </w:instrText>
             </w:r>
             <w:r>
               <w:rPr>
@@ -368,7 +366,7 @@
               <w:noProof/>
             </w:rPr>
           </w:pPr>
-          <w:hyperlink w:anchor="_Toc19881656" w:history="1">
+          <w:hyperlink w:anchor="_Toc20149418" w:history="1">
             <w:r>
               <w:rPr>
                 <w:rStyle w:val="Hyperlink"/>
@@ -396,7 +394,7 @@
                 <w:noProof/>
                 <w:webHidden/>
               </w:rPr>
-              <w:instrText xml:space="preserve"> PAGEREF _Toc19881656 \h </w:instrText>
+              <w:instrText xml:space="preserve"> PAGEREF _Toc20149418 \h </w:instrText>
             </w:r>
             <w:r>
               <w:rPr>
@@ -442,7 +440,7 @@
               <w:szCs w:val="24"/>
             </w:rPr>
           </w:pPr>
-          <w:hyperlink w:anchor="_Toc19881657" w:history="1">
+          <w:hyperlink w:anchor="_Toc20149419" w:history="1">
             <w:r>
               <w:rPr>
                 <w:rStyle w:val="Hyperlink"/>
@@ -469,7 +467,7 @@
                 <w:noProof/>
                 <w:webHidden/>
               </w:rPr>
-              <w:instrText xml:space="preserve"> PAGEREF _Toc19881657 \h </w:instrText>
+              <w:instrText xml:space="preserve"> PAGEREF _Toc20149419 \h </w:instrText>
             </w:r>
             <w:r>
               <w:rPr>
@@ -515,7 +513,7 @@
               <w:noProof/>
             </w:rPr>
           </w:pPr>
-          <w:hyperlink w:anchor="_Toc19881658" w:history="1">
+          <w:hyperlink w:anchor="_Toc20149420" w:history="1">
             <w:r>
               <w:rPr>
                 <w:rStyle w:val="Hyperlink"/>
@@ -543,7 +541,7 @@
                 <w:noProof/>
                 <w:webHidden/>
               </w:rPr>
-              <w:instrText xml:space="preserve"> PAGEREF _Toc19881658 \h </w:instrText>
+              <w:instrText xml:space="preserve"> PAGEREF _Toc20149420 \h </w:instrText>
             </w:r>
             <w:r>
               <w:rPr>
@@ -589,7 +587,7 @@
               <w:noProof/>
             </w:rPr>
           </w:pPr>
-          <w:hyperlink w:anchor="_Toc19881659" w:history="1">
+          <w:hyperlink w:anchor="_Toc20149421" w:history="1">
             <w:r>
               <w:rPr>
                 <w:rStyle w:val="Hyperlink"/>
@@ -617,7 +615,7 @@
                 <w:noProof/>
                 <w:webHidden/>
               </w:rPr>
-              <w:instrText xml:space="preserve"> PAGEREF _Toc19881659 \h </w:instrText>
+              <w:instrText xml:space="preserve"> PAGEREF _Toc20149421 \h </w:instrText>
             </w:r>
             <w:r>
               <w:rPr>
@@ -663,7 +661,7 @@
               <w:noProof/>
             </w:rPr>
           </w:pPr>
-          <w:hyperlink w:anchor="_Toc19881660" w:history="1">
+          <w:hyperlink w:anchor="_Toc20149422" w:history="1">
             <w:r>
               <w:rPr>
                 <w:rStyle w:val="Hyperlink"/>
@@ -691,7 +689,7 @@
                 <w:noProof/>
                 <w:webHidden/>
               </w:rPr>
-              <w:instrText xml:space="preserve"> PAGEREF _Toc19881660 \h </w:instrText>
+              <w:instrText xml:space="preserve"> PAGEREF _Toc20149422 \h </w:instrText>
             </w:r>
             <w:r>
               <w:rPr>
@@ -737,7 +735,7 @@
               <w:szCs w:val="24"/>
             </w:rPr>
           </w:pPr>
-          <w:hyperlink w:anchor="_Toc19881661" w:history="1">
+          <w:hyperlink w:anchor="_Toc20149423" w:history="1">
             <w:r>
               <w:rPr>
                 <w:rStyle w:val="Hyperlink"/>
@@ -765,7 +763,7 @@
                 <w:noProof/>
                 <w:webHidden/>
               </w:rPr>
-              <w:instrText xml:space="preserve"> PAGEREF _Toc19881661 \h </w:instrText>
+              <w:instrText xml:space="preserve"> PAGEREF _Toc20149423 \h </w:instrText>
             </w:r>
             <w:r>
               <w:rPr>
@@ -809,7 +807,7 @@
               <w:szCs w:val="24"/>
             </w:rPr>
           </w:pPr>
-          <w:hyperlink w:anchor="_Toc19881662" w:history="1">
+          <w:hyperlink w:anchor="_Toc20149424" w:history="1">
             <w:r>
               <w:rPr>
                 <w:rStyle w:val="Hyperlink"/>
@@ -837,7 +835,7 @@
                 <w:noProof/>
                 <w:webHidden/>
               </w:rPr>
-              <w:instrText xml:space="preserve"> PAGEREF _Toc19881662 \h </w:instrText>
+              <w:instrText xml:space="preserve"> PAGEREF _Toc20149424 \h </w:instrText>
             </w:r>
             <w:r>
               <w:rPr>
@@ -881,7 +879,7 @@
               <w:szCs w:val="24"/>
             </w:rPr>
           </w:pPr>
-          <w:hyperlink w:anchor="_Toc19881663" w:history="1">
+          <w:hyperlink w:anchor="_Toc20149425" w:history="1">
             <w:r>
               <w:rPr>
                 <w:rStyle w:val="Hyperlink"/>
@@ -909,7 +907,7 @@
                 <w:noProof/>
                 <w:webHidden/>
               </w:rPr>
-              <w:instrText xml:space="preserve"> PAGEREF _Toc19881663 \h </w:instrText>
+              <w:instrText xml:space="preserve"> PAGEREF _Toc20149425 \h </w:instrText>
             </w:r>
             <w:r>
               <w:rPr>
@@ -929,7 +927,7 @@
                 <w:noProof/>
                 <w:webHidden/>
               </w:rPr>
-              <w:t>3</w:t>
+              <w:t>4</w:t>
             </w:r>
             <w:r>
               <w:rPr>
@@ -955,7 +953,7 @@
               <w:noProof/>
             </w:rPr>
           </w:pPr>
-          <w:hyperlink w:anchor="_Toc19881664" w:history="1">
+          <w:hyperlink w:anchor="_Toc20149426" w:history="1">
             <w:r>
               <w:rPr>
                 <w:rStyle w:val="Hyperlink"/>
@@ -982,7 +980,7 @@
                 <w:noProof/>
                 <w:webHidden/>
               </w:rPr>
-              <w:instrText xml:space="preserve"> PAGEREF _Toc19881664 \h </w:instrText>
+              <w:instrText xml:space="preserve"> PAGEREF _Toc20149426 \h </w:instrText>
             </w:r>
             <w:r>
               <w:rPr>
@@ -1002,7 +1000,7 @@
                 <w:noProof/>
                 <w:webHidden/>
               </w:rPr>
-              <w:t>3</w:t>
+              <w:t>4</w:t>
             </w:r>
             <w:r>
               <w:rPr>
@@ -1052,7 +1050,7 @@
           <w:lang w:val="en-US"/>
         </w:rPr>
       </w:pPr>
-      <w:bookmarkStart w:id="0" w:name="_Toc19881654"/>
+      <w:bookmarkStart w:id="0" w:name="_Toc20149416"/>
       <w:r>
         <w:rPr>
           <w:lang w:val="en-US"/>
@@ -1083,19 +1081,12 @@
     </w:p>
     <w:p>
       <w:pPr>
-        <w:rPr>
-          <w:lang w:val="en-US"/>
-        </w:rPr>
-      </w:pPr>
-    </w:p>
-    <w:p>
-      <w:pPr>
         <w:pStyle w:val="Heading1"/>
         <w:rPr>
           <w:lang w:val="en-US"/>
         </w:rPr>
       </w:pPr>
-      <w:bookmarkStart w:id="1" w:name="_Toc19881655"/>
+      <w:bookmarkStart w:id="1" w:name="_Toc20149417"/>
       <w:r>
         <w:rPr>
           <w:lang w:val="en-US"/>
@@ -1114,21 +1105,7 @@
         <w:rPr>
           <w:lang w:val="en-US"/>
         </w:rPr>
-        <w:t xml:space="preserve">As agreed between the Elisa </w:t>
-      </w:r>
-      <w:proofErr w:type="spellStart"/>
-      <w:r>
-        <w:rPr>
-          <w:lang w:val="en-US"/>
-        </w:rPr>
-        <w:t>Baniassad</w:t>
-      </w:r>
-      <w:proofErr w:type="spellEnd"/>
-      <w:r>
-        <w:rPr>
-          <w:lang w:val="en-US"/>
-        </w:rPr>
-        <w:t xml:space="preserve"> and Christopher Powroznik. The following learning objectives are the goals for the project. By the end of the project Christopher will have covered all of the following…</w:t>
+        <w:t>As agreed between the Elisa Baniassad and Christopher Powroznik. The following learning objectives are the goals for the project. By the end of the project Christopher will have covered all of the following…</w:t>
       </w:r>
     </w:p>
     <w:p>
@@ -1277,19 +1254,12 @@
     </w:p>
     <w:p>
       <w:pPr>
-        <w:rPr>
-          <w:lang w:val="en-US"/>
-        </w:rPr>
-      </w:pPr>
-    </w:p>
-    <w:p>
-      <w:pPr>
         <w:pStyle w:val="Heading1"/>
         <w:rPr>
           <w:lang w:val="en-US"/>
         </w:rPr>
       </w:pPr>
-      <w:bookmarkStart w:id="2" w:name="_Toc19881656"/>
+      <w:bookmarkStart w:id="2" w:name="_Toc20149418"/>
       <w:r>
         <w:rPr>
           <w:lang w:val="en-US"/>
@@ -1302,7 +1272,7 @@
       <w:pPr>
         <w:pStyle w:val="Heading2"/>
       </w:pPr>
-      <w:bookmarkStart w:id="3" w:name="_Toc19881657"/>
+      <w:bookmarkStart w:id="3" w:name="_Toc20149419"/>
       <w:r>
         <w:t>The Existing Colour Patterns</w:t>
       </w:r>
@@ -1310,10 +1280,151 @@
     </w:p>
     <w:p>
       <w:r>
-        <w:t xml:space="preserve">It is quick to find that there are </w:t>
-      </w:r>
-      <w:r>
-        <w:t xml:space="preserve">5 </w:t>
+        <w:t xml:space="preserve">It is quick to find that there </w:t>
+      </w:r>
+      <w:r>
+        <w:t xml:space="preserve">are defined ways to finding colours that look good together, which are even mentioned in </w:t>
+      </w:r>
+      <w:r>
+        <w:t>Isaac</w:t>
+      </w:r>
+      <w:r>
+        <w:t xml:space="preserve"> Newton’s initial paper on the colour spectrum </w:t>
+      </w:r>
+      <w:sdt>
+        <w:sdtPr>
+          <w:id w:val="120968626"/>
+          <w:citation/>
+        </w:sdtPr>
+        <w:sdtContent>
+          <w:r>
+            <w:fldChar w:fldCharType="begin"/>
+          </w:r>
+          <w:r>
+            <w:rPr>
+              <w:lang w:val="en-US"/>
+            </w:rPr>
+            <w:instrText xml:space="preserve"> CITATION Iss65 \l 1033 </w:instrText>
+          </w:r>
+          <w:r>
+            <w:fldChar w:fldCharType="separate"/>
+          </w:r>
+          <w:r>
+            <w:rPr>
+              <w:noProof/>
+              <w:lang w:val="en-US"/>
+            </w:rPr>
+            <w:t>(Newton, 1665)</w:t>
+          </w:r>
+          <w:r>
+            <w:fldChar w:fldCharType="end"/>
+          </w:r>
+        </w:sdtContent>
+      </w:sdt>
+      <w:r>
+        <w:t>.</w:t>
+      </w:r>
+      <w:r>
+        <w:t xml:space="preserve"> All of these have inspired the default actions in my Colour Chisel library.</w:t>
+      </w:r>
+    </w:p>
+    <w:p>
+      <w:pPr>
+        <w:pStyle w:val="Heading3"/>
+      </w:pPr>
+      <w:r>
+        <w:t>Compliments</w:t>
+      </w:r>
+    </w:p>
+    <w:p>
+      <w:r>
+        <w:t>Compliment colours are colours that are directly across from each other on the colour wheel. They contrast entirely with and appear more prevalent when next to each other.</w:t>
+      </w:r>
+    </w:p>
+    <w:p>
+      <w:pPr>
+        <w:pStyle w:val="Heading3"/>
+      </w:pPr>
+      <w:r>
+        <w:t>Analogous</w:t>
+      </w:r>
+    </w:p>
+    <w:p>
+      <w:r>
+        <w:t>An analogous colour</w:t>
+      </w:r>
+      <w:r>
+        <w:t xml:space="preserve"> is one that is a rotation from one colour to another that is usually just to the left or right of the first colour. These are commonly used as accents, in order to highlight slight changes and create a deeper colour, by including a left or right analogous of a primary colour.</w:t>
+      </w:r>
+    </w:p>
+    <w:p>
+      <w:pPr>
+        <w:pStyle w:val="Heading3"/>
+      </w:pPr>
+      <w:r>
+        <w:t>Triadic</w:t>
+      </w:r>
+    </w:p>
+    <w:p>
+      <w:bookmarkStart w:id="4" w:name="_GoBack"/>
+      <w:bookmarkEnd w:id="4"/>
+    </w:p>
+    <w:p>
+      <w:pPr>
+        <w:pStyle w:val="Heading3"/>
+      </w:pPr>
+      <w:r>
+        <w:t>Tetradic</w:t>
+      </w:r>
+    </w:p>
+    <w:p>
+      <w:pPr>
+        <w:pStyle w:val="Heading2"/>
+      </w:pPr>
+      <w:r>
+        <w:t>Primary Secondary and Tertiary Schemes</w:t>
+      </w:r>
+    </w:p>
+    <w:p/>
+    <w:p>
+      <w:pPr>
+        <w:pStyle w:val="Heading2"/>
+      </w:pPr>
+      <w:r>
+        <w:lastRenderedPageBreak/>
+        <w:t>The ‘S’ Pattern</w:t>
+      </w:r>
+    </w:p>
+    <w:p/>
+    <w:p>
+      <w:pPr>
+        <w:rPr>
+          <w:rFonts w:ascii="Times New Roman" w:eastAsia="Times New Roman" w:hAnsi="Times New Roman" w:cs="Times New Roman"/>
+        </w:rPr>
+      </w:pPr>
+      <w:r>
+        <w:rPr>
+          <w:rFonts w:ascii="Times New Roman" w:eastAsia="Times New Roman" w:hAnsi="Times New Roman" w:cs="Times New Roman"/>
+        </w:rPr>
+        <w:fldChar w:fldCharType="begin"/>
+      </w:r>
+      <w:r>
+        <w:rPr>
+          <w:rFonts w:ascii="Times New Roman" w:eastAsia="Times New Roman" w:hAnsi="Times New Roman" w:cs="Times New Roman"/>
+        </w:rPr>
+        <w:instrText xml:space="preserve"> INCLUDEPICTURE "https://static.cse.canva.com/_next/static/assets/complementary-colors.1356x780.b51121cbd0db026c40b061d3d8833f20.png" \* MERGEFORMATINET </w:instrText>
+      </w:r>
+      <w:r>
+        <w:rPr>
+          <w:rFonts w:ascii="Times New Roman" w:eastAsia="Times New Roman" w:hAnsi="Times New Roman" w:cs="Times New Roman"/>
+        </w:rPr>
+        <w:fldChar w:fldCharType="separate"/>
+      </w:r>
+      <w:r>
+        <w:rPr>
+          <w:rFonts w:ascii="Times New Roman" w:eastAsia="Times New Roman" w:hAnsi="Times New Roman" w:cs="Times New Roman"/>
+        </w:rPr>
+        <w:fldChar w:fldCharType="end"/>
       </w:r>
     </w:p>
     <w:p>
@@ -1323,14 +1434,14 @@
           <w:lang w:val="en-US"/>
         </w:rPr>
       </w:pPr>
-      <w:bookmarkStart w:id="4" w:name="_Toc19881658"/>
+      <w:bookmarkStart w:id="5" w:name="_Toc20149420"/>
       <w:r>
         <w:rPr>
           <w:lang w:val="en-US"/>
         </w:rPr>
         <w:t>Shape Based Selection</w:t>
       </w:r>
-      <w:bookmarkEnd w:id="4"/>
+      <w:bookmarkEnd w:id="5"/>
     </w:p>
     <w:p>
       <w:pPr>
@@ -1339,14 +1450,14 @@
           <w:lang w:val="en-US"/>
         </w:rPr>
       </w:pPr>
-      <w:bookmarkStart w:id="5" w:name="_Toc19881659"/>
+      <w:bookmarkStart w:id="6" w:name="_Toc20149421"/>
       <w:r>
         <w:rPr>
           <w:lang w:val="en-US"/>
         </w:rPr>
         <w:t>What is Colour Chisel?</w:t>
       </w:r>
-      <w:bookmarkEnd w:id="5"/>
+      <w:bookmarkEnd w:id="6"/>
     </w:p>
     <w:p>
       <w:pPr>
@@ -1362,14 +1473,14 @@
           <w:lang w:val="en-US"/>
         </w:rPr>
       </w:pPr>
-      <w:bookmarkStart w:id="6" w:name="_Toc19881660"/>
+      <w:bookmarkStart w:id="7" w:name="_Toc20149422"/>
       <w:r>
         <w:rPr>
           <w:lang w:val="en-US"/>
         </w:rPr>
         <w:t>Milestones</w:t>
       </w:r>
-      <w:bookmarkEnd w:id="6"/>
+      <w:bookmarkEnd w:id="7"/>
     </w:p>
     <w:p>
       <w:pPr>
@@ -1378,14 +1489,14 @@
           <w:lang w:val="en-US"/>
         </w:rPr>
       </w:pPr>
-      <w:bookmarkStart w:id="7" w:name="_Toc19881661"/>
+      <w:bookmarkStart w:id="8" w:name="_Toc20149423"/>
       <w:r>
         <w:rPr>
           <w:lang w:val="en-US"/>
         </w:rPr>
         <w:t>Create an EBNF</w:t>
       </w:r>
-      <w:bookmarkEnd w:id="7"/>
+      <w:bookmarkEnd w:id="8"/>
     </w:p>
     <w:p>
       <w:pPr>
@@ -1446,12 +1557,11 @@
           <w:lang w:val="en-US"/>
         </w:rPr>
       </w:pPr>
-      <w:bookmarkStart w:id="8" w:name="_Toc19881662"/>
-      <w:r>
-        <w:rPr>
-          <w:lang w:val="en-US"/>
-        </w:rPr>
-        <w:lastRenderedPageBreak/>
+      <w:bookmarkStart w:id="9" w:name="_Toc20149424"/>
+      <w:r>
+        <w:rPr>
+          <w:lang w:val="en-US"/>
+        </w:rPr>
         <w:t>Summa</w:t>
       </w:r>
       <w:r>
@@ -1460,7 +1570,7 @@
         </w:rPr>
         <w:t>ry</w:t>
       </w:r>
-      <w:bookmarkEnd w:id="8"/>
+      <w:bookmarkEnd w:id="9"/>
     </w:p>
     <w:p>
       <w:r>
@@ -1495,6 +1605,7 @@
           <w:id w:val="-338464518"/>
           <w:citation/>
         </w:sdtPr>
+        <w:sdtEndPr/>
         <w:sdtContent>
           <w:r>
             <w:rPr>
@@ -1558,6 +1669,7 @@
           <w:id w:val="31544138"/>
           <w:citation/>
         </w:sdtPr>
+        <w:sdtEndPr/>
         <w:sdtContent>
           <w:r>
             <w:fldChar w:fldCharType="begin"/>
@@ -1597,6 +1709,7 @@
           <w:id w:val="1054269001"/>
           <w:citation/>
         </w:sdtPr>
+        <w:sdtEndPr/>
         <w:sdtContent>
           <w:r>
             <w:fldChar w:fldCharType="begin"/>
@@ -1626,12 +1739,7 @@
         <w:t>.</w:t>
       </w:r>
       <w:r>
-        <w:t xml:space="preserve"> I first created a base EBNF, that was very barebones, especial</w:t>
-      </w:r>
-      <w:bookmarkStart w:id="9" w:name="_GoBack"/>
-      <w:bookmarkEnd w:id="9"/>
-      <w:r>
-        <w:t>ly with pathing. I wasn’t sure on how to handle variables and getting certain colours yet.</w:t>
+        <w:t xml:space="preserve"> I first created a base EBNF, that was very barebones, especially with pathing. I wasn’t sure on how to handle variables and getting certain colours yet.</w:t>
       </w:r>
     </w:p>
     <w:p/>
@@ -1963,7 +2071,208 @@
           <w:sz w:val="16"/>
           <w:szCs w:val="16"/>
         </w:rPr>
-        <w:t xml:space="preserve"> ( </w:t>
+        <w:t xml:space="preserve"> ( rgb | rgba ) </w:t>
+      </w:r>
+      <w:r>
+        <w:rPr>
+          <w:rFonts w:ascii="Courier New" w:hAnsi="Courier New" w:cs="Courier New"/>
+          <w:color w:val="A31515"/>
+          <w:sz w:val="16"/>
+          <w:szCs w:val="16"/>
+        </w:rPr>
+        <w:t>')'</w:t>
+      </w:r>
+      <w:r>
+        <w:rPr>
+          <w:rFonts w:ascii="Courier New" w:hAnsi="Courier New" w:cs="Courier New"/>
+          <w:color w:val="000000"/>
+          <w:sz w:val="16"/>
+          <w:szCs w:val="16"/>
+        </w:rPr>
+        <w:br/>
+        <w:t xml:space="preserve">rgba     ::= </w:t>
+      </w:r>
+      <w:r>
+        <w:rPr>
+          <w:rFonts w:ascii="Courier New" w:hAnsi="Courier New" w:cs="Courier New"/>
+          <w:color w:val="A31515"/>
+          <w:sz w:val="16"/>
+          <w:szCs w:val="16"/>
+        </w:rPr>
+        <w:t>'rgba('</w:t>
+      </w:r>
+      <w:r>
+        <w:rPr>
+          <w:rFonts w:ascii="Courier New" w:hAnsi="Courier New" w:cs="Courier New"/>
+          <w:color w:val="000000"/>
+          <w:sz w:val="16"/>
+          <w:szCs w:val="16"/>
+        </w:rPr>
+        <w:t xml:space="preserve"> colourValue </w:t>
+      </w:r>
+      <w:r>
+        <w:rPr>
+          <w:rFonts w:ascii="Courier New" w:hAnsi="Courier New" w:cs="Courier New"/>
+          <w:color w:val="A31515"/>
+          <w:sz w:val="16"/>
+          <w:szCs w:val="16"/>
+        </w:rPr>
+        <w:t>','</w:t>
+      </w:r>
+      <w:r>
+        <w:rPr>
+          <w:rFonts w:ascii="Courier New" w:hAnsi="Courier New" w:cs="Courier New"/>
+          <w:color w:val="000000"/>
+          <w:sz w:val="16"/>
+          <w:szCs w:val="16"/>
+        </w:rPr>
+        <w:t xml:space="preserve"> colourValue </w:t>
+      </w:r>
+      <w:r>
+        <w:rPr>
+          <w:rFonts w:ascii="Courier New" w:hAnsi="Courier New" w:cs="Courier New"/>
+          <w:color w:val="A31515"/>
+          <w:sz w:val="16"/>
+          <w:szCs w:val="16"/>
+        </w:rPr>
+        <w:t>','</w:t>
+      </w:r>
+      <w:r>
+        <w:rPr>
+          <w:rFonts w:ascii="Courier New" w:hAnsi="Courier New" w:cs="Courier New"/>
+          <w:color w:val="000000"/>
+          <w:sz w:val="16"/>
+          <w:szCs w:val="16"/>
+        </w:rPr>
+        <w:t xml:space="preserve"> colourValue </w:t>
+      </w:r>
+      <w:r>
+        <w:rPr>
+          <w:rFonts w:ascii="Courier New" w:hAnsi="Courier New" w:cs="Courier New"/>
+          <w:color w:val="A31515"/>
+          <w:sz w:val="16"/>
+          <w:szCs w:val="16"/>
+        </w:rPr>
+        <w:t>','</w:t>
+      </w:r>
+      <w:r>
+        <w:rPr>
+          <w:rFonts w:ascii="Courier New" w:hAnsi="Courier New" w:cs="Courier New"/>
+          <w:color w:val="000000"/>
+          <w:sz w:val="16"/>
+          <w:szCs w:val="16"/>
+        </w:rPr>
+        <w:t xml:space="preserve"> colourValue </w:t>
+      </w:r>
+      <w:r>
+        <w:rPr>
+          <w:rFonts w:ascii="Courier New" w:hAnsi="Courier New" w:cs="Courier New"/>
+          <w:color w:val="A31515"/>
+          <w:sz w:val="16"/>
+          <w:szCs w:val="16"/>
+        </w:rPr>
+        <w:t>')'</w:t>
+      </w:r>
+      <w:r>
+        <w:rPr>
+          <w:rFonts w:ascii="Courier New" w:hAnsi="Courier New" w:cs="Courier New"/>
+          <w:color w:val="000000"/>
+          <w:sz w:val="16"/>
+          <w:szCs w:val="16"/>
+        </w:rPr>
+        <w:br/>
+        <w:t xml:space="preserve">rgb      ::= </w:t>
+      </w:r>
+      <w:r>
+        <w:rPr>
+          <w:rFonts w:ascii="Courier New" w:hAnsi="Courier New" w:cs="Courier New"/>
+          <w:color w:val="A31515"/>
+          <w:sz w:val="16"/>
+          <w:szCs w:val="16"/>
+        </w:rPr>
+        <w:t>'rgb('</w:t>
+      </w:r>
+      <w:r>
+        <w:rPr>
+          <w:rFonts w:ascii="Courier New" w:hAnsi="Courier New" w:cs="Courier New"/>
+          <w:color w:val="000000"/>
+          <w:sz w:val="16"/>
+          <w:szCs w:val="16"/>
+        </w:rPr>
+        <w:t xml:space="preserve"> colourValue </w:t>
+      </w:r>
+      <w:r>
+        <w:rPr>
+          <w:rFonts w:ascii="Courier New" w:hAnsi="Courier New" w:cs="Courier New"/>
+          <w:color w:val="A31515"/>
+          <w:sz w:val="16"/>
+          <w:szCs w:val="16"/>
+        </w:rPr>
+        <w:t>','</w:t>
+      </w:r>
+      <w:r>
+        <w:rPr>
+          <w:rFonts w:ascii="Courier New" w:hAnsi="Courier New" w:cs="Courier New"/>
+          <w:color w:val="000000"/>
+          <w:sz w:val="16"/>
+          <w:szCs w:val="16"/>
+        </w:rPr>
+        <w:t xml:space="preserve"> colourValue </w:t>
+      </w:r>
+      <w:r>
+        <w:rPr>
+          <w:rFonts w:ascii="Courier New" w:hAnsi="Courier New" w:cs="Courier New"/>
+          <w:color w:val="A31515"/>
+          <w:sz w:val="16"/>
+          <w:szCs w:val="16"/>
+        </w:rPr>
+        <w:t>','</w:t>
+      </w:r>
+      <w:r>
+        <w:rPr>
+          <w:rFonts w:ascii="Courier New" w:hAnsi="Courier New" w:cs="Courier New"/>
+          <w:color w:val="000000"/>
+          <w:sz w:val="16"/>
+          <w:szCs w:val="16"/>
+        </w:rPr>
+        <w:t xml:space="preserve"> colourValue </w:t>
+      </w:r>
+      <w:r>
+        <w:rPr>
+          <w:rFonts w:ascii="Courier New" w:hAnsi="Courier New" w:cs="Courier New"/>
+          <w:color w:val="A31515"/>
+          <w:sz w:val="16"/>
+          <w:szCs w:val="16"/>
+        </w:rPr>
+        <w:t>')'</w:t>
+      </w:r>
+      <w:r>
+        <w:rPr>
+          <w:rFonts w:ascii="Courier New" w:hAnsi="Courier New" w:cs="Courier New"/>
+          <w:color w:val="000000"/>
+          <w:sz w:val="16"/>
+          <w:szCs w:val="16"/>
+        </w:rPr>
+        <w:br/>
+        <w:t xml:space="preserve">hex      ::= </w:t>
+      </w:r>
+      <w:r>
+        <w:rPr>
+          <w:rFonts w:ascii="Courier New" w:hAnsi="Courier New" w:cs="Courier New"/>
+          <w:color w:val="A31515"/>
+          <w:sz w:val="16"/>
+          <w:szCs w:val="16"/>
+        </w:rPr>
+        <w:t>'#'</w:t>
+      </w:r>
+      <w:r>
+        <w:rPr>
+          <w:rFonts w:ascii="Courier New" w:hAnsi="Courier New" w:cs="Courier New"/>
+          <w:color w:val="000000"/>
+          <w:sz w:val="16"/>
+          <w:szCs w:val="16"/>
+        </w:rPr>
+        <w:t xml:space="preserve">? hexit </w:t>
       </w:r>
       <w:proofErr w:type="spellStart"/>
       <w:r>
@@ -1973,7 +2282,7 @@
           <w:sz w:val="16"/>
           <w:szCs w:val="16"/>
         </w:rPr>
-        <w:t>rgb</w:t>
+        <w:t>hexit</w:t>
       </w:r>
       <w:proofErr w:type="spellEnd"/>
       <w:r>
@@ -1983,7 +2292,7 @@
           <w:sz w:val="16"/>
           <w:szCs w:val="16"/>
         </w:rPr>
-        <w:t xml:space="preserve"> | </w:t>
+        <w:t xml:space="preserve"> </w:t>
       </w:r>
       <w:proofErr w:type="spellStart"/>
       <w:r>
@@ -1993,7 +2302,7 @@
           <w:sz w:val="16"/>
           <w:szCs w:val="16"/>
         </w:rPr>
-        <w:t>rgba</w:t>
+        <w:t>hexit</w:t>
       </w:r>
       <w:proofErr w:type="spellEnd"/>
       <w:r>
@@ -2003,7 +2312,57 @@
           <w:sz w:val="16"/>
           <w:szCs w:val="16"/>
         </w:rPr>
-        <w:t xml:space="preserve"> ) </w:t>
+        <w:t xml:space="preserve"> ( hexit </w:t>
+      </w:r>
+      <w:proofErr w:type="spellStart"/>
+      <w:r>
+        <w:rPr>
+          <w:rFonts w:ascii="Courier New" w:hAnsi="Courier New" w:cs="Courier New"/>
+          <w:color w:val="000000"/>
+          <w:sz w:val="16"/>
+          <w:szCs w:val="16"/>
+        </w:rPr>
+        <w:t>hexit</w:t>
+      </w:r>
+      <w:proofErr w:type="spellEnd"/>
+      <w:r>
+        <w:rPr>
+          <w:rFonts w:ascii="Courier New" w:hAnsi="Courier New" w:cs="Courier New"/>
+          <w:color w:val="000000"/>
+          <w:sz w:val="16"/>
+          <w:szCs w:val="16"/>
+        </w:rPr>
+        <w:t xml:space="preserve"> )?</w:t>
+      </w:r>
+      <w:r>
+        <w:rPr>
+          <w:rFonts w:ascii="Courier New" w:hAnsi="Courier New" w:cs="Courier New"/>
+          <w:color w:val="000000"/>
+          <w:sz w:val="16"/>
+          <w:szCs w:val="16"/>
+        </w:rPr>
+        <w:br/>
+        <w:t>hexit    ::= [0-9a-fA-F]</w:t>
+      </w:r>
+      <w:r>
+        <w:rPr>
+          <w:rFonts w:ascii="Courier New" w:hAnsi="Courier New" w:cs="Courier New"/>
+          <w:color w:val="000000"/>
+          <w:sz w:val="16"/>
+          <w:szCs w:val="16"/>
+        </w:rPr>
+        <w:br/>
+        <w:t>colourValue</w:t>
+      </w:r>
+      <w:r>
+        <w:rPr>
+          <w:rFonts w:ascii="Courier New" w:hAnsi="Courier New" w:cs="Courier New"/>
+          <w:color w:val="000000"/>
+          <w:sz w:val="16"/>
+          <w:szCs w:val="16"/>
+        </w:rPr>
+        <w:br/>
+        <w:t xml:space="preserve">         ::= ( [1-9] | </w:t>
       </w:r>
       <w:r>
         <w:rPr>
@@ -2012,16 +2371,235 @@
           <w:sz w:val="16"/>
           <w:szCs w:val="16"/>
         </w:rPr>
+        <w:t>'1'</w:t>
+      </w:r>
+      <w:r>
+        <w:rPr>
+          <w:rFonts w:ascii="Courier New" w:hAnsi="Courier New" w:cs="Courier New"/>
+          <w:color w:val="000000"/>
+          <w:sz w:val="16"/>
+          <w:szCs w:val="16"/>
+        </w:rPr>
+        <w:t xml:space="preserve"> [0-9] | </w:t>
+      </w:r>
+      <w:r>
+        <w:rPr>
+          <w:rFonts w:ascii="Courier New" w:hAnsi="Courier New" w:cs="Courier New"/>
+          <w:color w:val="A31515"/>
+          <w:sz w:val="16"/>
+          <w:szCs w:val="16"/>
+        </w:rPr>
+        <w:t>'2'</w:t>
+      </w:r>
+      <w:r>
+        <w:rPr>
+          <w:rFonts w:ascii="Courier New" w:hAnsi="Courier New" w:cs="Courier New"/>
+          <w:color w:val="000000"/>
+          <w:sz w:val="16"/>
+          <w:szCs w:val="16"/>
+        </w:rPr>
+        <w:t xml:space="preserve"> [0-4] )? [0-9]</w:t>
+      </w:r>
+      <w:r>
+        <w:rPr>
+          <w:rFonts w:ascii="Courier New" w:hAnsi="Courier New" w:cs="Courier New"/>
+          <w:color w:val="000000"/>
+          <w:sz w:val="16"/>
+          <w:szCs w:val="16"/>
+        </w:rPr>
+        <w:br/>
+        <w:t xml:space="preserve">           | '25' [0-5]</w:t>
+      </w:r>
+      <w:r>
+        <w:rPr>
+          <w:rFonts w:ascii="Courier New" w:hAnsi="Courier New" w:cs="Courier New"/>
+          <w:color w:val="000000"/>
+          <w:sz w:val="16"/>
+          <w:szCs w:val="16"/>
+        </w:rPr>
+        <w:br/>
+        <w:t xml:space="preserve">rgba   </w:t>
+      </w:r>
+      <w:proofErr w:type="gramStart"/>
+      <w:r>
+        <w:rPr>
+          <w:rFonts w:ascii="Courier New" w:hAnsi="Courier New" w:cs="Courier New"/>
+          <w:color w:val="000000"/>
+          <w:sz w:val="16"/>
+          <w:szCs w:val="16"/>
+        </w:rPr>
+        <w:t xml:space="preserve">  ::=</w:t>
+      </w:r>
+      <w:proofErr w:type="gramEnd"/>
+      <w:r>
+        <w:rPr>
+          <w:rFonts w:ascii="Courier New" w:hAnsi="Courier New" w:cs="Courier New"/>
+          <w:color w:val="000000"/>
+          <w:sz w:val="16"/>
+          <w:szCs w:val="16"/>
+        </w:rPr>
+        <w:t xml:space="preserve"> </w:t>
+      </w:r>
+      <w:r>
+        <w:rPr>
+          <w:rFonts w:ascii="Courier New" w:hAnsi="Courier New" w:cs="Courier New"/>
+          <w:color w:val="A31515"/>
+          <w:sz w:val="16"/>
+          <w:szCs w:val="16"/>
+        </w:rPr>
+        <w:t>'rgba('</w:t>
+      </w:r>
+      <w:r>
+        <w:rPr>
+          <w:rFonts w:ascii="Courier New" w:hAnsi="Courier New" w:cs="Courier New"/>
+          <w:color w:val="000000"/>
+          <w:sz w:val="16"/>
+          <w:szCs w:val="16"/>
+        </w:rPr>
+        <w:t xml:space="preserve"> colourValue </w:t>
+      </w:r>
+      <w:r>
+        <w:rPr>
+          <w:rFonts w:ascii="Courier New" w:hAnsi="Courier New" w:cs="Courier New"/>
+          <w:color w:val="A31515"/>
+          <w:sz w:val="16"/>
+          <w:szCs w:val="16"/>
+        </w:rPr>
+        <w:t>','</w:t>
+      </w:r>
+      <w:r>
+        <w:rPr>
+          <w:rFonts w:ascii="Courier New" w:hAnsi="Courier New" w:cs="Courier New"/>
+          <w:color w:val="000000"/>
+          <w:sz w:val="16"/>
+          <w:szCs w:val="16"/>
+        </w:rPr>
+        <w:t xml:space="preserve"> colourValue </w:t>
+      </w:r>
+      <w:r>
+        <w:rPr>
+          <w:rFonts w:ascii="Courier New" w:hAnsi="Courier New" w:cs="Courier New"/>
+          <w:color w:val="A31515"/>
+          <w:sz w:val="16"/>
+          <w:szCs w:val="16"/>
+        </w:rPr>
+        <w:t>','</w:t>
+      </w:r>
+      <w:r>
+        <w:rPr>
+          <w:rFonts w:ascii="Courier New" w:hAnsi="Courier New" w:cs="Courier New"/>
+          <w:color w:val="000000"/>
+          <w:sz w:val="16"/>
+          <w:szCs w:val="16"/>
+        </w:rPr>
+        <w:t xml:space="preserve"> colourValue </w:t>
+      </w:r>
+      <w:r>
+        <w:rPr>
+          <w:rFonts w:ascii="Courier New" w:hAnsi="Courier New" w:cs="Courier New"/>
+          <w:color w:val="A31515"/>
+          <w:sz w:val="16"/>
+          <w:szCs w:val="16"/>
+        </w:rPr>
+        <w:t>','</w:t>
+      </w:r>
+      <w:r>
+        <w:rPr>
+          <w:rFonts w:ascii="Courier New" w:hAnsi="Courier New" w:cs="Courier New"/>
+          <w:color w:val="000000"/>
+          <w:sz w:val="16"/>
+          <w:szCs w:val="16"/>
+        </w:rPr>
+        <w:t xml:space="preserve"> colourValue </w:t>
+      </w:r>
+      <w:r>
+        <w:rPr>
+          <w:rFonts w:ascii="Courier New" w:hAnsi="Courier New" w:cs="Courier New"/>
+          <w:color w:val="A31515"/>
+          <w:sz w:val="16"/>
+          <w:szCs w:val="16"/>
+        </w:rPr>
         <w:t>')'</w:t>
       </w:r>
-      <w:r>
-        <w:rPr>
-          <w:rFonts w:ascii="Courier New" w:hAnsi="Courier New" w:cs="Courier New"/>
-          <w:color w:val="000000"/>
-          <w:sz w:val="16"/>
-          <w:szCs w:val="16"/>
-        </w:rPr>
-        <w:br/>
+    </w:p>
+    <w:p>
+      <w:pPr>
+        <w:rPr>
+          <w:sz w:val="16"/>
+          <w:szCs w:val="16"/>
+        </w:rPr>
+      </w:pPr>
+    </w:p>
+    <w:p>
+      <w:pPr>
+        <w:rPr>
+          <w:lang w:val="en-US"/>
+        </w:rPr>
+      </w:pPr>
+      <w:r>
+        <w:rPr>
+          <w:lang w:val="en-US"/>
+        </w:rPr>
+        <w:lastRenderedPageBreak/>
+        <w:t xml:space="preserve">After reflecting and reading the article _____. I decided to edit my original definition of expression to handle the case of a const or path being a saved variable. This led me to the new EBNF shown below. I handled paths in a similar way to </w:t>
+      </w:r>
+      <w:r>
+        <w:rPr>
+          <w:lang w:val="en-US"/>
+        </w:rPr>
+        <w:t>JavaScript</w:t>
+      </w:r>
+      <w:r>
+        <w:rPr>
+          <w:lang w:val="en-US"/>
+        </w:rPr>
+        <w:t xml:space="preserve"> arrays. Where defining a path, I could reference a spot in the path by calling the path or variable and </w:t>
+      </w:r>
+      <w:r>
+        <w:rPr>
+          <w:lang w:val="en-US"/>
+        </w:rPr>
+        <w:t>indicating</w:t>
+      </w:r>
+      <w:r>
+        <w:rPr>
+          <w:lang w:val="en-US"/>
+        </w:rPr>
+        <w:t xml:space="preserve"> the index of the colour I wanted to take from the path.</w:t>
+      </w:r>
+    </w:p>
+    <w:p>
+      <w:pPr>
+        <w:rPr>
+          <w:lang w:val="en-US"/>
+        </w:rPr>
+      </w:pPr>
+    </w:p>
+    <w:p>
+      <w:pPr>
+        <w:rPr>
+          <w:sz w:val="16"/>
+          <w:szCs w:val="16"/>
+        </w:rPr>
+      </w:pPr>
+      <w:r>
+        <w:rPr>
+          <w:rFonts w:ascii="Courier New" w:hAnsi="Courier New" w:cs="Courier New"/>
+          <w:color w:val="000000"/>
+          <w:sz w:val="16"/>
+          <w:szCs w:val="16"/>
+        </w:rPr>
+        <w:t>expression</w:t>
+      </w:r>
+      <w:r>
+        <w:rPr>
+          <w:rFonts w:ascii="Courier New" w:hAnsi="Courier New" w:cs="Courier New"/>
+          <w:color w:val="000000"/>
+          <w:sz w:val="16"/>
+          <w:szCs w:val="16"/>
+        </w:rPr>
+        <w:br/>
+        <w:t xml:space="preserve">         ::= (const | path | </w:t>
       </w:r>
       <w:proofErr w:type="spellStart"/>
       <w:r>
@@ -2031,7 +2609,7 @@
           <w:sz w:val="16"/>
           <w:szCs w:val="16"/>
         </w:rPr>
-        <w:t>rgba</w:t>
+        <w:t>variableName</w:t>
       </w:r>
       <w:proofErr w:type="spellEnd"/>
       <w:r>
@@ -2041,7 +2619,7 @@
           <w:sz w:val="16"/>
           <w:szCs w:val="16"/>
         </w:rPr>
-        <w:t xml:space="preserve">     ::= </w:t>
+        <w:t>) (</w:t>
       </w:r>
       <w:r>
         <w:rPr>
@@ -2050,28 +2628,633 @@
           <w:sz w:val="16"/>
           <w:szCs w:val="16"/>
         </w:rPr>
-        <w:t>'</w:t>
+        <w:t>","</w:t>
+      </w:r>
+      <w:r>
+        <w:rPr>
+          <w:rFonts w:ascii="Courier New" w:hAnsi="Courier New" w:cs="Courier New"/>
+          <w:color w:val="000000"/>
+          <w:sz w:val="16"/>
+          <w:szCs w:val="16"/>
+        </w:rPr>
+        <w:t xml:space="preserve"> manipulation)*</w:t>
+      </w:r>
+      <w:r>
+        <w:rPr>
+          <w:rFonts w:ascii="Courier New" w:hAnsi="Courier New" w:cs="Courier New"/>
+          <w:color w:val="000000"/>
+          <w:sz w:val="16"/>
+          <w:szCs w:val="16"/>
+        </w:rPr>
+        <w:br/>
+      </w:r>
+      <w:r>
+        <w:rPr>
+          <w:rFonts w:ascii="Courier New" w:hAnsi="Courier New" w:cs="Courier New"/>
+          <w:color w:val="000000"/>
+          <w:sz w:val="16"/>
+          <w:szCs w:val="16"/>
+        </w:rPr>
+        <w:br/>
+        <w:t>/* Variables */</w:t>
+      </w:r>
+      <w:r>
+        <w:rPr>
+          <w:rFonts w:ascii="Courier New" w:hAnsi="Courier New" w:cs="Courier New"/>
+          <w:color w:val="000000"/>
+          <w:sz w:val="16"/>
+          <w:szCs w:val="16"/>
+        </w:rPr>
+        <w:br/>
+        <w:t xml:space="preserve">variable ::= var </w:t>
       </w:r>
       <w:proofErr w:type="spellStart"/>
       <w:r>
         <w:rPr>
           <w:rFonts w:ascii="Courier New" w:hAnsi="Courier New" w:cs="Courier New"/>
+          <w:color w:val="000000"/>
+          <w:sz w:val="16"/>
+          <w:szCs w:val="16"/>
+        </w:rPr>
+        <w:t>variableName</w:t>
+      </w:r>
+      <w:proofErr w:type="spellEnd"/>
+      <w:r>
+        <w:rPr>
+          <w:rFonts w:ascii="Courier New" w:hAnsi="Courier New" w:cs="Courier New"/>
+          <w:color w:val="000000"/>
+          <w:sz w:val="16"/>
+          <w:szCs w:val="16"/>
+        </w:rPr>
+        <w:t xml:space="preserve"> </w:t>
+      </w:r>
+      <w:r>
+        <w:rPr>
+          <w:rFonts w:ascii="Courier New" w:hAnsi="Courier New" w:cs="Courier New"/>
           <w:color w:val="A31515"/>
           <w:sz w:val="16"/>
           <w:szCs w:val="16"/>
         </w:rPr>
-        <w:t>rgba</w:t>
+        <w:t>"="</w:t>
+      </w:r>
+      <w:r>
+        <w:rPr>
+          <w:rFonts w:ascii="Courier New" w:hAnsi="Courier New" w:cs="Courier New"/>
+          <w:color w:val="000000"/>
+          <w:sz w:val="16"/>
+          <w:szCs w:val="16"/>
+        </w:rPr>
+        <w:t xml:space="preserve"> (expression | path)</w:t>
+      </w:r>
+      <w:r>
+        <w:rPr>
+          <w:rFonts w:ascii="Courier New" w:hAnsi="Courier New" w:cs="Courier New"/>
+          <w:color w:val="000000"/>
+          <w:sz w:val="16"/>
+          <w:szCs w:val="16"/>
+        </w:rPr>
+        <w:br/>
+      </w:r>
+      <w:proofErr w:type="spellStart"/>
+      <w:r>
+        <w:rPr>
+          <w:rFonts w:ascii="Courier New" w:hAnsi="Courier New" w:cs="Courier New"/>
+          <w:color w:val="000000"/>
+          <w:sz w:val="16"/>
+          <w:szCs w:val="16"/>
+        </w:rPr>
+        <w:t>pathVariable</w:t>
       </w:r>
       <w:proofErr w:type="spellEnd"/>
       <w:r>
         <w:rPr>
           <w:rFonts w:ascii="Courier New" w:hAnsi="Courier New" w:cs="Courier New"/>
+          <w:color w:val="000000"/>
+          <w:sz w:val="16"/>
+          <w:szCs w:val="16"/>
+        </w:rPr>
+        <w:t xml:space="preserve"> ::= </w:t>
+      </w:r>
+      <w:proofErr w:type="spellStart"/>
+      <w:r>
+        <w:rPr>
+          <w:rFonts w:ascii="Courier New" w:hAnsi="Courier New" w:cs="Courier New"/>
+          <w:color w:val="000000"/>
+          <w:sz w:val="16"/>
+          <w:szCs w:val="16"/>
+        </w:rPr>
+        <w:t>variableName</w:t>
+      </w:r>
+      <w:proofErr w:type="spellEnd"/>
+      <w:r>
+        <w:rPr>
+          <w:rFonts w:ascii="Courier New" w:hAnsi="Courier New" w:cs="Courier New"/>
+          <w:color w:val="000000"/>
+          <w:sz w:val="16"/>
+          <w:szCs w:val="16"/>
+        </w:rPr>
+        <w:t xml:space="preserve"> </w:t>
+      </w:r>
+      <w:r>
+        <w:rPr>
+          <w:rFonts w:ascii="Courier New" w:hAnsi="Courier New" w:cs="Courier New"/>
           <w:color w:val="A31515"/>
           <w:sz w:val="16"/>
           <w:szCs w:val="16"/>
         </w:rPr>
-        <w:t>('</w:t>
-      </w:r>
+        <w:t>"["</w:t>
+      </w:r>
+      <w:r>
+        <w:rPr>
+          <w:rFonts w:ascii="Courier New" w:hAnsi="Courier New" w:cs="Courier New"/>
+          <w:color w:val="000000"/>
+          <w:sz w:val="16"/>
+          <w:szCs w:val="16"/>
+        </w:rPr>
+        <w:t xml:space="preserve"> [0-9]+ </w:t>
+      </w:r>
+      <w:r>
+        <w:rPr>
+          <w:rFonts w:ascii="Courier New" w:hAnsi="Courier New" w:cs="Courier New"/>
+          <w:color w:val="A31515"/>
+          <w:sz w:val="16"/>
+          <w:szCs w:val="16"/>
+        </w:rPr>
+        <w:t>"]"</w:t>
+      </w:r>
+      <w:r>
+        <w:rPr>
+          <w:rFonts w:ascii="Courier New" w:hAnsi="Courier New" w:cs="Courier New"/>
+          <w:color w:val="000000"/>
+          <w:sz w:val="16"/>
+          <w:szCs w:val="16"/>
+        </w:rPr>
+        <w:br/>
+      </w:r>
+      <w:proofErr w:type="spellStart"/>
+      <w:r>
+        <w:rPr>
+          <w:rFonts w:ascii="Courier New" w:hAnsi="Courier New" w:cs="Courier New"/>
+          <w:color w:val="000000"/>
+          <w:sz w:val="16"/>
+          <w:szCs w:val="16"/>
+        </w:rPr>
+        <w:t>variableName</w:t>
+      </w:r>
+      <w:proofErr w:type="spellEnd"/>
+      <w:r>
+        <w:rPr>
+          <w:rFonts w:ascii="Courier New" w:hAnsi="Courier New" w:cs="Courier New"/>
+          <w:color w:val="000000"/>
+          <w:sz w:val="16"/>
+          <w:szCs w:val="16"/>
+        </w:rPr>
+        <w:t xml:space="preserve"> ::= [a-</w:t>
+      </w:r>
+      <w:proofErr w:type="spellStart"/>
+      <w:r>
+        <w:rPr>
+          <w:rFonts w:ascii="Courier New" w:hAnsi="Courier New" w:cs="Courier New"/>
+          <w:color w:val="000000"/>
+          <w:sz w:val="16"/>
+          <w:szCs w:val="16"/>
+        </w:rPr>
+        <w:t>fA</w:t>
+      </w:r>
+      <w:proofErr w:type="spellEnd"/>
+      <w:r>
+        <w:rPr>
+          <w:rFonts w:ascii="Courier New" w:hAnsi="Courier New" w:cs="Courier New"/>
+          <w:color w:val="000000"/>
+          <w:sz w:val="16"/>
+          <w:szCs w:val="16"/>
+        </w:rPr>
+        <w:t>-F]+</w:t>
+      </w:r>
+      <w:r>
+        <w:rPr>
+          <w:rFonts w:ascii="Courier New" w:hAnsi="Courier New" w:cs="Courier New"/>
+          <w:color w:val="000000"/>
+          <w:sz w:val="16"/>
+          <w:szCs w:val="16"/>
+        </w:rPr>
+        <w:br/>
+      </w:r>
+      <w:r>
+        <w:rPr>
+          <w:rFonts w:ascii="Courier New" w:hAnsi="Courier New" w:cs="Courier New"/>
+          <w:color w:val="000000"/>
+          <w:sz w:val="16"/>
+          <w:szCs w:val="16"/>
+        </w:rPr>
+        <w:br/>
+        <w:t>/* Manipulations */</w:t>
+      </w:r>
+      <w:r>
+        <w:rPr>
+          <w:rFonts w:ascii="Courier New" w:hAnsi="Courier New" w:cs="Courier New"/>
+          <w:color w:val="000000"/>
+          <w:sz w:val="16"/>
+          <w:szCs w:val="16"/>
+        </w:rPr>
+        <w:br/>
+        <w:t>manipulation</w:t>
+      </w:r>
+      <w:r>
+        <w:rPr>
+          <w:rFonts w:ascii="Courier New" w:hAnsi="Courier New" w:cs="Courier New"/>
+          <w:color w:val="000000"/>
+          <w:sz w:val="16"/>
+          <w:szCs w:val="16"/>
+        </w:rPr>
+        <w:br/>
+        <w:t xml:space="preserve">         ::= analogous</w:t>
+      </w:r>
+      <w:r>
+        <w:rPr>
+          <w:rFonts w:ascii="Courier New" w:hAnsi="Courier New" w:cs="Courier New"/>
+          <w:color w:val="000000"/>
+          <w:sz w:val="16"/>
+          <w:szCs w:val="16"/>
+        </w:rPr>
+        <w:br/>
+        <w:t xml:space="preserve">           | compliment</w:t>
+      </w:r>
+      <w:r>
+        <w:rPr>
+          <w:rFonts w:ascii="Courier New" w:hAnsi="Courier New" w:cs="Courier New"/>
+          <w:color w:val="000000"/>
+          <w:sz w:val="16"/>
+          <w:szCs w:val="16"/>
+        </w:rPr>
+        <w:br/>
+        <w:t>analogous</w:t>
+      </w:r>
+      <w:r>
+        <w:rPr>
+          <w:rFonts w:ascii="Courier New" w:hAnsi="Courier New" w:cs="Courier New"/>
+          <w:color w:val="000000"/>
+          <w:sz w:val="16"/>
+          <w:szCs w:val="16"/>
+        </w:rPr>
+        <w:br/>
+        <w:t xml:space="preserve">         ::= (</w:t>
+      </w:r>
+      <w:proofErr w:type="spellStart"/>
+      <w:r>
+        <w:rPr>
+          <w:rFonts w:ascii="Courier New" w:hAnsi="Courier New" w:cs="Courier New"/>
+          <w:color w:val="000000"/>
+          <w:sz w:val="16"/>
+          <w:szCs w:val="16"/>
+        </w:rPr>
+        <w:t>A|a</w:t>
+      </w:r>
+      <w:proofErr w:type="spellEnd"/>
+      <w:r>
+        <w:rPr>
+          <w:rFonts w:ascii="Courier New" w:hAnsi="Courier New" w:cs="Courier New"/>
+          <w:color w:val="000000"/>
+          <w:sz w:val="16"/>
+          <w:szCs w:val="16"/>
+        </w:rPr>
+        <w:t>) range?</w:t>
+      </w:r>
+      <w:r>
+        <w:rPr>
+          <w:rFonts w:ascii="Courier New" w:hAnsi="Courier New" w:cs="Courier New"/>
+          <w:color w:val="000000"/>
+          <w:sz w:val="16"/>
+          <w:szCs w:val="16"/>
+        </w:rPr>
+        <w:br/>
+        <w:t>compliment</w:t>
+      </w:r>
+      <w:r>
+        <w:rPr>
+          <w:rFonts w:ascii="Courier New" w:hAnsi="Courier New" w:cs="Courier New"/>
+          <w:color w:val="000000"/>
+          <w:sz w:val="16"/>
+          <w:szCs w:val="16"/>
+        </w:rPr>
+        <w:br/>
+        <w:t xml:space="preserve">         ::= C</w:t>
+      </w:r>
+      <w:r>
+        <w:rPr>
+          <w:rFonts w:ascii="Courier New" w:hAnsi="Courier New" w:cs="Courier New"/>
+          <w:color w:val="000000"/>
+          <w:sz w:val="16"/>
+          <w:szCs w:val="16"/>
+        </w:rPr>
+        <w:br/>
+        <w:t xml:space="preserve">           | c</w:t>
+      </w:r>
+      <w:r>
+        <w:rPr>
+          <w:rFonts w:ascii="Courier New" w:hAnsi="Courier New" w:cs="Courier New"/>
+          <w:color w:val="000000"/>
+          <w:sz w:val="16"/>
+          <w:szCs w:val="16"/>
+        </w:rPr>
+        <w:br/>
+        <w:t xml:space="preserve">range    ::= </w:t>
+      </w:r>
+      <w:r>
+        <w:rPr>
+          <w:rFonts w:ascii="Courier New" w:hAnsi="Courier New" w:cs="Courier New"/>
+          <w:color w:val="A31515"/>
+          <w:sz w:val="16"/>
+          <w:szCs w:val="16"/>
+        </w:rPr>
+        <w:t>'-'</w:t>
+      </w:r>
+      <w:r>
+        <w:rPr>
+          <w:rFonts w:ascii="Courier New" w:hAnsi="Courier New" w:cs="Courier New"/>
+          <w:color w:val="000000"/>
+          <w:sz w:val="16"/>
+          <w:szCs w:val="16"/>
+        </w:rPr>
+        <w:t>? [0-9]+ (</w:t>
+      </w:r>
+      <w:r>
+        <w:rPr>
+          <w:rFonts w:ascii="Courier New" w:hAnsi="Courier New" w:cs="Courier New"/>
+          <w:color w:val="A31515"/>
+          <w:sz w:val="16"/>
+          <w:szCs w:val="16"/>
+        </w:rPr>
+        <w:t>"."</w:t>
+      </w:r>
+      <w:r>
+        <w:rPr>
+          <w:rFonts w:ascii="Courier New" w:hAnsi="Courier New" w:cs="Courier New"/>
+          <w:color w:val="000000"/>
+          <w:sz w:val="16"/>
+          <w:szCs w:val="16"/>
+        </w:rPr>
+        <w:t xml:space="preserve"> [0-9]+)?</w:t>
+      </w:r>
+      <w:r>
+        <w:rPr>
+          <w:rFonts w:ascii="Courier New" w:hAnsi="Courier New" w:cs="Courier New"/>
+          <w:color w:val="000000"/>
+          <w:sz w:val="16"/>
+          <w:szCs w:val="16"/>
+        </w:rPr>
+        <w:br/>
+      </w:r>
+      <w:r>
+        <w:rPr>
+          <w:rFonts w:ascii="Courier New" w:hAnsi="Courier New" w:cs="Courier New"/>
+          <w:color w:val="000000"/>
+          <w:sz w:val="16"/>
+          <w:szCs w:val="16"/>
+        </w:rPr>
+        <w:br/>
+        <w:t>/* Constants */</w:t>
+      </w:r>
+      <w:r>
+        <w:rPr>
+          <w:rFonts w:ascii="Courier New" w:hAnsi="Courier New" w:cs="Courier New"/>
+          <w:color w:val="000000"/>
+          <w:sz w:val="16"/>
+          <w:szCs w:val="16"/>
+        </w:rPr>
+        <w:br/>
+        <w:t xml:space="preserve">const    ::= </w:t>
+      </w:r>
+      <w:r>
+        <w:rPr>
+          <w:rFonts w:ascii="Courier New" w:hAnsi="Courier New" w:cs="Courier New"/>
+          <w:color w:val="A31515"/>
+          <w:sz w:val="16"/>
+          <w:szCs w:val="16"/>
+        </w:rPr>
+        <w:t>'('</w:t>
+      </w:r>
+      <w:r>
+        <w:rPr>
+          <w:rFonts w:ascii="Courier New" w:hAnsi="Courier New" w:cs="Courier New"/>
+          <w:color w:val="000000"/>
+          <w:sz w:val="16"/>
+          <w:szCs w:val="16"/>
+        </w:rPr>
+        <w:t xml:space="preserve"> ( rgb | rgba ) </w:t>
+      </w:r>
+      <w:r>
+        <w:rPr>
+          <w:rFonts w:ascii="Courier New" w:hAnsi="Courier New" w:cs="Courier New"/>
+          <w:color w:val="A31515"/>
+          <w:sz w:val="16"/>
+          <w:szCs w:val="16"/>
+        </w:rPr>
+        <w:t>')'</w:t>
+      </w:r>
+      <w:r>
+        <w:rPr>
+          <w:rFonts w:ascii="Courier New" w:hAnsi="Courier New" w:cs="Courier New"/>
+          <w:color w:val="000000"/>
+          <w:sz w:val="16"/>
+          <w:szCs w:val="16"/>
+        </w:rPr>
+        <w:br/>
+        <w:t xml:space="preserve">rgba     ::= </w:t>
+      </w:r>
+      <w:r>
+        <w:rPr>
+          <w:rFonts w:ascii="Courier New" w:hAnsi="Courier New" w:cs="Courier New"/>
+          <w:color w:val="A31515"/>
+          <w:sz w:val="16"/>
+          <w:szCs w:val="16"/>
+        </w:rPr>
+        <w:t>'rgba('</w:t>
+      </w:r>
+      <w:r>
+        <w:rPr>
+          <w:rFonts w:ascii="Courier New" w:hAnsi="Courier New" w:cs="Courier New"/>
+          <w:color w:val="000000"/>
+          <w:sz w:val="16"/>
+          <w:szCs w:val="16"/>
+        </w:rPr>
+        <w:t xml:space="preserve"> colourValue </w:t>
+      </w:r>
+      <w:r>
+        <w:rPr>
+          <w:rFonts w:ascii="Courier New" w:hAnsi="Courier New" w:cs="Courier New"/>
+          <w:color w:val="A31515"/>
+          <w:sz w:val="16"/>
+          <w:szCs w:val="16"/>
+        </w:rPr>
+        <w:t>','</w:t>
+      </w:r>
+      <w:r>
+        <w:rPr>
+          <w:rFonts w:ascii="Courier New" w:hAnsi="Courier New" w:cs="Courier New"/>
+          <w:color w:val="000000"/>
+          <w:sz w:val="16"/>
+          <w:szCs w:val="16"/>
+        </w:rPr>
+        <w:t xml:space="preserve"> colourValue </w:t>
+      </w:r>
+      <w:r>
+        <w:rPr>
+          <w:rFonts w:ascii="Courier New" w:hAnsi="Courier New" w:cs="Courier New"/>
+          <w:color w:val="A31515"/>
+          <w:sz w:val="16"/>
+          <w:szCs w:val="16"/>
+        </w:rPr>
+        <w:t>','</w:t>
+      </w:r>
+      <w:r>
+        <w:rPr>
+          <w:rFonts w:ascii="Courier New" w:hAnsi="Courier New" w:cs="Courier New"/>
+          <w:color w:val="000000"/>
+          <w:sz w:val="16"/>
+          <w:szCs w:val="16"/>
+        </w:rPr>
+        <w:t xml:space="preserve"> colourValue </w:t>
+      </w:r>
+      <w:r>
+        <w:rPr>
+          <w:rFonts w:ascii="Courier New" w:hAnsi="Courier New" w:cs="Courier New"/>
+          <w:color w:val="A31515"/>
+          <w:sz w:val="16"/>
+          <w:szCs w:val="16"/>
+        </w:rPr>
+        <w:t>','</w:t>
+      </w:r>
+      <w:r>
+        <w:rPr>
+          <w:rFonts w:ascii="Courier New" w:hAnsi="Courier New" w:cs="Courier New"/>
+          <w:color w:val="000000"/>
+          <w:sz w:val="16"/>
+          <w:szCs w:val="16"/>
+        </w:rPr>
+        <w:t xml:space="preserve"> colourValue </w:t>
+      </w:r>
+      <w:r>
+        <w:rPr>
+          <w:rFonts w:ascii="Courier New" w:hAnsi="Courier New" w:cs="Courier New"/>
+          <w:color w:val="A31515"/>
+          <w:sz w:val="16"/>
+          <w:szCs w:val="16"/>
+        </w:rPr>
+        <w:t>')'</w:t>
+      </w:r>
+      <w:r>
+        <w:rPr>
+          <w:rFonts w:ascii="Courier New" w:hAnsi="Courier New" w:cs="Courier New"/>
+          <w:color w:val="000000"/>
+          <w:sz w:val="16"/>
+          <w:szCs w:val="16"/>
+        </w:rPr>
+        <w:br/>
+        <w:t xml:space="preserve">rgb      ::= </w:t>
+      </w:r>
+      <w:r>
+        <w:rPr>
+          <w:rFonts w:ascii="Courier New" w:hAnsi="Courier New" w:cs="Courier New"/>
+          <w:color w:val="A31515"/>
+          <w:sz w:val="16"/>
+          <w:szCs w:val="16"/>
+        </w:rPr>
+        <w:t>'rgb('</w:t>
+      </w:r>
+      <w:r>
+        <w:rPr>
+          <w:rFonts w:ascii="Courier New" w:hAnsi="Courier New" w:cs="Courier New"/>
+          <w:color w:val="000000"/>
+          <w:sz w:val="16"/>
+          <w:szCs w:val="16"/>
+        </w:rPr>
+        <w:t xml:space="preserve"> colourValue </w:t>
+      </w:r>
+      <w:r>
+        <w:rPr>
+          <w:rFonts w:ascii="Courier New" w:hAnsi="Courier New" w:cs="Courier New"/>
+          <w:color w:val="A31515"/>
+          <w:sz w:val="16"/>
+          <w:szCs w:val="16"/>
+        </w:rPr>
+        <w:t>','</w:t>
+      </w:r>
+      <w:r>
+        <w:rPr>
+          <w:rFonts w:ascii="Courier New" w:hAnsi="Courier New" w:cs="Courier New"/>
+          <w:color w:val="000000"/>
+          <w:sz w:val="16"/>
+          <w:szCs w:val="16"/>
+        </w:rPr>
+        <w:t xml:space="preserve"> colourValue </w:t>
+      </w:r>
+      <w:r>
+        <w:rPr>
+          <w:rFonts w:ascii="Courier New" w:hAnsi="Courier New" w:cs="Courier New"/>
+          <w:color w:val="A31515"/>
+          <w:sz w:val="16"/>
+          <w:szCs w:val="16"/>
+        </w:rPr>
+        <w:t>','</w:t>
+      </w:r>
+      <w:r>
+        <w:rPr>
+          <w:rFonts w:ascii="Courier New" w:hAnsi="Courier New" w:cs="Courier New"/>
+          <w:color w:val="000000"/>
+          <w:sz w:val="16"/>
+          <w:szCs w:val="16"/>
+        </w:rPr>
+        <w:t xml:space="preserve"> colourValue </w:t>
+      </w:r>
+      <w:r>
+        <w:rPr>
+          <w:rFonts w:ascii="Courier New" w:hAnsi="Courier New" w:cs="Courier New"/>
+          <w:color w:val="A31515"/>
+          <w:sz w:val="16"/>
+          <w:szCs w:val="16"/>
+        </w:rPr>
+        <w:t>')'</w:t>
+      </w:r>
+      <w:r>
+        <w:rPr>
+          <w:rFonts w:ascii="Courier New" w:hAnsi="Courier New" w:cs="Courier New"/>
+          <w:color w:val="000000"/>
+          <w:sz w:val="16"/>
+          <w:szCs w:val="16"/>
+        </w:rPr>
+        <w:br/>
+        <w:t xml:space="preserve">hex      ::= </w:t>
+      </w:r>
+      <w:r>
+        <w:rPr>
+          <w:rFonts w:ascii="Courier New" w:hAnsi="Courier New" w:cs="Courier New"/>
+          <w:color w:val="A31515"/>
+          <w:sz w:val="16"/>
+          <w:szCs w:val="16"/>
+        </w:rPr>
+        <w:t>'#'</w:t>
+      </w:r>
+      <w:r>
+        <w:rPr>
+          <w:rFonts w:ascii="Courier New" w:hAnsi="Courier New" w:cs="Courier New"/>
+          <w:color w:val="000000"/>
+          <w:sz w:val="16"/>
+          <w:szCs w:val="16"/>
+        </w:rPr>
+        <w:t xml:space="preserve">? hexit </w:t>
+      </w:r>
+      <w:proofErr w:type="spellStart"/>
+      <w:r>
+        <w:rPr>
+          <w:rFonts w:ascii="Courier New" w:hAnsi="Courier New" w:cs="Courier New"/>
+          <w:color w:val="000000"/>
+          <w:sz w:val="16"/>
+          <w:szCs w:val="16"/>
+        </w:rPr>
+        <w:t>hexit</w:t>
+      </w:r>
+      <w:proofErr w:type="spellEnd"/>
       <w:r>
         <w:rPr>
           <w:rFonts w:ascii="Courier New" w:hAnsi="Courier New" w:cs="Courier New"/>
@@ -2089,17 +3272,67 @@
           <w:sz w:val="16"/>
           <w:szCs w:val="16"/>
         </w:rPr>
+        <w:t>hexit</w:t>
+      </w:r>
+      <w:proofErr w:type="spellEnd"/>
+      <w:r>
+        <w:rPr>
+          <w:rFonts w:ascii="Courier New" w:hAnsi="Courier New" w:cs="Courier New"/>
+          <w:color w:val="000000"/>
+          <w:sz w:val="16"/>
+          <w:szCs w:val="16"/>
+        </w:rPr>
+        <w:t xml:space="preserve"> ( hexit </w:t>
+      </w:r>
+      <w:proofErr w:type="spellStart"/>
+      <w:r>
+        <w:rPr>
+          <w:rFonts w:ascii="Courier New" w:hAnsi="Courier New" w:cs="Courier New"/>
+          <w:color w:val="000000"/>
+          <w:sz w:val="16"/>
+          <w:szCs w:val="16"/>
+        </w:rPr>
+        <w:t>hexit</w:t>
+      </w:r>
+      <w:proofErr w:type="spellEnd"/>
+      <w:r>
+        <w:rPr>
+          <w:rFonts w:ascii="Courier New" w:hAnsi="Courier New" w:cs="Courier New"/>
+          <w:color w:val="000000"/>
+          <w:sz w:val="16"/>
+          <w:szCs w:val="16"/>
+        </w:rPr>
+        <w:t xml:space="preserve"> )?</w:t>
+      </w:r>
+      <w:r>
+        <w:rPr>
+          <w:rFonts w:ascii="Courier New" w:hAnsi="Courier New" w:cs="Courier New"/>
+          <w:color w:val="000000"/>
+          <w:sz w:val="16"/>
+          <w:szCs w:val="16"/>
+        </w:rPr>
+        <w:br/>
+        <w:t>hexit    ::= [0-9a-fA-F]</w:t>
+      </w:r>
+      <w:r>
+        <w:rPr>
+          <w:rFonts w:ascii="Courier New" w:hAnsi="Courier New" w:cs="Courier New"/>
+          <w:color w:val="000000"/>
+          <w:sz w:val="16"/>
+          <w:szCs w:val="16"/>
+        </w:rPr>
+        <w:br/>
         <w:t>colourValue</w:t>
       </w:r>
-      <w:proofErr w:type="spellEnd"/>
-      <w:r>
-        <w:rPr>
-          <w:rFonts w:ascii="Courier New" w:hAnsi="Courier New" w:cs="Courier New"/>
-          <w:color w:val="000000"/>
-          <w:sz w:val="16"/>
-          <w:szCs w:val="16"/>
-        </w:rPr>
-        <w:t xml:space="preserve"> </w:t>
+      <w:r>
+        <w:rPr>
+          <w:rFonts w:ascii="Courier New" w:hAnsi="Courier New" w:cs="Courier New"/>
+          <w:color w:val="000000"/>
+          <w:sz w:val="16"/>
+          <w:szCs w:val="16"/>
+        </w:rPr>
+        <w:br/>
+        <w:t xml:space="preserve">         ::= ( [1-9] | </w:t>
       </w:r>
       <w:r>
         <w:rPr>
@@ -2108,6 +3341,80 @@
           <w:sz w:val="16"/>
           <w:szCs w:val="16"/>
         </w:rPr>
+        <w:t>'1'</w:t>
+      </w:r>
+      <w:r>
+        <w:rPr>
+          <w:rFonts w:ascii="Courier New" w:hAnsi="Courier New" w:cs="Courier New"/>
+          <w:color w:val="000000"/>
+          <w:sz w:val="16"/>
+          <w:szCs w:val="16"/>
+        </w:rPr>
+        <w:t xml:space="preserve"> [0-9] | </w:t>
+      </w:r>
+      <w:r>
+        <w:rPr>
+          <w:rFonts w:ascii="Courier New" w:hAnsi="Courier New" w:cs="Courier New"/>
+          <w:color w:val="A31515"/>
+          <w:sz w:val="16"/>
+          <w:szCs w:val="16"/>
+        </w:rPr>
+        <w:t>'2'</w:t>
+      </w:r>
+      <w:r>
+        <w:rPr>
+          <w:rFonts w:ascii="Courier New" w:hAnsi="Courier New" w:cs="Courier New"/>
+          <w:color w:val="000000"/>
+          <w:sz w:val="16"/>
+          <w:szCs w:val="16"/>
+        </w:rPr>
+        <w:t xml:space="preserve"> [0-4] )? [0-9]</w:t>
+      </w:r>
+      <w:r>
+        <w:rPr>
+          <w:rFonts w:ascii="Courier New" w:hAnsi="Courier New" w:cs="Courier New"/>
+          <w:color w:val="000000"/>
+          <w:sz w:val="16"/>
+          <w:szCs w:val="16"/>
+        </w:rPr>
+        <w:br/>
+        <w:t xml:space="preserve">           | '25' [0-5]</w:t>
+      </w:r>
+      <w:r>
+        <w:rPr>
+          <w:rFonts w:ascii="Courier New" w:hAnsi="Courier New" w:cs="Courier New"/>
+          <w:color w:val="000000"/>
+          <w:sz w:val="16"/>
+          <w:szCs w:val="16"/>
+        </w:rPr>
+        <w:br/>
+        <w:t xml:space="preserve">rgba     ::= </w:t>
+      </w:r>
+      <w:r>
+        <w:rPr>
+          <w:rFonts w:ascii="Courier New" w:hAnsi="Courier New" w:cs="Courier New"/>
+          <w:color w:val="A31515"/>
+          <w:sz w:val="16"/>
+          <w:szCs w:val="16"/>
+        </w:rPr>
+        <w:t>'rgba('</w:t>
+      </w:r>
+      <w:r>
+        <w:rPr>
+          <w:rFonts w:ascii="Courier New" w:hAnsi="Courier New" w:cs="Courier New"/>
+          <w:color w:val="000000"/>
+          <w:sz w:val="16"/>
+          <w:szCs w:val="16"/>
+        </w:rPr>
+        <w:t xml:space="preserve"> colourValue </w:t>
+      </w:r>
+      <w:r>
+        <w:rPr>
+          <w:rFonts w:ascii="Courier New" w:hAnsi="Courier New" w:cs="Courier New"/>
+          <w:color w:val="A31515"/>
+          <w:sz w:val="16"/>
+          <w:szCs w:val="16"/>
+        </w:rPr>
         <w:t>','</w:t>
       </w:r>
       <w:r>
@@ -2117,27 +3424,7 @@
           <w:sz w:val="16"/>
           <w:szCs w:val="16"/>
         </w:rPr>
-        <w:t xml:space="preserve"> </w:t>
-      </w:r>
-      <w:proofErr w:type="spellStart"/>
-      <w:r>
-        <w:rPr>
-          <w:rFonts w:ascii="Courier New" w:hAnsi="Courier New" w:cs="Courier New"/>
-          <w:color w:val="000000"/>
-          <w:sz w:val="16"/>
-          <w:szCs w:val="16"/>
-        </w:rPr>
-        <w:t>colourValue</w:t>
-      </w:r>
-      <w:proofErr w:type="spellEnd"/>
-      <w:r>
-        <w:rPr>
-          <w:rFonts w:ascii="Courier New" w:hAnsi="Courier New" w:cs="Courier New"/>
-          <w:color w:val="000000"/>
-          <w:sz w:val="16"/>
-          <w:szCs w:val="16"/>
-        </w:rPr>
-        <w:t xml:space="preserve"> </w:t>
+        <w:t xml:space="preserve"> colourValue </w:t>
       </w:r>
       <w:r>
         <w:rPr>
@@ -2155,27 +3442,7 @@
           <w:sz w:val="16"/>
           <w:szCs w:val="16"/>
         </w:rPr>
-        <w:t xml:space="preserve"> </w:t>
-      </w:r>
-      <w:proofErr w:type="spellStart"/>
-      <w:r>
-        <w:rPr>
-          <w:rFonts w:ascii="Courier New" w:hAnsi="Courier New" w:cs="Courier New"/>
-          <w:color w:val="000000"/>
-          <w:sz w:val="16"/>
-          <w:szCs w:val="16"/>
-        </w:rPr>
-        <w:t>colourValue</w:t>
-      </w:r>
-      <w:proofErr w:type="spellEnd"/>
-      <w:r>
-        <w:rPr>
-          <w:rFonts w:ascii="Courier New" w:hAnsi="Courier New" w:cs="Courier New"/>
-          <w:color w:val="000000"/>
-          <w:sz w:val="16"/>
-          <w:szCs w:val="16"/>
-        </w:rPr>
-        <w:t xml:space="preserve"> </w:t>
+        <w:t xml:space="preserve"> colourValue </w:t>
       </w:r>
       <w:r>
         <w:rPr>
@@ -2193,27 +3460,7 @@
           <w:sz w:val="16"/>
           <w:szCs w:val="16"/>
         </w:rPr>
-        <w:t xml:space="preserve"> </w:t>
-      </w:r>
-      <w:proofErr w:type="spellStart"/>
-      <w:r>
-        <w:rPr>
-          <w:rFonts w:ascii="Courier New" w:hAnsi="Courier New" w:cs="Courier New"/>
-          <w:color w:val="000000"/>
-          <w:sz w:val="16"/>
-          <w:szCs w:val="16"/>
-        </w:rPr>
-        <w:t>colourValue</w:t>
-      </w:r>
-      <w:proofErr w:type="spellEnd"/>
-      <w:r>
-        <w:rPr>
-          <w:rFonts w:ascii="Courier New" w:hAnsi="Courier New" w:cs="Courier New"/>
-          <w:color w:val="000000"/>
-          <w:sz w:val="16"/>
-          <w:szCs w:val="16"/>
-        </w:rPr>
-        <w:t xml:space="preserve"> </w:t>
+        <w:t xml:space="preserve"> colourValue </w:t>
       </w:r>
       <w:r>
         <w:rPr>
@@ -2233,25 +3480,25 @@
         </w:rPr>
         <w:br/>
       </w:r>
-      <w:proofErr w:type="spellStart"/>
-      <w:r>
-        <w:rPr>
-          <w:rFonts w:ascii="Courier New" w:hAnsi="Courier New" w:cs="Courier New"/>
-          <w:color w:val="000000"/>
-          <w:sz w:val="16"/>
-          <w:szCs w:val="16"/>
-        </w:rPr>
-        <w:t>rgb</w:t>
-      </w:r>
-      <w:proofErr w:type="spellEnd"/>
-      <w:r>
-        <w:rPr>
-          <w:rFonts w:ascii="Courier New" w:hAnsi="Courier New" w:cs="Courier New"/>
-          <w:color w:val="000000"/>
-          <w:sz w:val="16"/>
-          <w:szCs w:val="16"/>
-        </w:rPr>
-        <w:t xml:space="preserve">      ::= </w:t>
+      <w:r>
+        <w:rPr>
+          <w:rFonts w:ascii="Courier New" w:hAnsi="Courier New" w:cs="Courier New"/>
+          <w:color w:val="000000"/>
+          <w:sz w:val="16"/>
+          <w:szCs w:val="16"/>
+        </w:rPr>
+        <w:br/>
+        <w:t>/* Pathing */</w:t>
+      </w:r>
+      <w:r>
+        <w:rPr>
+          <w:rFonts w:ascii="Courier New" w:hAnsi="Courier New" w:cs="Courier New"/>
+          <w:color w:val="000000"/>
+          <w:sz w:val="16"/>
+          <w:szCs w:val="16"/>
+        </w:rPr>
+        <w:br/>
+        <w:t xml:space="preserve">path     ::= </w:t>
       </w:r>
       <w:r>
         <w:rPr>
@@ -2260,9 +3507,17 @@
           <w:sz w:val="16"/>
           <w:szCs w:val="16"/>
         </w:rPr>
-        <w:t>'</w:t>
-      </w:r>
-      <w:proofErr w:type="spellStart"/>
+        <w:t>"["</w:t>
+      </w:r>
+      <w:r>
+        <w:rPr>
+          <w:rFonts w:ascii="Courier New" w:hAnsi="Courier New" w:cs="Courier New"/>
+          <w:color w:val="000000"/>
+          <w:sz w:val="16"/>
+          <w:szCs w:val="16"/>
+        </w:rPr>
+        <w:t xml:space="preserve"> (expression) (</w:t>
+      </w:r>
       <w:r>
         <w:rPr>
           <w:rFonts w:ascii="Courier New" w:hAnsi="Courier New" w:cs="Courier New"/>
@@ -2270,9 +3525,17 @@
           <w:sz w:val="16"/>
           <w:szCs w:val="16"/>
         </w:rPr>
-        <w:t>rgb</w:t>
-      </w:r>
-      <w:proofErr w:type="spellEnd"/>
+        <w:t>","</w:t>
+      </w:r>
+      <w:r>
+        <w:rPr>
+          <w:rFonts w:ascii="Courier New" w:hAnsi="Courier New" w:cs="Courier New"/>
+          <w:color w:val="000000"/>
+          <w:sz w:val="16"/>
+          <w:szCs w:val="16"/>
+        </w:rPr>
+        <w:t xml:space="preserve"> expression)* </w:t>
+      </w:r>
       <w:r>
         <w:rPr>
           <w:rFonts w:ascii="Courier New" w:hAnsi="Courier New" w:cs="Courier New"/>
@@ -2280,36 +3543,17 @@
           <w:sz w:val="16"/>
           <w:szCs w:val="16"/>
         </w:rPr>
-        <w:t>('</w:t>
-      </w:r>
-      <w:r>
-        <w:rPr>
-          <w:rFonts w:ascii="Courier New" w:hAnsi="Courier New" w:cs="Courier New"/>
-          <w:color w:val="000000"/>
-          <w:sz w:val="16"/>
-          <w:szCs w:val="16"/>
-        </w:rPr>
-        <w:t xml:space="preserve"> </w:t>
-      </w:r>
-      <w:proofErr w:type="spellStart"/>
-      <w:r>
-        <w:rPr>
-          <w:rFonts w:ascii="Courier New" w:hAnsi="Courier New" w:cs="Courier New"/>
-          <w:color w:val="000000"/>
-          <w:sz w:val="16"/>
-          <w:szCs w:val="16"/>
-        </w:rPr>
-        <w:t>colourValue</w:t>
-      </w:r>
-      <w:proofErr w:type="spellEnd"/>
-      <w:r>
-        <w:rPr>
-          <w:rFonts w:ascii="Courier New" w:hAnsi="Courier New" w:cs="Courier New"/>
-          <w:color w:val="000000"/>
-          <w:sz w:val="16"/>
-          <w:szCs w:val="16"/>
-        </w:rPr>
-        <w:t xml:space="preserve"> </w:t>
+        <w:t>"]"</w:t>
+      </w:r>
+      <w:r>
+        <w:rPr>
+          <w:rFonts w:ascii="Courier New" w:hAnsi="Courier New" w:cs="Courier New"/>
+          <w:color w:val="000000"/>
+          <w:sz w:val="16"/>
+          <w:szCs w:val="16"/>
+        </w:rPr>
+        <w:br/>
+        <w:t xml:space="preserve">rotate   ::= expression </w:t>
       </w:r>
       <w:r>
         <w:rPr>
@@ -2318,36 +3562,16 @@
           <w:sz w:val="16"/>
           <w:szCs w:val="16"/>
         </w:rPr>
-        <w:t>','</w:t>
-      </w:r>
-      <w:r>
-        <w:rPr>
-          <w:rFonts w:ascii="Courier New" w:hAnsi="Courier New" w:cs="Courier New"/>
-          <w:color w:val="000000"/>
-          <w:sz w:val="16"/>
-          <w:szCs w:val="16"/>
-        </w:rPr>
-        <w:t xml:space="preserve"> </w:t>
-      </w:r>
-      <w:proofErr w:type="spellStart"/>
-      <w:r>
-        <w:rPr>
-          <w:rFonts w:ascii="Courier New" w:hAnsi="Courier New" w:cs="Courier New"/>
-          <w:color w:val="000000"/>
-          <w:sz w:val="16"/>
-          <w:szCs w:val="16"/>
-        </w:rPr>
-        <w:t>colourValue</w:t>
-      </w:r>
-      <w:proofErr w:type="spellEnd"/>
-      <w:r>
-        <w:rPr>
-          <w:rFonts w:ascii="Courier New" w:hAnsi="Courier New" w:cs="Courier New"/>
-          <w:color w:val="000000"/>
-          <w:sz w:val="16"/>
-          <w:szCs w:val="16"/>
-        </w:rPr>
-        <w:t xml:space="preserve"> </w:t>
+        <w:t>".rotate("</w:t>
+      </w:r>
+      <w:r>
+        <w:rPr>
+          <w:rFonts w:ascii="Courier New" w:hAnsi="Courier New" w:cs="Courier New"/>
+          <w:color w:val="000000"/>
+          <w:sz w:val="16"/>
+          <w:szCs w:val="16"/>
+        </w:rPr>
+        <w:t xml:space="preserve"> range </w:t>
       </w:r>
       <w:r>
         <w:rPr>
@@ -2356,36 +3580,27 @@
           <w:sz w:val="16"/>
           <w:szCs w:val="16"/>
         </w:rPr>
-        <w:t>','</w:t>
-      </w:r>
-      <w:r>
-        <w:rPr>
-          <w:rFonts w:ascii="Courier New" w:hAnsi="Courier New" w:cs="Courier New"/>
-          <w:color w:val="000000"/>
-          <w:sz w:val="16"/>
-          <w:szCs w:val="16"/>
-        </w:rPr>
-        <w:t xml:space="preserve"> </w:t>
-      </w:r>
-      <w:proofErr w:type="spellStart"/>
-      <w:r>
-        <w:rPr>
-          <w:rFonts w:ascii="Courier New" w:hAnsi="Courier New" w:cs="Courier New"/>
-          <w:color w:val="000000"/>
-          <w:sz w:val="16"/>
-          <w:szCs w:val="16"/>
-        </w:rPr>
-        <w:t>colourValue</w:t>
-      </w:r>
-      <w:proofErr w:type="spellEnd"/>
-      <w:r>
-        <w:rPr>
-          <w:rFonts w:ascii="Courier New" w:hAnsi="Courier New" w:cs="Courier New"/>
-          <w:color w:val="000000"/>
-          <w:sz w:val="16"/>
-          <w:szCs w:val="16"/>
-        </w:rPr>
-        <w:t xml:space="preserve"> </w:t>
+        <w:t>")"</w:t>
+      </w:r>
+      <w:r>
+        <w:rPr>
+          <w:rFonts w:ascii="Courier New" w:hAnsi="Courier New" w:cs="Courier New"/>
+          <w:color w:val="000000"/>
+          <w:sz w:val="16"/>
+          <w:szCs w:val="16"/>
+        </w:rPr>
+        <w:br/>
+        <w:t>translate</w:t>
+      </w:r>
+      <w:r>
+        <w:rPr>
+          <w:rFonts w:ascii="Courier New" w:hAnsi="Courier New" w:cs="Courier New"/>
+          <w:color w:val="000000"/>
+          <w:sz w:val="16"/>
+          <w:szCs w:val="16"/>
+        </w:rPr>
+        <w:br/>
+        <w:t xml:space="preserve">         ::= expression </w:t>
       </w:r>
       <w:r>
         <w:rPr>
@@ -2394,17 +3609,16 @@
           <w:sz w:val="16"/>
           <w:szCs w:val="16"/>
         </w:rPr>
-        <w:t>')'</w:t>
-      </w:r>
-      <w:r>
-        <w:rPr>
-          <w:rFonts w:ascii="Courier New" w:hAnsi="Courier New" w:cs="Courier New"/>
-          <w:color w:val="000000"/>
-          <w:sz w:val="16"/>
-          <w:szCs w:val="16"/>
-        </w:rPr>
-        <w:br/>
-        <w:t xml:space="preserve">hex      ::= </w:t>
+        <w:t>".translate("</w:t>
+      </w:r>
+      <w:r>
+        <w:rPr>
+          <w:rFonts w:ascii="Courier New" w:hAnsi="Courier New" w:cs="Courier New"/>
+          <w:color w:val="000000"/>
+          <w:sz w:val="16"/>
+          <w:szCs w:val="16"/>
+        </w:rPr>
+        <w:t xml:space="preserve"> colourValue </w:t>
       </w:r>
       <w:r>
         <w:rPr>
@@ -2413,175 +3627,16 @@
           <w:sz w:val="16"/>
           <w:szCs w:val="16"/>
         </w:rPr>
-        <w:t>'#'</w:t>
-      </w:r>
-      <w:r>
-        <w:rPr>
-          <w:rFonts w:ascii="Courier New" w:hAnsi="Courier New" w:cs="Courier New"/>
-          <w:color w:val="000000"/>
-          <w:sz w:val="16"/>
-          <w:szCs w:val="16"/>
-        </w:rPr>
-        <w:t xml:space="preserve">? </w:t>
-      </w:r>
-      <w:proofErr w:type="spellStart"/>
-      <w:r>
-        <w:rPr>
-          <w:rFonts w:ascii="Courier New" w:hAnsi="Courier New" w:cs="Courier New"/>
-          <w:color w:val="000000"/>
-          <w:sz w:val="16"/>
-          <w:szCs w:val="16"/>
-        </w:rPr>
-        <w:t>hexit</w:t>
-      </w:r>
-      <w:proofErr w:type="spellEnd"/>
-      <w:r>
-        <w:rPr>
-          <w:rFonts w:ascii="Courier New" w:hAnsi="Courier New" w:cs="Courier New"/>
-          <w:color w:val="000000"/>
-          <w:sz w:val="16"/>
-          <w:szCs w:val="16"/>
-        </w:rPr>
-        <w:t xml:space="preserve"> </w:t>
-      </w:r>
-      <w:proofErr w:type="spellStart"/>
-      <w:r>
-        <w:rPr>
-          <w:rFonts w:ascii="Courier New" w:hAnsi="Courier New" w:cs="Courier New"/>
-          <w:color w:val="000000"/>
-          <w:sz w:val="16"/>
-          <w:szCs w:val="16"/>
-        </w:rPr>
-        <w:t>hexit</w:t>
-      </w:r>
-      <w:proofErr w:type="spellEnd"/>
-      <w:r>
-        <w:rPr>
-          <w:rFonts w:ascii="Courier New" w:hAnsi="Courier New" w:cs="Courier New"/>
-          <w:color w:val="000000"/>
-          <w:sz w:val="16"/>
-          <w:szCs w:val="16"/>
-        </w:rPr>
-        <w:t xml:space="preserve"> </w:t>
-      </w:r>
-      <w:proofErr w:type="spellStart"/>
-      <w:r>
-        <w:rPr>
-          <w:rFonts w:ascii="Courier New" w:hAnsi="Courier New" w:cs="Courier New"/>
-          <w:color w:val="000000"/>
-          <w:sz w:val="16"/>
-          <w:szCs w:val="16"/>
-        </w:rPr>
-        <w:t>hexit</w:t>
-      </w:r>
-      <w:proofErr w:type="spellEnd"/>
-      <w:r>
-        <w:rPr>
-          <w:rFonts w:ascii="Courier New" w:hAnsi="Courier New" w:cs="Courier New"/>
-          <w:color w:val="000000"/>
-          <w:sz w:val="16"/>
-          <w:szCs w:val="16"/>
-        </w:rPr>
-        <w:t xml:space="preserve"> ( </w:t>
-      </w:r>
-      <w:proofErr w:type="spellStart"/>
-      <w:r>
-        <w:rPr>
-          <w:rFonts w:ascii="Courier New" w:hAnsi="Courier New" w:cs="Courier New"/>
-          <w:color w:val="000000"/>
-          <w:sz w:val="16"/>
-          <w:szCs w:val="16"/>
-        </w:rPr>
-        <w:t>hexit</w:t>
-      </w:r>
-      <w:proofErr w:type="spellEnd"/>
-      <w:r>
-        <w:rPr>
-          <w:rFonts w:ascii="Courier New" w:hAnsi="Courier New" w:cs="Courier New"/>
-          <w:color w:val="000000"/>
-          <w:sz w:val="16"/>
-          <w:szCs w:val="16"/>
-        </w:rPr>
-        <w:t xml:space="preserve"> </w:t>
-      </w:r>
-      <w:proofErr w:type="spellStart"/>
-      <w:r>
-        <w:rPr>
-          <w:rFonts w:ascii="Courier New" w:hAnsi="Courier New" w:cs="Courier New"/>
-          <w:color w:val="000000"/>
-          <w:sz w:val="16"/>
-          <w:szCs w:val="16"/>
-        </w:rPr>
-        <w:t>hexit</w:t>
-      </w:r>
-      <w:proofErr w:type="spellEnd"/>
-      <w:r>
-        <w:rPr>
-          <w:rFonts w:ascii="Courier New" w:hAnsi="Courier New" w:cs="Courier New"/>
-          <w:color w:val="000000"/>
-          <w:sz w:val="16"/>
-          <w:szCs w:val="16"/>
-        </w:rPr>
-        <w:t xml:space="preserve"> )?</w:t>
-      </w:r>
-      <w:r>
-        <w:rPr>
-          <w:rFonts w:ascii="Courier New" w:hAnsi="Courier New" w:cs="Courier New"/>
-          <w:color w:val="000000"/>
-          <w:sz w:val="16"/>
-          <w:szCs w:val="16"/>
-        </w:rPr>
-        <w:br/>
-      </w:r>
-      <w:proofErr w:type="spellStart"/>
-      <w:r>
-        <w:rPr>
-          <w:rFonts w:ascii="Courier New" w:hAnsi="Courier New" w:cs="Courier New"/>
-          <w:color w:val="000000"/>
-          <w:sz w:val="16"/>
-          <w:szCs w:val="16"/>
-        </w:rPr>
-        <w:t>hexit</w:t>
-      </w:r>
-      <w:proofErr w:type="spellEnd"/>
-      <w:r>
-        <w:rPr>
-          <w:rFonts w:ascii="Courier New" w:hAnsi="Courier New" w:cs="Courier New"/>
-          <w:color w:val="000000"/>
-          <w:sz w:val="16"/>
-          <w:szCs w:val="16"/>
-        </w:rPr>
-        <w:t xml:space="preserve">    ::= [0-9a-fA-F]</w:t>
-      </w:r>
-      <w:r>
-        <w:rPr>
-          <w:rFonts w:ascii="Courier New" w:hAnsi="Courier New" w:cs="Courier New"/>
-          <w:color w:val="000000"/>
-          <w:sz w:val="16"/>
-          <w:szCs w:val="16"/>
-        </w:rPr>
-        <w:br/>
-      </w:r>
-      <w:proofErr w:type="spellStart"/>
-      <w:r>
-        <w:rPr>
-          <w:rFonts w:ascii="Courier New" w:hAnsi="Courier New" w:cs="Courier New"/>
-          <w:color w:val="000000"/>
-          <w:sz w:val="16"/>
-          <w:szCs w:val="16"/>
-        </w:rPr>
-        <w:t>colourValue</w:t>
-      </w:r>
-      <w:proofErr w:type="spellEnd"/>
-      <w:r>
-        <w:rPr>
-          <w:rFonts w:ascii="Courier New" w:hAnsi="Courier New" w:cs="Courier New"/>
-          <w:color w:val="000000"/>
-          <w:sz w:val="16"/>
-          <w:szCs w:val="16"/>
-        </w:rPr>
-        <w:br/>
-        <w:t xml:space="preserve">         ::= ( [1-9] | </w:t>
+        <w:t>","</w:t>
+      </w:r>
+      <w:r>
+        <w:rPr>
+          <w:rFonts w:ascii="Courier New" w:hAnsi="Courier New" w:cs="Courier New"/>
+          <w:color w:val="000000"/>
+          <w:sz w:val="16"/>
+          <w:szCs w:val="16"/>
+        </w:rPr>
+        <w:t xml:space="preserve"> colourValue </w:t>
       </w:r>
       <w:r>
         <w:rPr>
@@ -2590,16 +3645,17 @@
           <w:sz w:val="16"/>
           <w:szCs w:val="16"/>
         </w:rPr>
-        <w:t>'1'</w:t>
-      </w:r>
-      <w:r>
-        <w:rPr>
-          <w:rFonts w:ascii="Courier New" w:hAnsi="Courier New" w:cs="Courier New"/>
-          <w:color w:val="000000"/>
-          <w:sz w:val="16"/>
-          <w:szCs w:val="16"/>
-        </w:rPr>
-        <w:t xml:space="preserve"> [0-9] | </w:t>
+        <w:t>")"</w:t>
+      </w:r>
+      <w:r>
+        <w:rPr>
+          <w:rFonts w:ascii="Courier New" w:hAnsi="Courier New" w:cs="Courier New"/>
+          <w:color w:val="000000"/>
+          <w:sz w:val="16"/>
+          <w:szCs w:val="16"/>
+        </w:rPr>
+        <w:br/>
+        <w:t xml:space="preserve">scale    ::= expression </w:t>
       </w:r>
       <w:r>
         <w:rPr>
@@ -2608,75 +3664,16 @@
           <w:sz w:val="16"/>
           <w:szCs w:val="16"/>
         </w:rPr>
-        <w:t>'2'</w:t>
-      </w:r>
-      <w:r>
-        <w:rPr>
-          <w:rFonts w:ascii="Courier New" w:hAnsi="Courier New" w:cs="Courier New"/>
-          <w:color w:val="000000"/>
-          <w:sz w:val="16"/>
-          <w:szCs w:val="16"/>
-        </w:rPr>
-        <w:t xml:space="preserve"> [0-4] )? [0-9]</w:t>
-      </w:r>
-      <w:r>
-        <w:rPr>
-          <w:rFonts w:ascii="Courier New" w:hAnsi="Courier New" w:cs="Courier New"/>
-          <w:color w:val="000000"/>
-          <w:sz w:val="16"/>
-          <w:szCs w:val="16"/>
-        </w:rPr>
-        <w:br/>
-        <w:t xml:space="preserve">           | '25' [0-5]</w:t>
-      </w:r>
-      <w:r>
-        <w:rPr>
-          <w:rFonts w:ascii="Courier New" w:hAnsi="Courier New" w:cs="Courier New"/>
-          <w:color w:val="000000"/>
-          <w:sz w:val="16"/>
-          <w:szCs w:val="16"/>
-        </w:rPr>
-        <w:br/>
-      </w:r>
-      <w:proofErr w:type="spellStart"/>
-      <w:r>
-        <w:rPr>
-          <w:rFonts w:ascii="Courier New" w:hAnsi="Courier New" w:cs="Courier New"/>
-          <w:color w:val="000000"/>
-          <w:sz w:val="16"/>
-          <w:szCs w:val="16"/>
-        </w:rPr>
-        <w:t>rgba</w:t>
-      </w:r>
-      <w:proofErr w:type="spellEnd"/>
-      <w:r>
-        <w:rPr>
-          <w:rFonts w:ascii="Courier New" w:hAnsi="Courier New" w:cs="Courier New"/>
-          <w:color w:val="000000"/>
-          <w:sz w:val="16"/>
-          <w:szCs w:val="16"/>
-        </w:rPr>
-        <w:t xml:space="preserve">   </w:t>
-      </w:r>
-      <w:proofErr w:type="gramStart"/>
-      <w:r>
-        <w:rPr>
-          <w:rFonts w:ascii="Courier New" w:hAnsi="Courier New" w:cs="Courier New"/>
-          <w:color w:val="000000"/>
-          <w:sz w:val="16"/>
-          <w:szCs w:val="16"/>
-        </w:rPr>
-        <w:t xml:space="preserve">  ::=</w:t>
-      </w:r>
-      <w:proofErr w:type="gramEnd"/>
-      <w:r>
-        <w:rPr>
-          <w:rFonts w:ascii="Courier New" w:hAnsi="Courier New" w:cs="Courier New"/>
-          <w:color w:val="000000"/>
-          <w:sz w:val="16"/>
-          <w:szCs w:val="16"/>
-        </w:rPr>
-        <w:t xml:space="preserve"> </w:t>
+        <w:t>".scale("</w:t>
+      </w:r>
+      <w:r>
+        <w:rPr>
+          <w:rFonts w:ascii="Courier New" w:hAnsi="Courier New" w:cs="Courier New"/>
+          <w:color w:val="000000"/>
+          <w:sz w:val="16"/>
+          <w:szCs w:val="16"/>
+        </w:rPr>
+        <w:t xml:space="preserve"> colourValue </w:t>
       </w:r>
       <w:r>
         <w:rPr>
@@ -2685,196 +3682,8 @@
           <w:sz w:val="16"/>
           <w:szCs w:val="16"/>
         </w:rPr>
-        <w:t>'</w:t>
-      </w:r>
-      <w:proofErr w:type="spellStart"/>
-      <w:r>
-        <w:rPr>
-          <w:rFonts w:ascii="Courier New" w:hAnsi="Courier New" w:cs="Courier New"/>
-          <w:color w:val="A31515"/>
-          <w:sz w:val="16"/>
-          <w:szCs w:val="16"/>
-        </w:rPr>
-        <w:t>rgba</w:t>
-      </w:r>
-      <w:proofErr w:type="spellEnd"/>
-      <w:r>
-        <w:rPr>
-          <w:rFonts w:ascii="Courier New" w:hAnsi="Courier New" w:cs="Courier New"/>
-          <w:color w:val="A31515"/>
-          <w:sz w:val="16"/>
-          <w:szCs w:val="16"/>
-        </w:rPr>
-        <w:t>('</w:t>
-      </w:r>
-      <w:r>
-        <w:rPr>
-          <w:rFonts w:ascii="Courier New" w:hAnsi="Courier New" w:cs="Courier New"/>
-          <w:color w:val="000000"/>
-          <w:sz w:val="16"/>
-          <w:szCs w:val="16"/>
-        </w:rPr>
-        <w:t xml:space="preserve"> </w:t>
-      </w:r>
-      <w:proofErr w:type="spellStart"/>
-      <w:r>
-        <w:rPr>
-          <w:rFonts w:ascii="Courier New" w:hAnsi="Courier New" w:cs="Courier New"/>
-          <w:color w:val="000000"/>
-          <w:sz w:val="16"/>
-          <w:szCs w:val="16"/>
-        </w:rPr>
-        <w:t>colourValue</w:t>
-      </w:r>
-      <w:proofErr w:type="spellEnd"/>
-      <w:r>
-        <w:rPr>
-          <w:rFonts w:ascii="Courier New" w:hAnsi="Courier New" w:cs="Courier New"/>
-          <w:color w:val="000000"/>
-          <w:sz w:val="16"/>
-          <w:szCs w:val="16"/>
-        </w:rPr>
-        <w:t xml:space="preserve"> </w:t>
-      </w:r>
-      <w:r>
-        <w:rPr>
-          <w:rFonts w:ascii="Courier New" w:hAnsi="Courier New" w:cs="Courier New"/>
-          <w:color w:val="A31515"/>
-          <w:sz w:val="16"/>
-          <w:szCs w:val="16"/>
-        </w:rPr>
-        <w:t>','</w:t>
-      </w:r>
-      <w:r>
-        <w:rPr>
-          <w:rFonts w:ascii="Courier New" w:hAnsi="Courier New" w:cs="Courier New"/>
-          <w:color w:val="000000"/>
-          <w:sz w:val="16"/>
-          <w:szCs w:val="16"/>
-        </w:rPr>
-        <w:t xml:space="preserve"> </w:t>
-      </w:r>
-      <w:proofErr w:type="spellStart"/>
-      <w:r>
-        <w:rPr>
-          <w:rFonts w:ascii="Courier New" w:hAnsi="Courier New" w:cs="Courier New"/>
-          <w:color w:val="000000"/>
-          <w:sz w:val="16"/>
-          <w:szCs w:val="16"/>
-        </w:rPr>
-        <w:t>colourValue</w:t>
-      </w:r>
-      <w:proofErr w:type="spellEnd"/>
-      <w:r>
-        <w:rPr>
-          <w:rFonts w:ascii="Courier New" w:hAnsi="Courier New" w:cs="Courier New"/>
-          <w:color w:val="000000"/>
-          <w:sz w:val="16"/>
-          <w:szCs w:val="16"/>
-        </w:rPr>
-        <w:t xml:space="preserve"> </w:t>
-      </w:r>
-      <w:r>
-        <w:rPr>
-          <w:rFonts w:ascii="Courier New" w:hAnsi="Courier New" w:cs="Courier New"/>
-          <w:color w:val="A31515"/>
-          <w:sz w:val="16"/>
-          <w:szCs w:val="16"/>
-        </w:rPr>
-        <w:t>','</w:t>
-      </w:r>
-      <w:r>
-        <w:rPr>
-          <w:rFonts w:ascii="Courier New" w:hAnsi="Courier New" w:cs="Courier New"/>
-          <w:color w:val="000000"/>
-          <w:sz w:val="16"/>
-          <w:szCs w:val="16"/>
-        </w:rPr>
-        <w:t xml:space="preserve"> </w:t>
-      </w:r>
-      <w:proofErr w:type="spellStart"/>
-      <w:r>
-        <w:rPr>
-          <w:rFonts w:ascii="Courier New" w:hAnsi="Courier New" w:cs="Courier New"/>
-          <w:color w:val="000000"/>
-          <w:sz w:val="16"/>
-          <w:szCs w:val="16"/>
-        </w:rPr>
-        <w:t>colourValue</w:t>
-      </w:r>
-      <w:proofErr w:type="spellEnd"/>
-      <w:r>
-        <w:rPr>
-          <w:rFonts w:ascii="Courier New" w:hAnsi="Courier New" w:cs="Courier New"/>
-          <w:color w:val="000000"/>
-          <w:sz w:val="16"/>
-          <w:szCs w:val="16"/>
-        </w:rPr>
-        <w:t xml:space="preserve"> </w:t>
-      </w:r>
-      <w:r>
-        <w:rPr>
-          <w:rFonts w:ascii="Courier New" w:hAnsi="Courier New" w:cs="Courier New"/>
-          <w:color w:val="A31515"/>
-          <w:sz w:val="16"/>
-          <w:szCs w:val="16"/>
-        </w:rPr>
-        <w:t>','</w:t>
-      </w:r>
-      <w:r>
-        <w:rPr>
-          <w:rFonts w:ascii="Courier New" w:hAnsi="Courier New" w:cs="Courier New"/>
-          <w:color w:val="000000"/>
-          <w:sz w:val="16"/>
-          <w:szCs w:val="16"/>
-        </w:rPr>
-        <w:t xml:space="preserve"> </w:t>
-      </w:r>
-      <w:proofErr w:type="spellStart"/>
-      <w:r>
-        <w:rPr>
-          <w:rFonts w:ascii="Courier New" w:hAnsi="Courier New" w:cs="Courier New"/>
-          <w:color w:val="000000"/>
-          <w:sz w:val="16"/>
-          <w:szCs w:val="16"/>
-        </w:rPr>
-        <w:t>colourValue</w:t>
-      </w:r>
-      <w:proofErr w:type="spellEnd"/>
-      <w:r>
-        <w:rPr>
-          <w:rFonts w:ascii="Courier New" w:hAnsi="Courier New" w:cs="Courier New"/>
-          <w:color w:val="000000"/>
-          <w:sz w:val="16"/>
-          <w:szCs w:val="16"/>
-        </w:rPr>
-        <w:t xml:space="preserve"> </w:t>
-      </w:r>
-      <w:r>
-        <w:rPr>
-          <w:rFonts w:ascii="Courier New" w:hAnsi="Courier New" w:cs="Courier New"/>
-          <w:color w:val="A31515"/>
-          <w:sz w:val="16"/>
-          <w:szCs w:val="16"/>
-        </w:rPr>
-        <w:t>')'</w:t>
-      </w:r>
-    </w:p>
-    <w:p>
-      <w:pPr>
-        <w:rPr>
-          <w:sz w:val="16"/>
-          <w:szCs w:val="16"/>
-        </w:rPr>
-      </w:pPr>
-    </w:p>
-    <w:p>
-      <w:pPr>
-        <w:rPr>
-          <w:lang w:val="en-US"/>
-        </w:rPr>
-      </w:pPr>
-      <w:bookmarkStart w:id="10" w:name="_Toc19881663"/>
+        <w:t>")"</w:t>
+      </w:r>
     </w:p>
     <w:p>
       <w:pPr>
@@ -2890,6 +3699,7 @@
           <w:lang w:val="en-US"/>
         </w:rPr>
       </w:pPr>
+      <w:bookmarkStart w:id="10" w:name="_Toc20149425"/>
       <w:r>
         <w:rPr>
           <w:lang w:val="en-US"/>
@@ -2912,7 +3722,7 @@
         </w:rPr>
       </w:pPr>
     </w:p>
-    <w:bookmarkStart w:id="11" w:name="_Toc19881664" w:displacedByCustomXml="next"/>
+    <w:bookmarkStart w:id="11" w:name="_Toc20149426" w:displacedByCustomXml="next"/>
     <w:sdt>
       <w:sdtPr>
         <w:rPr>
@@ -2927,6 +3737,7 @@
           <w:docPartUnique/>
         </w:docPartObj>
       </w:sdtPr>
+      <w:sdtEndPr/>
       <w:sdtContent>
         <w:p>
           <w:pPr>
@@ -2942,6 +3753,7 @@
             <w:id w:val="111145805"/>
             <w:bibliography/>
           </w:sdtPr>
+          <w:sdtEndPr/>
           <w:sdtContent>
             <w:p>
               <w:pPr>
@@ -3002,6 +3814,21 @@
                   <w:noProof/>
                 </w:rPr>
                 <w:t>. Retrieved from mattmight.net: http://matt.might.net</w:t>
+              </w:r>
+            </w:p>
+            <w:p>
+              <w:pPr>
+                <w:pStyle w:val="Bibliography"/>
+                <w:ind w:left="720" w:hanging="720"/>
+                <w:rPr>
+                  <w:noProof/>
+                </w:rPr>
+              </w:pPr>
+              <w:r>
+                <w:rPr>
+                  <w:noProof/>
+                </w:rPr>
+                <w:t>Newton, I. (1665). Newton’s Color Theory.</w:t>
               </w:r>
             </w:p>
             <w:p>
@@ -5070,8 +5897,8 @@
     <we:reference id="wa200000011" version="1.0.1.0" store="WA200000011" storeType="OMEX"/>
   </we:alternateReferences>
   <we:properties>
+    <we:property name="language" value="&quot;Bnf&quot;"/>
     <we:property name="theme" value="&quot;VS&quot;"/>
-    <we:property name="language" value="&quot;Bnf&quot;"/>
   </we:properties>
   <we:bindings/>
   <we:snapshot xmlns:r="http://schemas.openxmlformats.org/officeDocument/2006/relationships"/>
@@ -5097,7 +5924,7 @@
     <b:Title>the language of languages</b:Title>
     <b:InternetSiteTitle>mattmight.net</b:InternetSiteTitle>
     <b:URL>http://matt.might.net</b:URL>
-    <b:RefOrder>1</b:RefOrder>
+    <b:RefOrder>2</b:RefOrder>
   </b:Source>
   <b:Source>
     <b:Tag>Ext</b:Tag>
@@ -5106,7 +5933,7 @@
     <b:Title>Extended Backus–Naur form </b:Title>
     <b:InternetSiteTitle>Wikipedia</b:InternetSiteTitle>
     <b:URL>https://en.wikipedia.org/wiki/Extended_Backus%E2%80%93Naur_form</b:URL>
-    <b:RefOrder>2</b:RefOrder>
+    <b:RefOrder>3</b:RefOrder>
   </b:Source>
   <b:Source>
     <b:Tag>Gun19</b:Tag>
@@ -5128,13 +5955,31 @@
     <b:Year>2019</b:Year>
     <b:Month>Augst</b:Month>
     <b:Day>19</b:Day>
-    <b:RefOrder>3</b:RefOrder>
+    <b:RefOrder>4</b:RefOrder>
+  </b:Source>
+  <b:Source>
+    <b:Tag>Iss65</b:Tag>
+    <b:SourceType>JournalArticle</b:SourceType>
+    <b:Guid>{D780AF50-83BF-924E-9F5B-0C4D0FC997F6}</b:Guid>
+    <b:Title>Newton’s Color Theory</b:Title>
+    <b:Year>1665</b:Year>
+    <b:Author>
+      <b:Author>
+        <b:NameList>
+          <b:Person>
+            <b:Last>Newton</b:Last>
+            <b:First>Issac</b:First>
+          </b:Person>
+        </b:NameList>
+      </b:Author>
+    </b:Author>
+    <b:RefOrder>1</b:RefOrder>
   </b:Source>
 </b:Sources>
 </file>
 
 <file path=customXml/itemProps1.xml><?xml version="1.0" encoding="utf-8"?>
-<ds:datastoreItem xmlns:ds="http://schemas.openxmlformats.org/officeDocument/2006/customXml" ds:itemID="{C70E2D4D-9916-024D-8A1E-4D86794974FF}">
+<ds:datastoreItem xmlns:ds="http://schemas.openxmlformats.org/officeDocument/2006/customXml" ds:itemID="{A74C6A54-6D48-C244-80A0-069452DA7DA1}">
   <ds:schemaRefs>
     <ds:schemaRef ds:uri="http://schemas.openxmlformats.org/officeDocument/2006/bibliography"/>
   </ds:schemaRefs>

</xml_diff>

<commit_message>
added logo and updated README
</commit_message>
<xml_diff>
--- a/meta/final_report.docx
+++ b/meta/final_report.docx
@@ -218,7 +218,7 @@
             </w:rPr>
             <w:fldChar w:fldCharType="separate"/>
           </w:r>
-          <w:hyperlink w:anchor="_Toc20149416" w:history="1">
+          <w:hyperlink w:anchor="_Toc20217387" w:history="1">
             <w:r>
               <w:rPr>
                 <w:rStyle w:val="Hyperlink"/>
@@ -246,7 +246,7 @@
                 <w:noProof/>
                 <w:webHidden/>
               </w:rPr>
-              <w:instrText xml:space="preserve"> PAGEREF _Toc20149416 \h </w:instrText>
+              <w:instrText xml:space="preserve"> PAGEREF _Toc20217387 \h </w:instrText>
             </w:r>
             <w:r>
               <w:rPr>
@@ -292,7 +292,7 @@
               <w:noProof/>
             </w:rPr>
           </w:pPr>
-          <w:hyperlink w:anchor="_Toc20149417" w:history="1">
+          <w:hyperlink w:anchor="_Toc20217388" w:history="1">
             <w:r>
               <w:rPr>
                 <w:rStyle w:val="Hyperlink"/>
@@ -320,7 +320,7 @@
                 <w:noProof/>
                 <w:webHidden/>
               </w:rPr>
-              <w:instrText xml:space="preserve"> PAGEREF _Toc20149417 \h </w:instrText>
+              <w:instrText xml:space="preserve"> PAGEREF _Toc20217388 \h </w:instrText>
             </w:r>
             <w:r>
               <w:rPr>
@@ -366,7 +366,7 @@
               <w:noProof/>
             </w:rPr>
           </w:pPr>
-          <w:hyperlink w:anchor="_Toc20149418" w:history="1">
+          <w:hyperlink w:anchor="_Toc20217389" w:history="1">
             <w:r>
               <w:rPr>
                 <w:rStyle w:val="Hyperlink"/>
@@ -394,7 +394,7 @@
                 <w:noProof/>
                 <w:webHidden/>
               </w:rPr>
-              <w:instrText xml:space="preserve"> PAGEREF _Toc20149418 \h </w:instrText>
+              <w:instrText xml:space="preserve"> PAGEREF _Toc20217389 \h </w:instrText>
             </w:r>
             <w:r>
               <w:rPr>
@@ -440,7 +440,7 @@
               <w:szCs w:val="24"/>
             </w:rPr>
           </w:pPr>
-          <w:hyperlink w:anchor="_Toc20149419" w:history="1">
+          <w:hyperlink w:anchor="_Toc20217390" w:history="1">
             <w:r>
               <w:rPr>
                 <w:rStyle w:val="Hyperlink"/>
@@ -467,7 +467,7 @@
                 <w:noProof/>
                 <w:webHidden/>
               </w:rPr>
-              <w:instrText xml:space="preserve"> PAGEREF _Toc20149419 \h </w:instrText>
+              <w:instrText xml:space="preserve"> PAGEREF _Toc20217390 \h </w:instrText>
             </w:r>
             <w:r>
               <w:rPr>
@@ -488,6 +488,436 @@
                 <w:webHidden/>
               </w:rPr>
               <w:t>2</w:t>
+            </w:r>
+            <w:r>
+              <w:rPr>
+                <w:noProof/>
+                <w:webHidden/>
+              </w:rPr>
+              <w:fldChar w:fldCharType="end"/>
+            </w:r>
+          </w:hyperlink>
+        </w:p>
+        <w:p>
+          <w:pPr>
+            <w:pStyle w:val="TOC3"/>
+            <w:tabs>
+              <w:tab w:val="right" w:leader="dot" w:pos="9350"/>
+            </w:tabs>
+            <w:rPr>
+              <w:rFonts w:eastAsiaTheme="minorEastAsia"/>
+              <w:noProof/>
+              <w:sz w:val="24"/>
+              <w:szCs w:val="24"/>
+            </w:rPr>
+          </w:pPr>
+          <w:hyperlink w:anchor="_Toc20217391" w:history="1">
+            <w:r>
+              <w:rPr>
+                <w:rStyle w:val="Hyperlink"/>
+                <w:noProof/>
+              </w:rPr>
+              <w:t>Compliments</w:t>
+            </w:r>
+            <w:r>
+              <w:rPr>
+                <w:noProof/>
+                <w:webHidden/>
+              </w:rPr>
+              <w:tab/>
+            </w:r>
+            <w:r>
+              <w:rPr>
+                <w:noProof/>
+                <w:webHidden/>
+              </w:rPr>
+              <w:fldChar w:fldCharType="begin"/>
+            </w:r>
+            <w:r>
+              <w:rPr>
+                <w:noProof/>
+                <w:webHidden/>
+              </w:rPr>
+              <w:instrText xml:space="preserve"> PAGEREF _Toc20217391 \h </w:instrText>
+            </w:r>
+            <w:r>
+              <w:rPr>
+                <w:noProof/>
+                <w:webHidden/>
+              </w:rPr>
+            </w:r>
+            <w:r>
+              <w:rPr>
+                <w:noProof/>
+                <w:webHidden/>
+              </w:rPr>
+              <w:fldChar w:fldCharType="separate"/>
+            </w:r>
+            <w:r>
+              <w:rPr>
+                <w:noProof/>
+                <w:webHidden/>
+              </w:rPr>
+              <w:t>2</w:t>
+            </w:r>
+            <w:r>
+              <w:rPr>
+                <w:noProof/>
+                <w:webHidden/>
+              </w:rPr>
+              <w:fldChar w:fldCharType="end"/>
+            </w:r>
+          </w:hyperlink>
+        </w:p>
+        <w:p>
+          <w:pPr>
+            <w:pStyle w:val="TOC3"/>
+            <w:tabs>
+              <w:tab w:val="right" w:leader="dot" w:pos="9350"/>
+            </w:tabs>
+            <w:rPr>
+              <w:rFonts w:eastAsiaTheme="minorEastAsia"/>
+              <w:noProof/>
+              <w:sz w:val="24"/>
+              <w:szCs w:val="24"/>
+            </w:rPr>
+          </w:pPr>
+          <w:hyperlink w:anchor="_Toc20217392" w:history="1">
+            <w:r>
+              <w:rPr>
+                <w:rStyle w:val="Hyperlink"/>
+                <w:noProof/>
+              </w:rPr>
+              <w:t>Analogous</w:t>
+            </w:r>
+            <w:r>
+              <w:rPr>
+                <w:noProof/>
+                <w:webHidden/>
+              </w:rPr>
+              <w:tab/>
+            </w:r>
+            <w:r>
+              <w:rPr>
+                <w:noProof/>
+                <w:webHidden/>
+              </w:rPr>
+              <w:fldChar w:fldCharType="begin"/>
+            </w:r>
+            <w:r>
+              <w:rPr>
+                <w:noProof/>
+                <w:webHidden/>
+              </w:rPr>
+              <w:instrText xml:space="preserve"> PAGEREF _Toc20217392 \h </w:instrText>
+            </w:r>
+            <w:r>
+              <w:rPr>
+                <w:noProof/>
+                <w:webHidden/>
+              </w:rPr>
+            </w:r>
+            <w:r>
+              <w:rPr>
+                <w:noProof/>
+                <w:webHidden/>
+              </w:rPr>
+              <w:fldChar w:fldCharType="separate"/>
+            </w:r>
+            <w:r>
+              <w:rPr>
+                <w:noProof/>
+                <w:webHidden/>
+              </w:rPr>
+              <w:t>2</w:t>
+            </w:r>
+            <w:r>
+              <w:rPr>
+                <w:noProof/>
+                <w:webHidden/>
+              </w:rPr>
+              <w:fldChar w:fldCharType="end"/>
+            </w:r>
+          </w:hyperlink>
+        </w:p>
+        <w:p>
+          <w:pPr>
+            <w:pStyle w:val="TOC3"/>
+            <w:tabs>
+              <w:tab w:val="right" w:leader="dot" w:pos="9350"/>
+            </w:tabs>
+            <w:rPr>
+              <w:rFonts w:eastAsiaTheme="minorEastAsia"/>
+              <w:noProof/>
+              <w:sz w:val="24"/>
+              <w:szCs w:val="24"/>
+            </w:rPr>
+          </w:pPr>
+          <w:hyperlink w:anchor="_Toc20217393" w:history="1">
+            <w:r>
+              <w:rPr>
+                <w:rStyle w:val="Hyperlink"/>
+                <w:noProof/>
+              </w:rPr>
+              <w:t>Triadic</w:t>
+            </w:r>
+            <w:r>
+              <w:rPr>
+                <w:noProof/>
+                <w:webHidden/>
+              </w:rPr>
+              <w:tab/>
+            </w:r>
+            <w:r>
+              <w:rPr>
+                <w:noProof/>
+                <w:webHidden/>
+              </w:rPr>
+              <w:fldChar w:fldCharType="begin"/>
+            </w:r>
+            <w:r>
+              <w:rPr>
+                <w:noProof/>
+                <w:webHidden/>
+              </w:rPr>
+              <w:instrText xml:space="preserve"> PAGEREF _Toc20217393 \h </w:instrText>
+            </w:r>
+            <w:r>
+              <w:rPr>
+                <w:noProof/>
+                <w:webHidden/>
+              </w:rPr>
+            </w:r>
+            <w:r>
+              <w:rPr>
+                <w:noProof/>
+                <w:webHidden/>
+              </w:rPr>
+              <w:fldChar w:fldCharType="separate"/>
+            </w:r>
+            <w:r>
+              <w:rPr>
+                <w:noProof/>
+                <w:webHidden/>
+              </w:rPr>
+              <w:t>2</w:t>
+            </w:r>
+            <w:r>
+              <w:rPr>
+                <w:noProof/>
+                <w:webHidden/>
+              </w:rPr>
+              <w:fldChar w:fldCharType="end"/>
+            </w:r>
+          </w:hyperlink>
+        </w:p>
+        <w:p>
+          <w:pPr>
+            <w:pStyle w:val="TOC3"/>
+            <w:tabs>
+              <w:tab w:val="right" w:leader="dot" w:pos="9350"/>
+            </w:tabs>
+            <w:rPr>
+              <w:rFonts w:eastAsiaTheme="minorEastAsia"/>
+              <w:noProof/>
+              <w:sz w:val="24"/>
+              <w:szCs w:val="24"/>
+            </w:rPr>
+          </w:pPr>
+          <w:hyperlink w:anchor="_Toc20217394" w:history="1">
+            <w:r>
+              <w:rPr>
+                <w:rStyle w:val="Hyperlink"/>
+                <w:noProof/>
+              </w:rPr>
+              <w:t>Tetradic</w:t>
+            </w:r>
+            <w:r>
+              <w:rPr>
+                <w:noProof/>
+                <w:webHidden/>
+              </w:rPr>
+              <w:tab/>
+            </w:r>
+            <w:r>
+              <w:rPr>
+                <w:noProof/>
+                <w:webHidden/>
+              </w:rPr>
+              <w:fldChar w:fldCharType="begin"/>
+            </w:r>
+            <w:r>
+              <w:rPr>
+                <w:noProof/>
+                <w:webHidden/>
+              </w:rPr>
+              <w:instrText xml:space="preserve"> PAGEREF _Toc20217394 \h </w:instrText>
+            </w:r>
+            <w:r>
+              <w:rPr>
+                <w:noProof/>
+                <w:webHidden/>
+              </w:rPr>
+            </w:r>
+            <w:r>
+              <w:rPr>
+                <w:noProof/>
+                <w:webHidden/>
+              </w:rPr>
+              <w:fldChar w:fldCharType="separate"/>
+            </w:r>
+            <w:r>
+              <w:rPr>
+                <w:noProof/>
+                <w:webHidden/>
+              </w:rPr>
+              <w:t>2</w:t>
+            </w:r>
+            <w:r>
+              <w:rPr>
+                <w:noProof/>
+                <w:webHidden/>
+              </w:rPr>
+              <w:fldChar w:fldCharType="end"/>
+            </w:r>
+          </w:hyperlink>
+        </w:p>
+        <w:p>
+          <w:pPr>
+            <w:pStyle w:val="TOC2"/>
+            <w:tabs>
+              <w:tab w:val="right" w:leader="dot" w:pos="9350"/>
+            </w:tabs>
+            <w:rPr>
+              <w:rFonts w:eastAsiaTheme="minorEastAsia"/>
+              <w:b w:val="0"/>
+              <w:bCs w:val="0"/>
+              <w:noProof/>
+              <w:sz w:val="24"/>
+              <w:szCs w:val="24"/>
+            </w:rPr>
+          </w:pPr>
+          <w:hyperlink w:anchor="_Toc20217395" w:history="1">
+            <w:r>
+              <w:rPr>
+                <w:rStyle w:val="Hyperlink"/>
+                <w:noProof/>
+              </w:rPr>
+              <w:t>Primary Secondary and Tertiary Schemes</w:t>
+            </w:r>
+            <w:r>
+              <w:rPr>
+                <w:noProof/>
+                <w:webHidden/>
+              </w:rPr>
+              <w:tab/>
+            </w:r>
+            <w:r>
+              <w:rPr>
+                <w:noProof/>
+                <w:webHidden/>
+              </w:rPr>
+              <w:fldChar w:fldCharType="begin"/>
+            </w:r>
+            <w:r>
+              <w:rPr>
+                <w:noProof/>
+                <w:webHidden/>
+              </w:rPr>
+              <w:instrText xml:space="preserve"> PAGEREF _Toc20217395 \h </w:instrText>
+            </w:r>
+            <w:r>
+              <w:rPr>
+                <w:noProof/>
+                <w:webHidden/>
+              </w:rPr>
+            </w:r>
+            <w:r>
+              <w:rPr>
+                <w:noProof/>
+                <w:webHidden/>
+              </w:rPr>
+              <w:fldChar w:fldCharType="separate"/>
+            </w:r>
+            <w:r>
+              <w:rPr>
+                <w:noProof/>
+                <w:webHidden/>
+              </w:rPr>
+              <w:t>2</w:t>
+            </w:r>
+            <w:r>
+              <w:rPr>
+                <w:noProof/>
+                <w:webHidden/>
+              </w:rPr>
+              <w:fldChar w:fldCharType="end"/>
+            </w:r>
+          </w:hyperlink>
+        </w:p>
+        <w:p>
+          <w:pPr>
+            <w:pStyle w:val="TOC2"/>
+            <w:tabs>
+              <w:tab w:val="right" w:leader="dot" w:pos="9350"/>
+            </w:tabs>
+            <w:rPr>
+              <w:rFonts w:eastAsiaTheme="minorEastAsia"/>
+              <w:b w:val="0"/>
+              <w:bCs w:val="0"/>
+              <w:noProof/>
+              <w:sz w:val="24"/>
+              <w:szCs w:val="24"/>
+            </w:rPr>
+          </w:pPr>
+          <w:hyperlink w:anchor="_Toc20217396" w:history="1">
+            <w:r>
+              <w:rPr>
+                <w:rStyle w:val="Hyperlink"/>
+                <w:noProof/>
+              </w:rPr>
+              <w:t>The ‘S’ Pattern</w:t>
+            </w:r>
+            <w:r>
+              <w:rPr>
+                <w:noProof/>
+                <w:webHidden/>
+              </w:rPr>
+              <w:tab/>
+            </w:r>
+            <w:r>
+              <w:rPr>
+                <w:noProof/>
+                <w:webHidden/>
+              </w:rPr>
+              <w:fldChar w:fldCharType="begin"/>
+            </w:r>
+            <w:r>
+              <w:rPr>
+                <w:noProof/>
+                <w:webHidden/>
+              </w:rPr>
+              <w:instrText xml:space="preserve"> PAGEREF _Toc20217396 \h </w:instrText>
+            </w:r>
+            <w:r>
+              <w:rPr>
+                <w:noProof/>
+                <w:webHidden/>
+              </w:rPr>
+            </w:r>
+            <w:r>
+              <w:rPr>
+                <w:noProof/>
+                <w:webHidden/>
+              </w:rPr>
+              <w:fldChar w:fldCharType="separate"/>
+            </w:r>
+            <w:r>
+              <w:rPr>
+                <w:noProof/>
+                <w:webHidden/>
+              </w:rPr>
+              <w:t>3</w:t>
             </w:r>
             <w:r>
               <w:rPr>
@@ -513,7 +943,7 @@
               <w:noProof/>
             </w:rPr>
           </w:pPr>
-          <w:hyperlink w:anchor="_Toc20149420" w:history="1">
+          <w:hyperlink w:anchor="_Toc20217397" w:history="1">
             <w:r>
               <w:rPr>
                 <w:rStyle w:val="Hyperlink"/>
@@ -541,7 +971,7 @@
                 <w:noProof/>
                 <w:webHidden/>
               </w:rPr>
-              <w:instrText xml:space="preserve"> PAGEREF _Toc20149420 \h </w:instrText>
+              <w:instrText xml:space="preserve"> PAGEREF _Toc20217397 \h </w:instrText>
             </w:r>
             <w:r>
               <w:rPr>
@@ -561,7 +991,7 @@
                 <w:noProof/>
                 <w:webHidden/>
               </w:rPr>
-              <w:t>2</w:t>
+              <w:t>3</w:t>
             </w:r>
             <w:r>
               <w:rPr>
@@ -587,7 +1017,7 @@
               <w:noProof/>
             </w:rPr>
           </w:pPr>
-          <w:hyperlink w:anchor="_Toc20149421" w:history="1">
+          <w:hyperlink w:anchor="_Toc20217398" w:history="1">
             <w:r>
               <w:rPr>
                 <w:rStyle w:val="Hyperlink"/>
@@ -615,7 +1045,7 @@
                 <w:noProof/>
                 <w:webHidden/>
               </w:rPr>
-              <w:instrText xml:space="preserve"> PAGEREF _Toc20149421 \h </w:instrText>
+              <w:instrText xml:space="preserve"> PAGEREF _Toc20217398 \h </w:instrText>
             </w:r>
             <w:r>
               <w:rPr>
@@ -635,7 +1065,7 @@
                 <w:noProof/>
                 <w:webHidden/>
               </w:rPr>
-              <w:t>2</w:t>
+              <w:t>3</w:t>
             </w:r>
             <w:r>
               <w:rPr>
@@ -661,7 +1091,7 @@
               <w:noProof/>
             </w:rPr>
           </w:pPr>
-          <w:hyperlink w:anchor="_Toc20149422" w:history="1">
+          <w:hyperlink w:anchor="_Toc20217399" w:history="1">
             <w:r>
               <w:rPr>
                 <w:rStyle w:val="Hyperlink"/>
@@ -689,7 +1119,7 @@
                 <w:noProof/>
                 <w:webHidden/>
               </w:rPr>
-              <w:instrText xml:space="preserve"> PAGEREF _Toc20149422 \h </w:instrText>
+              <w:instrText xml:space="preserve"> PAGEREF _Toc20217399 \h </w:instrText>
             </w:r>
             <w:r>
               <w:rPr>
@@ -709,7 +1139,7 @@
                 <w:noProof/>
                 <w:webHidden/>
               </w:rPr>
-              <w:t>2</w:t>
+              <w:t>3</w:t>
             </w:r>
             <w:r>
               <w:rPr>
@@ -735,7 +1165,7 @@
               <w:szCs w:val="24"/>
             </w:rPr>
           </w:pPr>
-          <w:hyperlink w:anchor="_Toc20149423" w:history="1">
+          <w:hyperlink w:anchor="_Toc20217400" w:history="1">
             <w:r>
               <w:rPr>
                 <w:rStyle w:val="Hyperlink"/>
@@ -763,7 +1193,7 @@
                 <w:noProof/>
                 <w:webHidden/>
               </w:rPr>
-              <w:instrText xml:space="preserve"> PAGEREF _Toc20149423 \h </w:instrText>
+              <w:instrText xml:space="preserve"> PAGEREF _Toc20217400 \h </w:instrText>
             </w:r>
             <w:r>
               <w:rPr>
@@ -783,7 +1213,7 @@
                 <w:noProof/>
                 <w:webHidden/>
               </w:rPr>
-              <w:t>2</w:t>
+              <w:t>3</w:t>
             </w:r>
             <w:r>
               <w:rPr>
@@ -807,7 +1237,7 @@
               <w:szCs w:val="24"/>
             </w:rPr>
           </w:pPr>
-          <w:hyperlink w:anchor="_Toc20149424" w:history="1">
+          <w:hyperlink w:anchor="_Toc20217401" w:history="1">
             <w:r>
               <w:rPr>
                 <w:rStyle w:val="Hyperlink"/>
@@ -835,7 +1265,7 @@
                 <w:noProof/>
                 <w:webHidden/>
               </w:rPr>
-              <w:instrText xml:space="preserve"> PAGEREF _Toc20149424 \h </w:instrText>
+              <w:instrText xml:space="preserve"> PAGEREF _Toc20217401 \h </w:instrText>
             </w:r>
             <w:r>
               <w:rPr>
@@ -879,7 +1309,7 @@
               <w:szCs w:val="24"/>
             </w:rPr>
           </w:pPr>
-          <w:hyperlink w:anchor="_Toc20149425" w:history="1">
+          <w:hyperlink w:anchor="_Toc20217402" w:history="1">
             <w:r>
               <w:rPr>
                 <w:rStyle w:val="Hyperlink"/>
@@ -907,7 +1337,7 @@
                 <w:noProof/>
                 <w:webHidden/>
               </w:rPr>
-              <w:instrText xml:space="preserve"> PAGEREF _Toc20149425 \h </w:instrText>
+              <w:instrText xml:space="preserve"> PAGEREF _Toc20217402 \h </w:instrText>
             </w:r>
             <w:r>
               <w:rPr>
@@ -953,7 +1383,7 @@
               <w:noProof/>
             </w:rPr>
           </w:pPr>
-          <w:hyperlink w:anchor="_Toc20149426" w:history="1">
+          <w:hyperlink w:anchor="_Toc20217403" w:history="1">
             <w:r>
               <w:rPr>
                 <w:rStyle w:val="Hyperlink"/>
@@ -980,7 +1410,7 @@
                 <w:noProof/>
                 <w:webHidden/>
               </w:rPr>
-              <w:instrText xml:space="preserve"> PAGEREF _Toc20149426 \h </w:instrText>
+              <w:instrText xml:space="preserve"> PAGEREF _Toc20217403 \h </w:instrText>
             </w:r>
             <w:r>
               <w:rPr>
@@ -1050,7 +1480,7 @@
           <w:lang w:val="en-US"/>
         </w:rPr>
       </w:pPr>
-      <w:bookmarkStart w:id="0" w:name="_Toc20149416"/>
+      <w:bookmarkStart w:id="0" w:name="_Toc20217387"/>
       <w:r>
         <w:rPr>
           <w:lang w:val="en-US"/>
@@ -1086,7 +1516,7 @@
           <w:lang w:val="en-US"/>
         </w:rPr>
       </w:pPr>
-      <w:bookmarkStart w:id="1" w:name="_Toc20149417"/>
+      <w:bookmarkStart w:id="1" w:name="_Toc20217388"/>
       <w:r>
         <w:rPr>
           <w:lang w:val="en-US"/>
@@ -1259,7 +1689,7 @@
           <w:lang w:val="en-US"/>
         </w:rPr>
       </w:pPr>
-      <w:bookmarkStart w:id="2" w:name="_Toc20149418"/>
+      <w:bookmarkStart w:id="2" w:name="_Toc20217389"/>
       <w:r>
         <w:rPr>
           <w:lang w:val="en-US"/>
@@ -1272,7 +1702,7 @@
       <w:pPr>
         <w:pStyle w:val="Heading2"/>
       </w:pPr>
-      <w:bookmarkStart w:id="3" w:name="_Toc20149419"/>
+      <w:bookmarkStart w:id="3" w:name="_Toc20217390"/>
       <w:r>
         <w:t>The Existing Colour Patterns</w:t>
       </w:r>
@@ -1296,6 +1726,7 @@
           <w:id w:val="120968626"/>
           <w:citation/>
         </w:sdtPr>
+        <w:sdtEndPr/>
         <w:sdtContent>
           <w:r>
             <w:fldChar w:fldCharType="begin"/>
@@ -1332,68 +1763,80 @@
       <w:pPr>
         <w:pStyle w:val="Heading3"/>
       </w:pPr>
+      <w:bookmarkStart w:id="4" w:name="_Toc20217391"/>
       <w:r>
         <w:t>Compliments</w:t>
       </w:r>
-    </w:p>
-    <w:p>
-      <w:r>
-        <w:t>Compliment colours are colours that are directly across from each other on the colour wheel. They contrast entirely with and appear more prevalent when next to each other.</w:t>
-      </w:r>
-    </w:p>
-    <w:p>
-      <w:pPr>
-        <w:pStyle w:val="Heading3"/>
-      </w:pPr>
-      <w:r>
-        <w:t>Analogous</w:t>
-      </w:r>
-    </w:p>
-    <w:p>
-      <w:r>
-        <w:t>An analogous colour</w:t>
-      </w:r>
-      <w:r>
-        <w:t xml:space="preserve"> is one that is a rotation from one colour to another that is usually just to the left or right of the first colour. These are commonly used as accents, in order to highlight slight changes and create a deeper colour, by including a left or right analogous of a primary colour.</w:t>
-      </w:r>
-    </w:p>
-    <w:p>
-      <w:pPr>
-        <w:pStyle w:val="Heading3"/>
-      </w:pPr>
-      <w:r>
-        <w:t>Triadic</w:t>
-      </w:r>
-    </w:p>
-    <w:p>
-      <w:bookmarkStart w:id="4" w:name="_GoBack"/>
       <w:bookmarkEnd w:id="4"/>
     </w:p>
     <w:p>
-      <w:pPr>
-        <w:pStyle w:val="Heading3"/>
-      </w:pPr>
-      <w:r>
-        <w:t>Tetradic</w:t>
+      <w:r>
+        <w:t>Compliment colours are colours that are directly across from each other on the colour wheel. They contrast entirely with and appear more prevalent when next to each other.</w:t>
       </w:r>
     </w:p>
     <w:p>
       <w:pPr>
-        <w:pStyle w:val="Heading2"/>
-      </w:pPr>
-      <w:r>
-        <w:t>Primary Secondary and Tertiary Schemes</w:t>
-      </w:r>
+        <w:pStyle w:val="Heading3"/>
+      </w:pPr>
+      <w:bookmarkStart w:id="5" w:name="_Toc20217392"/>
+      <w:r>
+        <w:t>Analogous</w:t>
+      </w:r>
+      <w:bookmarkEnd w:id="5"/>
+    </w:p>
+    <w:p>
+      <w:r>
+        <w:t>An analogous colour</w:t>
+      </w:r>
+      <w:r>
+        <w:t xml:space="preserve"> is one that is a rotation from one colour to another that is usually just to the left or right of the first colour. These are commonly used as accents, in order to highlight slight changes and create a deeper colour, by including a left or right analogous of a primary colour.</w:t>
+      </w:r>
+    </w:p>
+    <w:p>
+      <w:pPr>
+        <w:pStyle w:val="Heading3"/>
+      </w:pPr>
+      <w:bookmarkStart w:id="6" w:name="_Toc20217393"/>
+      <w:r>
+        <w:t>Triadic</w:t>
+      </w:r>
+      <w:bookmarkEnd w:id="6"/>
     </w:p>
     <w:p/>
     <w:p>
       <w:pPr>
+        <w:pStyle w:val="Heading3"/>
+      </w:pPr>
+      <w:bookmarkStart w:id="7" w:name="_Toc20217394"/>
+      <w:r>
+        <w:t>Tetradic</w:t>
+      </w:r>
+      <w:bookmarkEnd w:id="7"/>
+    </w:p>
+    <w:p>
+      <w:pPr>
         <w:pStyle w:val="Heading2"/>
       </w:pPr>
+      <w:bookmarkStart w:id="8" w:name="_Toc20217395"/>
+      <w:r>
+        <w:t>Primary Secondary and Tertiary Schemes</w:t>
+      </w:r>
+      <w:bookmarkEnd w:id="8"/>
+    </w:p>
+    <w:p>
+      <w:bookmarkStart w:id="9" w:name="_GoBack"/>
+      <w:bookmarkEnd w:id="9"/>
+    </w:p>
+    <w:p>
+      <w:pPr>
+        <w:pStyle w:val="Heading2"/>
+      </w:pPr>
+      <w:bookmarkStart w:id="10" w:name="_Toc20217396"/>
       <w:r>
         <w:lastRenderedPageBreak/>
         <w:t>The ‘S’ Pattern</w:t>
       </w:r>
+      <w:bookmarkEnd w:id="10"/>
     </w:p>
     <w:p/>
     <w:p>
@@ -1418,12 +1861,6 @@
         <w:rPr>
           <w:rFonts w:ascii="Times New Roman" w:eastAsia="Times New Roman" w:hAnsi="Times New Roman" w:cs="Times New Roman"/>
         </w:rPr>
-        <w:fldChar w:fldCharType="separate"/>
-      </w:r>
-      <w:r>
-        <w:rPr>
-          <w:rFonts w:ascii="Times New Roman" w:eastAsia="Times New Roman" w:hAnsi="Times New Roman" w:cs="Times New Roman"/>
-        </w:rPr>
         <w:fldChar w:fldCharType="end"/>
       </w:r>
     </w:p>
@@ -1434,14 +1871,14 @@
           <w:lang w:val="en-US"/>
         </w:rPr>
       </w:pPr>
-      <w:bookmarkStart w:id="5" w:name="_Toc20149420"/>
+      <w:bookmarkStart w:id="11" w:name="_Toc20217397"/>
       <w:r>
         <w:rPr>
           <w:lang w:val="en-US"/>
         </w:rPr>
         <w:t>Shape Based Selection</w:t>
       </w:r>
-      <w:bookmarkEnd w:id="5"/>
+      <w:bookmarkEnd w:id="11"/>
     </w:p>
     <w:p>
       <w:pPr>
@@ -1450,14 +1887,14 @@
           <w:lang w:val="en-US"/>
         </w:rPr>
       </w:pPr>
-      <w:bookmarkStart w:id="6" w:name="_Toc20149421"/>
+      <w:bookmarkStart w:id="12" w:name="_Toc20217398"/>
       <w:r>
         <w:rPr>
           <w:lang w:val="en-US"/>
         </w:rPr>
         <w:t>What is Colour Chisel?</w:t>
       </w:r>
-      <w:bookmarkEnd w:id="6"/>
+      <w:bookmarkEnd w:id="12"/>
     </w:p>
     <w:p>
       <w:pPr>
@@ -1473,14 +1910,14 @@
           <w:lang w:val="en-US"/>
         </w:rPr>
       </w:pPr>
-      <w:bookmarkStart w:id="7" w:name="_Toc20149422"/>
+      <w:bookmarkStart w:id="13" w:name="_Toc20217399"/>
       <w:r>
         <w:rPr>
           <w:lang w:val="en-US"/>
         </w:rPr>
         <w:t>Milestones</w:t>
       </w:r>
-      <w:bookmarkEnd w:id="7"/>
+      <w:bookmarkEnd w:id="13"/>
     </w:p>
     <w:p>
       <w:pPr>
@@ -1489,14 +1926,14 @@
           <w:lang w:val="en-US"/>
         </w:rPr>
       </w:pPr>
-      <w:bookmarkStart w:id="8" w:name="_Toc20149423"/>
+      <w:bookmarkStart w:id="14" w:name="_Toc20217400"/>
       <w:r>
         <w:rPr>
           <w:lang w:val="en-US"/>
         </w:rPr>
         <w:t>Create an EBNF</w:t>
       </w:r>
-      <w:bookmarkEnd w:id="8"/>
+      <w:bookmarkEnd w:id="14"/>
     </w:p>
     <w:p>
       <w:pPr>
@@ -1557,7 +1994,7 @@
           <w:lang w:val="en-US"/>
         </w:rPr>
       </w:pPr>
-      <w:bookmarkStart w:id="9" w:name="_Toc20149424"/>
+      <w:bookmarkStart w:id="15" w:name="_Toc20217401"/>
       <w:r>
         <w:rPr>
           <w:lang w:val="en-US"/>
@@ -1570,7 +2007,7 @@
         </w:rPr>
         <w:t>ry</w:t>
       </w:r>
-      <w:bookmarkEnd w:id="9"/>
+      <w:bookmarkEnd w:id="15"/>
     </w:p>
     <w:p>
       <w:r>
@@ -3699,14 +4136,14 @@
           <w:lang w:val="en-US"/>
         </w:rPr>
       </w:pPr>
-      <w:bookmarkStart w:id="10" w:name="_Toc20149425"/>
+      <w:bookmarkStart w:id="16" w:name="_Toc20217402"/>
       <w:r>
         <w:rPr>
           <w:lang w:val="en-US"/>
         </w:rPr>
         <w:t>Reflection</w:t>
       </w:r>
-      <w:bookmarkEnd w:id="10"/>
+      <w:bookmarkEnd w:id="16"/>
     </w:p>
     <w:p>
       <w:pPr>
@@ -3722,7 +4159,7 @@
         </w:rPr>
       </w:pPr>
     </w:p>
-    <w:bookmarkStart w:id="11" w:name="_Toc20149426" w:displacedByCustomXml="next"/>
+    <w:bookmarkStart w:id="17" w:name="_Toc20217403" w:displacedByCustomXml="next"/>
     <w:sdt>
       <w:sdtPr>
         <w:rPr>
@@ -3746,7 +4183,7 @@
           <w:r>
             <w:t>Bibliography</w:t>
           </w:r>
-          <w:bookmarkEnd w:id="11"/>
+          <w:bookmarkEnd w:id="17"/>
         </w:p>
         <w:sdt>
           <w:sdtPr>
@@ -5066,6 +5503,7 @@
   <w:style w:type="character" w:default="1" w:styleId="DefaultParagraphFont">
     <w:name w:val="Default Paragraph Font"/>
     <w:uiPriority w:val="1"/>
+    <w:semiHidden/>
     <w:unhideWhenUsed/>
   </w:style>
   <w:style w:type="table" w:default="1" w:styleId="TableNormal">
@@ -5979,7 +6417,7 @@
 </file>
 
 <file path=customXml/itemProps1.xml><?xml version="1.0" encoding="utf-8"?>
-<ds:datastoreItem xmlns:ds="http://schemas.openxmlformats.org/officeDocument/2006/customXml" ds:itemID="{A74C6A54-6D48-C244-80A0-069452DA7DA1}">
+<ds:datastoreItem xmlns:ds="http://schemas.openxmlformats.org/officeDocument/2006/customXml" ds:itemID="{92323CF6-8941-9C40-A6FB-AB799B9194F9}">
   <ds:schemaRefs>
     <ds:schemaRef ds:uri="http://schemas.openxmlformats.org/officeDocument/2006/bibliography"/>
   </ds:schemaRefs>

</xml_diff>